<commit_message>
Creación y estructura de proyecto plantilla hecho
</commit_message>
<xml_diff>
--- a/doc/Memoria.docx
+++ b/doc/Memoria.docx
@@ -1289,6 +1289,24 @@
         <w:rPr>
           <w:b/>
         </w:rPr>
+        <w:t>VirtualBox:</w:t>
+      </w:r>
+      <w:r>
+        <w:t xml:space="preserve"> Máquina virtual utilizada para lanzar el sistema operativo anterior.</w:t>
+      </w:r>
+    </w:p>
+    <w:p>
+      <w:pPr>
+        <w:pStyle w:val="Prrafodelista"/>
+        <w:numPr>
+          <w:ilvl w:val="0"/>
+          <w:numId w:val="69"/>
+        </w:numPr>
+      </w:pPr>
+      <w:r>
+        <w:rPr>
+          <w:b/>
+        </w:rPr>
         <w:t>Node.js:</w:t>
       </w:r>
       <w:r>
@@ -3491,66 +3509,774 @@
       <w:r>
         <w:t xml:space="preserve"> y utilizar nuestra aplicación web.</w:t>
       </w:r>
-      <w:bookmarkStart w:id="4" w:name="_GoBack"/>
+    </w:p>
+    <w:p>
+      <w:pPr>
+        <w:pStyle w:val="Ttulo2"/>
+        <w:rPr>
+          <w:lang w:val="es-ES"/>
+        </w:rPr>
+      </w:pPr>
+      <w:bookmarkStart w:id="4" w:name="_Toc7092485"/>
+      <w:r>
+        <w:rPr>
+          <w:lang w:val="es-ES"/>
+        </w:rPr>
+        <w:t>Creación</w:t>
+      </w:r>
+      <w:r>
+        <w:rPr>
+          <w:lang w:val="es-ES"/>
+        </w:rPr>
+        <w:t xml:space="preserve"> </w:t>
+      </w:r>
+      <w:r>
+        <w:rPr>
+          <w:lang w:val="es-ES"/>
+        </w:rPr>
+        <w:t xml:space="preserve">y estructura </w:t>
+      </w:r>
+      <w:r>
+        <w:rPr>
+          <w:lang w:val="es-ES"/>
+        </w:rPr>
+        <w:t xml:space="preserve">de </w:t>
+      </w:r>
+      <w:r>
+        <w:rPr>
+          <w:lang w:val="es-ES"/>
+        </w:rPr>
+        <w:t>proyecto</w:t>
+      </w:r>
+      <w:r>
+        <w:rPr>
+          <w:lang w:val="es-ES"/>
+        </w:rPr>
+        <w:t xml:space="preserve"> </w:t>
+      </w:r>
+      <w:r>
+        <w:rPr>
+          <w:lang w:val="es-ES"/>
+        </w:rPr>
+        <w:t>plantilla</w:t>
+      </w:r>
       <w:bookmarkEnd w:id="4"/>
+    </w:p>
+    <w:p>
+      <w:r>
+        <w:t xml:space="preserve">En este apartado se explicará </w:t>
+      </w:r>
+      <w:r>
+        <w:t>cómo crear un proyecto y la estructura que hemos seguido nos</w:t>
+      </w:r>
+      <w:r>
+        <w:t>otros durante el proyecto. Aún así, un proyecto en MEAN no tiene una estructura predefinida y cada desarrollador suele elegir una di</w:t>
+      </w:r>
+      <w:r>
+        <w:t>stinta según sus preferencias y el proyecto que esté realizando.</w:t>
+      </w:r>
+    </w:p>
+    <w:p>
+      <w:r>
+        <w:t xml:space="preserve">Un proyecto en angular se divide en componentes, los cuales pueden contener más componentes dentro. Estos componentes </w:t>
+      </w:r>
+      <w:r>
+        <w:t xml:space="preserve"> contendrán siempre su representación en </w:t>
+      </w:r>
+      <w:proofErr w:type="spellStart"/>
+      <w:r>
+        <w:t>html</w:t>
+      </w:r>
+      <w:proofErr w:type="spellEnd"/>
+      <w:r>
+        <w:t xml:space="preserve"> y </w:t>
+      </w:r>
+      <w:proofErr w:type="spellStart"/>
+      <w:r>
+        <w:t>css</w:t>
+      </w:r>
+      <w:proofErr w:type="spellEnd"/>
+      <w:r>
+        <w:t xml:space="preserve"> además de un archivo </w:t>
+      </w:r>
+      <w:proofErr w:type="spellStart"/>
+      <w:r>
+        <w:t>Typescript</w:t>
+      </w:r>
+      <w:proofErr w:type="spellEnd"/>
+      <w:r>
+        <w:t xml:space="preserve"> donde añadir la lógica. El componente principal será “app”; para generarlo se utilizará el siguiente comando:</w:t>
+      </w:r>
+    </w:p>
+    <w:p>
+      <w:r>
+        <w:rPr>
+          <w:noProof/>
+        </w:rPr>
+        <mc:AlternateContent>
+          <mc:Choice Requires="wps">
+            <w:drawing>
+              <wp:anchor distT="0" distB="0" distL="114300" distR="114300" simplePos="0" relativeHeight="251676672" behindDoc="0" locked="0" layoutInCell="1" allowOverlap="1" wp14:anchorId="1A6182C6" wp14:editId="0239D83A">
+                <wp:simplePos x="0" y="0"/>
+                <wp:positionH relativeFrom="margin">
+                  <wp:align>left</wp:align>
+                </wp:positionH>
+                <wp:positionV relativeFrom="paragraph">
+                  <wp:posOffset>151130</wp:posOffset>
+                </wp:positionV>
+                <wp:extent cx="5372051" cy="342900"/>
+                <wp:effectExtent l="0" t="0" r="19685" b="19050"/>
+                <wp:wrapNone/>
+                <wp:docPr id="13" name="Cuadro de texto 13"/>
+                <wp:cNvGraphicFramePr/>
+                <a:graphic xmlns:a="http://schemas.openxmlformats.org/drawingml/2006/main">
+                  <a:graphicData uri="http://schemas.microsoft.com/office/word/2010/wordprocessingShape">
+                    <wps:wsp>
+                      <wps:cNvSpPr txBox="1"/>
+                      <wps:spPr>
+                        <a:xfrm>
+                          <a:off x="0" y="0"/>
+                          <a:ext cx="5372051" cy="342900"/>
+                        </a:xfrm>
+                        <a:prstGeom prst="rect">
+                          <a:avLst/>
+                        </a:prstGeom>
+                        <a:solidFill>
+                          <a:schemeClr val="bg1">
+                            <a:lumMod val="85000"/>
+                          </a:schemeClr>
+                        </a:solidFill>
+                        <a:ln w="6350">
+                          <a:solidFill>
+                            <a:prstClr val="black"/>
+                          </a:solidFill>
+                        </a:ln>
+                      </wps:spPr>
+                      <wps:txbx>
+                        <w:txbxContent>
+                          <w:p>
+                            <w:r>
+                              <w:t>ng new [nombre-proyecto]</w:t>
+                            </w:r>
+                          </w:p>
+                        </w:txbxContent>
+                      </wps:txbx>
+                      <wps:bodyPr rot="0" spcFirstLastPara="0" vertOverflow="overflow" horzOverflow="overflow" vert="horz" wrap="square" lIns="91440" tIns="45720" rIns="91440" bIns="45720" numCol="1" spcCol="0" rtlCol="0" fromWordArt="0" anchor="t" anchorCtr="0" forceAA="0" compatLnSpc="1">
+                        <a:prstTxWarp prst="textNoShape">
+                          <a:avLst/>
+                        </a:prstTxWarp>
+                        <a:noAutofit/>
+                      </wps:bodyPr>
+                    </wps:wsp>
+                  </a:graphicData>
+                </a:graphic>
+                <wp14:sizeRelH relativeFrom="margin">
+                  <wp14:pctWidth>0</wp14:pctWidth>
+                </wp14:sizeRelH>
+                <wp14:sizeRelV relativeFrom="margin">
+                  <wp14:pctHeight>0</wp14:pctHeight>
+                </wp14:sizeRelV>
+              </wp:anchor>
+            </w:drawing>
+          </mc:Choice>
+          <mc:Fallback>
+            <w:pict>
+              <v:shape w14:anchorId="1A6182C6" id="Cuadro de texto 13" o:spid="_x0000_s1035" type="#_x0000_t202" style="position:absolute;left:0;text-align:left;margin-left:0;margin-top:11.9pt;width:423pt;height:27pt;z-index:251676672;visibility:visible;mso-wrap-style:square;mso-width-percent:0;mso-height-percent:0;mso-wrap-distance-left:9pt;mso-wrap-distance-top:0;mso-wrap-distance-right:9pt;mso-wrap-distance-bottom:0;mso-position-horizontal:left;mso-position-horizontal-relative:margin;mso-position-vertical:absolute;mso-position-vertical-relative:text;mso-width-percent:0;mso-height-percent:0;mso-width-relative:margin;mso-height-relative:margin;v-text-anchor:top" o:gfxdata="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" fillcolor="#d8d8d8 [2732]" strokeweight=".5pt">
+                <v:textbox>
+                  <w:txbxContent>
+                    <w:p>
+                      <w:r>
+                        <w:t>ng new [nombre-proyecto]</w:t>
+                      </w:r>
+                    </w:p>
+                  </w:txbxContent>
+                </v:textbox>
+                <w10:wrap anchorx="margin"/>
+              </v:shape>
+            </w:pict>
+          </mc:Fallback>
+        </mc:AlternateContent>
+      </w:r>
     </w:p>
     <w:p/>
     <w:p/>
     <w:p>
-      <w:pPr>
-        <w:pStyle w:val="Ttulo2"/>
+      <w:r>
+        <w:t>Con esto ya tendríamos la estructura básica de angular creada, nosotros dentro de app añadimos un directorio “</w:t>
+      </w:r>
+      <w:proofErr w:type="spellStart"/>
+      <w:r>
+        <w:t>models</w:t>
+      </w:r>
+      <w:proofErr w:type="spellEnd"/>
+      <w:r>
+        <w:t xml:space="preserve">” donde se encontraría los modelos utilizados para el </w:t>
+      </w:r>
+      <w:proofErr w:type="spellStart"/>
+      <w:r>
+        <w:t>frontend</w:t>
+      </w:r>
+      <w:proofErr w:type="spellEnd"/>
+      <w:r>
+        <w:t xml:space="preserve"> de la aplicación.</w:t>
+      </w:r>
+      <w:r>
+        <w:t xml:space="preserve"> Por otro lado, en angular se busca tener muchos componentes de tamaño pequeño, incluso pudiendo llegar a tener un componente que sea un simple </w:t>
+      </w:r>
+      <w:r>
+        <w:lastRenderedPageBreak/>
+        <w:t xml:space="preserve">botón de </w:t>
+      </w:r>
+      <w:proofErr w:type="spellStart"/>
+      <w:r>
+        <w:t>html</w:t>
+      </w:r>
+      <w:proofErr w:type="spellEnd"/>
+      <w:r>
+        <w:t xml:space="preserve"> para modularizar el código lo máximo posible y poder mantener o encontrar errores de una manera óptima. Otra ventaja de angular es su CLI, puesto que podemos crear prácticamente todo a través del terminal, para crear un componente usaremos el comando:</w:t>
+      </w:r>
+    </w:p>
+    <w:p>
+      <w:r>
         <w:rPr>
-          <w:lang w:val="es-ES"/>
+          <w:noProof/>
         </w:rPr>
-      </w:pPr>
-      <w:bookmarkStart w:id="5" w:name="_Toc7092485"/>
-      <w:r>
-        <w:rPr>
-          <w:lang w:val="es-ES"/>
-        </w:rPr>
-        <w:t>Creación</w:t>
-      </w:r>
-      <w:r>
-        <w:rPr>
-          <w:lang w:val="es-ES"/>
-        </w:rPr>
-        <w:t xml:space="preserve"> </w:t>
-      </w:r>
-      <w:r>
-        <w:rPr>
-          <w:lang w:val="es-ES"/>
-        </w:rPr>
-        <w:t xml:space="preserve">y estructura </w:t>
-      </w:r>
-      <w:r>
-        <w:rPr>
-          <w:lang w:val="es-ES"/>
-        </w:rPr>
-        <w:t xml:space="preserve">de </w:t>
-      </w:r>
-      <w:r>
-        <w:rPr>
-          <w:lang w:val="es-ES"/>
-        </w:rPr>
-        <w:t>proyecto</w:t>
-      </w:r>
-      <w:r>
-        <w:rPr>
-          <w:lang w:val="es-ES"/>
-        </w:rPr>
-        <w:t xml:space="preserve"> </w:t>
-      </w:r>
-      <w:r>
-        <w:rPr>
-          <w:lang w:val="es-ES"/>
-        </w:rPr>
-        <w:t>plantilla</w:t>
-      </w:r>
-      <w:bookmarkEnd w:id="5"/>
+        <mc:AlternateContent>
+          <mc:Choice Requires="wps">
+            <w:drawing>
+              <wp:anchor distT="0" distB="0" distL="114300" distR="114300" simplePos="0" relativeHeight="251678720" behindDoc="0" locked="0" layoutInCell="1" allowOverlap="1" wp14:anchorId="558990AE" wp14:editId="1793CFBA">
+                <wp:simplePos x="0" y="0"/>
+                <wp:positionH relativeFrom="margin">
+                  <wp:align>left</wp:align>
+                </wp:positionH>
+                <wp:positionV relativeFrom="paragraph">
+                  <wp:posOffset>121920</wp:posOffset>
+                </wp:positionV>
+                <wp:extent cx="5372051" cy="342900"/>
+                <wp:effectExtent l="0" t="0" r="19685" b="19050"/>
+                <wp:wrapNone/>
+                <wp:docPr id="14" name="Cuadro de texto 14"/>
+                <wp:cNvGraphicFramePr/>
+                <a:graphic xmlns:a="http://schemas.openxmlformats.org/drawingml/2006/main">
+                  <a:graphicData uri="http://schemas.microsoft.com/office/word/2010/wordprocessingShape">
+                    <wps:wsp>
+                      <wps:cNvSpPr txBox="1"/>
+                      <wps:spPr>
+                        <a:xfrm>
+                          <a:off x="0" y="0"/>
+                          <a:ext cx="5372051" cy="342900"/>
+                        </a:xfrm>
+                        <a:prstGeom prst="rect">
+                          <a:avLst/>
+                        </a:prstGeom>
+                        <a:solidFill>
+                          <a:schemeClr val="bg1">
+                            <a:lumMod val="85000"/>
+                          </a:schemeClr>
+                        </a:solidFill>
+                        <a:ln w="6350">
+                          <a:solidFill>
+                            <a:prstClr val="black"/>
+                          </a:solidFill>
+                        </a:ln>
+                      </wps:spPr>
+                      <wps:txbx>
+                        <w:txbxContent>
+                          <w:p>
+                            <w:r>
+                              <w:t>ng g c [nombre componente]</w:t>
+                            </w:r>
+                          </w:p>
+                        </w:txbxContent>
+                      </wps:txbx>
+                      <wps:bodyPr rot="0" spcFirstLastPara="0" vertOverflow="overflow" horzOverflow="overflow" vert="horz" wrap="square" lIns="91440" tIns="45720" rIns="91440" bIns="45720" numCol="1" spcCol="0" rtlCol="0" fromWordArt="0" anchor="t" anchorCtr="0" forceAA="0" compatLnSpc="1">
+                        <a:prstTxWarp prst="textNoShape">
+                          <a:avLst/>
+                        </a:prstTxWarp>
+                        <a:noAutofit/>
+                      </wps:bodyPr>
+                    </wps:wsp>
+                  </a:graphicData>
+                </a:graphic>
+                <wp14:sizeRelH relativeFrom="margin">
+                  <wp14:pctWidth>0</wp14:pctWidth>
+                </wp14:sizeRelH>
+                <wp14:sizeRelV relativeFrom="margin">
+                  <wp14:pctHeight>0</wp14:pctHeight>
+                </wp14:sizeRelV>
+              </wp:anchor>
+            </w:drawing>
+          </mc:Choice>
+          <mc:Fallback>
+            <w:pict>
+              <v:shape w14:anchorId="558990AE" id="Cuadro de texto 14" o:spid="_x0000_s1036" type="#_x0000_t202" style="position:absolute;left:0;text-align:left;margin-left:0;margin-top:9.6pt;width:423pt;height:27pt;z-index:251678720;visibility:visible;mso-wrap-style:square;mso-width-percent:0;mso-height-percent:0;mso-wrap-distance-left:9pt;mso-wrap-distance-top:0;mso-wrap-distance-right:9pt;mso-wrap-distance-bottom:0;mso-position-horizontal:left;mso-position-horizontal-relative:margin;mso-position-vertical:absolute;mso-position-vertical-relative:text;mso-width-percent:0;mso-height-percent:0;mso-width-relative:margin;mso-height-relative:margin;v-text-anchor:top" o:gfxdata="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" fillcolor="#d8d8d8 [2732]" strokeweight=".5pt">
+                <v:textbox>
+                  <w:txbxContent>
+                    <w:p>
+                      <w:r>
+                        <w:t>ng g c [nombre componente]</w:t>
+                      </w:r>
+                    </w:p>
+                  </w:txbxContent>
+                </v:textbox>
+                <w10:wrap anchorx="margin"/>
+              </v:shape>
+            </w:pict>
+          </mc:Fallback>
+        </mc:AlternateContent>
+      </w:r>
     </w:p>
     <w:p/>
     <w:p/>
+    <w:p>
+      <w:r>
+        <w:t xml:space="preserve">Respecto a angular, lo único que nos queda explicar es el uso de servicios. </w:t>
+      </w:r>
+      <w:r>
+        <w:t xml:space="preserve">Serán los encargados de pedir datos a otro servidor mediante HTTP, es decir, los que se comunicarán con la API de </w:t>
+      </w:r>
+      <w:proofErr w:type="spellStart"/>
+      <w:r>
+        <w:t>node</w:t>
+      </w:r>
+      <w:proofErr w:type="spellEnd"/>
+      <w:r>
+        <w:t xml:space="preserve">. Estos servicios se encontrarán dentro del componente que lo utilice, para crearlo también se puede usar un comando, concretamente: </w:t>
+      </w:r>
+    </w:p>
+    <w:p>
+      <w:r>
+        <w:rPr>
+          <w:noProof/>
+        </w:rPr>
+        <mc:AlternateContent>
+          <mc:Choice Requires="wps">
+            <w:drawing>
+              <wp:anchor distT="0" distB="0" distL="114300" distR="114300" simplePos="0" relativeHeight="251680768" behindDoc="0" locked="0" layoutInCell="1" allowOverlap="1" wp14:anchorId="78A96D4D" wp14:editId="5010EAC9">
+                <wp:simplePos x="0" y="0"/>
+                <wp:positionH relativeFrom="margin">
+                  <wp:align>left</wp:align>
+                </wp:positionH>
+                <wp:positionV relativeFrom="paragraph">
+                  <wp:posOffset>131445</wp:posOffset>
+                </wp:positionV>
+                <wp:extent cx="5372051" cy="342900"/>
+                <wp:effectExtent l="0" t="0" r="19685" b="19050"/>
+                <wp:wrapNone/>
+                <wp:docPr id="15" name="Cuadro de texto 15"/>
+                <wp:cNvGraphicFramePr/>
+                <a:graphic xmlns:a="http://schemas.openxmlformats.org/drawingml/2006/main">
+                  <a:graphicData uri="http://schemas.microsoft.com/office/word/2010/wordprocessingShape">
+                    <wps:wsp>
+                      <wps:cNvSpPr txBox="1"/>
+                      <wps:spPr>
+                        <a:xfrm>
+                          <a:off x="0" y="0"/>
+                          <a:ext cx="5372051" cy="342900"/>
+                        </a:xfrm>
+                        <a:prstGeom prst="rect">
+                          <a:avLst/>
+                        </a:prstGeom>
+                        <a:solidFill>
+                          <a:schemeClr val="bg1">
+                            <a:lumMod val="85000"/>
+                          </a:schemeClr>
+                        </a:solidFill>
+                        <a:ln w="6350">
+                          <a:solidFill>
+                            <a:prstClr val="black"/>
+                          </a:solidFill>
+                        </a:ln>
+                      </wps:spPr>
+                      <wps:txbx>
+                        <w:txbxContent>
+                          <w:p>
+                            <w:r>
+                              <w:t xml:space="preserve">ng g </w:t>
+                            </w:r>
+                            <w:r>
+                              <w:t>s</w:t>
+                            </w:r>
+                            <w:r>
+                              <w:t xml:space="preserve"> [nombre </w:t>
+                            </w:r>
+                            <w:r>
+                              <w:t>servicio</w:t>
+                            </w:r>
+                            <w:r>
+                              <w:t>]</w:t>
+                            </w:r>
+                          </w:p>
+                        </w:txbxContent>
+                      </wps:txbx>
+                      <wps:bodyPr rot="0" spcFirstLastPara="0" vertOverflow="overflow" horzOverflow="overflow" vert="horz" wrap="square" lIns="91440" tIns="45720" rIns="91440" bIns="45720" numCol="1" spcCol="0" rtlCol="0" fromWordArt="0" anchor="t" anchorCtr="0" forceAA="0" compatLnSpc="1">
+                        <a:prstTxWarp prst="textNoShape">
+                          <a:avLst/>
+                        </a:prstTxWarp>
+                        <a:noAutofit/>
+                      </wps:bodyPr>
+                    </wps:wsp>
+                  </a:graphicData>
+                </a:graphic>
+                <wp14:sizeRelH relativeFrom="margin">
+                  <wp14:pctWidth>0</wp14:pctWidth>
+                </wp14:sizeRelH>
+                <wp14:sizeRelV relativeFrom="margin">
+                  <wp14:pctHeight>0</wp14:pctHeight>
+                </wp14:sizeRelV>
+              </wp:anchor>
+            </w:drawing>
+          </mc:Choice>
+          <mc:Fallback>
+            <w:pict>
+              <v:shape w14:anchorId="78A96D4D" id="Cuadro de texto 15" o:spid="_x0000_s1037" type="#_x0000_t202" style="position:absolute;left:0;text-align:left;margin-left:0;margin-top:10.35pt;width:423pt;height:27pt;z-index:251680768;visibility:visible;mso-wrap-style:square;mso-width-percent:0;mso-height-percent:0;mso-wrap-distance-left:9pt;mso-wrap-distance-top:0;mso-wrap-distance-right:9pt;mso-wrap-distance-bottom:0;mso-position-horizontal:left;mso-position-horizontal-relative:margin;mso-position-vertical:absolute;mso-position-vertical-relative:text;mso-width-percent:0;mso-height-percent:0;mso-width-relative:margin;mso-height-relative:margin;v-text-anchor:top" o:gfxdata="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" fillcolor="#d8d8d8 [2732]" strokeweight=".5pt">
+                <v:textbox>
+                  <w:txbxContent>
+                    <w:p>
+                      <w:r>
+                        <w:t xml:space="preserve">ng g </w:t>
+                      </w:r>
+                      <w:r>
+                        <w:t>s</w:t>
+                      </w:r>
+                      <w:r>
+                        <w:t xml:space="preserve"> [nombre </w:t>
+                      </w:r>
+                      <w:r>
+                        <w:t>servicio</w:t>
+                      </w:r>
+                      <w:r>
+                        <w:t>]</w:t>
+                      </w:r>
+                    </w:p>
+                  </w:txbxContent>
+                </v:textbox>
+                <w10:wrap anchorx="margin"/>
+              </v:shape>
+            </w:pict>
+          </mc:Fallback>
+        </mc:AlternateContent>
+      </w:r>
+    </w:p>
     <w:p/>
+    <w:p/>
+    <w:p>
+      <w:r>
+        <w:t xml:space="preserve">Una vez sabemos como funciona angular, pasaremos a crear la estructura de </w:t>
+      </w:r>
+      <w:proofErr w:type="spellStart"/>
+      <w:r>
+        <w:t>Node</w:t>
+      </w:r>
+      <w:proofErr w:type="spellEnd"/>
+      <w:r>
+        <w:t xml:space="preserve">. Para ello, nos situaremos en justo en el primer directorio creado cuando creamos la </w:t>
+      </w:r>
+      <w:proofErr w:type="spellStart"/>
+      <w:r>
+        <w:t>estrudcutra</w:t>
+      </w:r>
+      <w:proofErr w:type="spellEnd"/>
+      <w:r>
+        <w:t xml:space="preserve"> base de angular, es decir, en el directorio que se llame cómo el nombre del proyecto que elegimos. Una vez ahí, ejecutaremos el siguiente comando para inicializar el proyecto en </w:t>
+      </w:r>
+      <w:proofErr w:type="spellStart"/>
+      <w:r>
+        <w:t>node</w:t>
+      </w:r>
+      <w:proofErr w:type="spellEnd"/>
+      <w:r>
+        <w:t>:</w:t>
+      </w:r>
+    </w:p>
+    <w:p>
+      <w:r>
+        <w:rPr>
+          <w:noProof/>
+        </w:rPr>
+        <mc:AlternateContent>
+          <mc:Choice Requires="wps">
+            <w:drawing>
+              <wp:anchor distT="0" distB="0" distL="114300" distR="114300" simplePos="0" relativeHeight="251682816" behindDoc="0" locked="0" layoutInCell="1" allowOverlap="1" wp14:anchorId="731CB080" wp14:editId="544A2501">
+                <wp:simplePos x="0" y="0"/>
+                <wp:positionH relativeFrom="margin">
+                  <wp:align>left</wp:align>
+                </wp:positionH>
+                <wp:positionV relativeFrom="paragraph">
+                  <wp:posOffset>93345</wp:posOffset>
+                </wp:positionV>
+                <wp:extent cx="5372051" cy="342900"/>
+                <wp:effectExtent l="0" t="0" r="19685" b="19050"/>
+                <wp:wrapNone/>
+                <wp:docPr id="16" name="Cuadro de texto 16"/>
+                <wp:cNvGraphicFramePr/>
+                <a:graphic xmlns:a="http://schemas.openxmlformats.org/drawingml/2006/main">
+                  <a:graphicData uri="http://schemas.microsoft.com/office/word/2010/wordprocessingShape">
+                    <wps:wsp>
+                      <wps:cNvSpPr txBox="1"/>
+                      <wps:spPr>
+                        <a:xfrm>
+                          <a:off x="0" y="0"/>
+                          <a:ext cx="5372051" cy="342900"/>
+                        </a:xfrm>
+                        <a:prstGeom prst="rect">
+                          <a:avLst/>
+                        </a:prstGeom>
+                        <a:solidFill>
+                          <a:schemeClr val="bg1">
+                            <a:lumMod val="85000"/>
+                          </a:schemeClr>
+                        </a:solidFill>
+                        <a:ln w="6350">
+                          <a:solidFill>
+                            <a:prstClr val="black"/>
+                          </a:solidFill>
+                        </a:ln>
+                      </wps:spPr>
+                      <wps:txbx>
+                        <w:txbxContent>
+                          <w:p>
+                            <w:proofErr w:type="spellStart"/>
+                            <w:r>
+                              <w:t>npm</w:t>
+                            </w:r>
+                            <w:proofErr w:type="spellEnd"/>
+                            <w:r>
+                              <w:t xml:space="preserve"> </w:t>
+                            </w:r>
+                            <w:proofErr w:type="spellStart"/>
+                            <w:r>
+                              <w:t>init</w:t>
+                            </w:r>
+                            <w:proofErr w:type="spellEnd"/>
+                            <w:r>
+                              <w:t xml:space="preserve"> --yes</w:t>
+                            </w:r>
+                          </w:p>
+                        </w:txbxContent>
+                      </wps:txbx>
+                      <wps:bodyPr rot="0" spcFirstLastPara="0" vertOverflow="overflow" horzOverflow="overflow" vert="horz" wrap="square" lIns="91440" tIns="45720" rIns="91440" bIns="45720" numCol="1" spcCol="0" rtlCol="0" fromWordArt="0" anchor="t" anchorCtr="0" forceAA="0" compatLnSpc="1">
+                        <a:prstTxWarp prst="textNoShape">
+                          <a:avLst/>
+                        </a:prstTxWarp>
+                        <a:noAutofit/>
+                      </wps:bodyPr>
+                    </wps:wsp>
+                  </a:graphicData>
+                </a:graphic>
+                <wp14:sizeRelH relativeFrom="margin">
+                  <wp14:pctWidth>0</wp14:pctWidth>
+                </wp14:sizeRelH>
+                <wp14:sizeRelV relativeFrom="margin">
+                  <wp14:pctHeight>0</wp14:pctHeight>
+                </wp14:sizeRelV>
+              </wp:anchor>
+            </w:drawing>
+          </mc:Choice>
+          <mc:Fallback>
+            <w:pict>
+              <v:shape w14:anchorId="731CB080" id="Cuadro de texto 16" o:spid="_x0000_s1038" type="#_x0000_t202" style="position:absolute;left:0;text-align:left;margin-left:0;margin-top:7.35pt;width:423pt;height:27pt;z-index:251682816;visibility:visible;mso-wrap-style:square;mso-width-percent:0;mso-height-percent:0;mso-wrap-distance-left:9pt;mso-wrap-distance-top:0;mso-wrap-distance-right:9pt;mso-wrap-distance-bottom:0;mso-position-horizontal:left;mso-position-horizontal-relative:margin;mso-position-vertical:absolute;mso-position-vertical-relative:text;mso-width-percent:0;mso-height-percent:0;mso-width-relative:margin;mso-height-relative:margin;v-text-anchor:top" o:gfxdata="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" fillcolor="#d8d8d8 [2732]" strokeweight=".5pt">
+                <v:textbox>
+                  <w:txbxContent>
+                    <w:p>
+                      <w:proofErr w:type="spellStart"/>
+                      <w:r>
+                        <w:t>npm</w:t>
+                      </w:r>
+                      <w:proofErr w:type="spellEnd"/>
+                      <w:r>
+                        <w:t xml:space="preserve"> </w:t>
+                      </w:r>
+                      <w:proofErr w:type="spellStart"/>
+                      <w:r>
+                        <w:t>init</w:t>
+                      </w:r>
+                      <w:proofErr w:type="spellEnd"/>
+                      <w:r>
+                        <w:t xml:space="preserve"> --yes</w:t>
+                      </w:r>
+                    </w:p>
+                  </w:txbxContent>
+                </v:textbox>
+                <w10:wrap anchorx="margin"/>
+              </v:shape>
+            </w:pict>
+          </mc:Fallback>
+        </mc:AlternateContent>
+      </w:r>
+    </w:p>
+    <w:p/>
+    <w:p/>
+    <w:p>
+      <w:r>
+        <w:t xml:space="preserve">Esto nos creará un paquete llamada </w:t>
+      </w:r>
+      <w:proofErr w:type="spellStart"/>
+      <w:r>
+        <w:t>package.json</w:t>
+      </w:r>
+      <w:proofErr w:type="spellEnd"/>
+      <w:r>
+        <w:t>, donde se indicarán las dependencias del proyecto. Tras esto,</w:t>
+      </w:r>
+      <w:r>
+        <w:t xml:space="preserve"> crearemos, manualmente, los siguientes archivos/directorios:</w:t>
+      </w:r>
+    </w:p>
+    <w:p>
+      <w:pPr>
+        <w:pStyle w:val="Prrafodelista"/>
+        <w:numPr>
+          <w:ilvl w:val="0"/>
+          <w:numId w:val="71"/>
+        </w:numPr>
+      </w:pPr>
+      <w:r>
+        <w:rPr>
+          <w:b/>
+        </w:rPr>
+        <w:t>Server.js</w:t>
+      </w:r>
+      <w:r>
+        <w:t>: Archivo donde se encontrará las conexiones con la base de datos, configuración de la api, ruta al proyecto de angular compilado para usar las vistas, puerto… Es decir, todo lo necesario para lanzar el servidor.</w:t>
+      </w:r>
+    </w:p>
+    <w:p>
+      <w:pPr>
+        <w:pStyle w:val="Prrafodelista"/>
+        <w:numPr>
+          <w:ilvl w:val="0"/>
+          <w:numId w:val="71"/>
+        </w:numPr>
+      </w:pPr>
+      <w:r>
+        <w:rPr>
+          <w:b/>
+        </w:rPr>
+        <w:t xml:space="preserve">Populate.js: </w:t>
+      </w:r>
+      <w:r>
+        <w:t xml:space="preserve">Archivo </w:t>
+      </w:r>
+      <w:proofErr w:type="spellStart"/>
+      <w:r>
+        <w:t>js</w:t>
+      </w:r>
+      <w:proofErr w:type="spellEnd"/>
+      <w:r>
+        <w:t xml:space="preserve"> para ejecutar con mongo, (como vimos en el apartado anterior) y poblar nuestra base de datos.</w:t>
+      </w:r>
+    </w:p>
+    <w:p>
+      <w:pPr>
+        <w:pStyle w:val="Prrafodelista"/>
+        <w:numPr>
+          <w:ilvl w:val="0"/>
+          <w:numId w:val="71"/>
+        </w:numPr>
+      </w:pPr>
+      <w:proofErr w:type="spellStart"/>
+      <w:r>
+        <w:rPr>
+          <w:b/>
+        </w:rPr>
+        <w:t>Models</w:t>
+      </w:r>
+      <w:proofErr w:type="spellEnd"/>
+      <w:r>
+        <w:rPr>
+          <w:b/>
+        </w:rPr>
+        <w:t>:</w:t>
+      </w:r>
+      <w:r>
+        <w:t xml:space="preserve"> Directorio donde se encontrarán los esquemas de </w:t>
+      </w:r>
+      <w:proofErr w:type="spellStart"/>
+      <w:r>
+        <w:t>Mongoose</w:t>
+      </w:r>
+      <w:proofErr w:type="spellEnd"/>
+      <w:r>
+        <w:t xml:space="preserve">, es decir, el modelo del </w:t>
+      </w:r>
+      <w:proofErr w:type="spellStart"/>
+      <w:r>
+        <w:t>backend</w:t>
+      </w:r>
+      <w:proofErr w:type="spellEnd"/>
+      <w:r>
+        <w:t>. Además</w:t>
+      </w:r>
+      <w:r>
+        <w:t>, se encontrarán las validaciones y restricciones de los distintos modelos. Cada archivo se corresponderá con una colección de MongoDB.</w:t>
+      </w:r>
+    </w:p>
+    <w:p>
+      <w:pPr>
+        <w:pStyle w:val="Prrafodelista"/>
+        <w:numPr>
+          <w:ilvl w:val="0"/>
+          <w:numId w:val="71"/>
+        </w:numPr>
+      </w:pPr>
+      <w:proofErr w:type="spellStart"/>
+      <w:r>
+        <w:rPr>
+          <w:b/>
+        </w:rPr>
+        <w:t>Routes</w:t>
+      </w:r>
+      <w:proofErr w:type="spellEnd"/>
+      <w:r>
+        <w:rPr>
+          <w:b/>
+        </w:rPr>
+        <w:t xml:space="preserve">: </w:t>
+      </w:r>
+      <w:r>
+        <w:t>Directorio donde se encontrará el archivo api.js</w:t>
+      </w:r>
+      <w:r>
+        <w:t xml:space="preserve">; con los distintos enlaces y métodos a ejecutar. Además de las restricciones como, por ejemplo, si un método no es accesible por un usuario no </w:t>
+      </w:r>
+      <w:proofErr w:type="spellStart"/>
+      <w:r>
+        <w:t>logeado</w:t>
+      </w:r>
+      <w:proofErr w:type="spellEnd"/>
+      <w:r>
+        <w:t>.</w:t>
+      </w:r>
+    </w:p>
+    <w:p>
+      <w:pPr>
+        <w:pStyle w:val="Prrafodelista"/>
+        <w:numPr>
+          <w:ilvl w:val="0"/>
+          <w:numId w:val="71"/>
+        </w:numPr>
+      </w:pPr>
+      <w:proofErr w:type="spellStart"/>
+      <w:r>
+        <w:rPr>
+          <w:b/>
+        </w:rPr>
+        <w:t>Controllers</w:t>
+      </w:r>
+      <w:proofErr w:type="spellEnd"/>
+      <w:r>
+        <w:rPr>
+          <w:b/>
+        </w:rPr>
+        <w:t>:</w:t>
+      </w:r>
+      <w:r>
+        <w:t xml:space="preserve"> Directorio que contendrá todos los métodos llamados por la api, con la lógica de negocio correspondiente y encargado de mandar las respuestas al cliente.</w:t>
+      </w:r>
+      <w:bookmarkStart w:id="5" w:name="_GoBack"/>
+      <w:bookmarkEnd w:id="5"/>
+    </w:p>
     <w:p>
       <w:pPr>
         <w:pStyle w:val="Ttulo2"/>
@@ -5910,6 +6636,119 @@
     </w:lvl>
   </w:abstractNum>
   <w:abstractNum w:abstractNumId="11" w15:restartNumberingAfterBreak="0">
+    <w:nsid w:val="11FB6B85"/>
+    <w:multiLevelType w:val="hybridMultilevel"/>
+    <w:tmpl w:val="40E4FE02"/>
+    <w:lvl w:ilvl="0" w:tplc="0C0A0001">
+      <w:start w:val="1"/>
+      <w:numFmt w:val="bullet"/>
+      <w:lvlText w:val=""/>
+      <w:lvlJc w:val="left"/>
+      <w:pPr>
+        <w:ind w:left="720" w:hanging="360"/>
+      </w:pPr>
+      <w:rPr>
+        <w:rFonts w:ascii="Symbol" w:hAnsi="Symbol" w:hint="default"/>
+      </w:rPr>
+    </w:lvl>
+    <w:lvl w:ilvl="1" w:tplc="0C0A0003" w:tentative="1">
+      <w:start w:val="1"/>
+      <w:numFmt w:val="bullet"/>
+      <w:lvlText w:val="o"/>
+      <w:lvlJc w:val="left"/>
+      <w:pPr>
+        <w:ind w:left="1440" w:hanging="360"/>
+      </w:pPr>
+      <w:rPr>
+        <w:rFonts w:ascii="Courier New" w:hAnsi="Courier New" w:cs="Courier New" w:hint="default"/>
+      </w:rPr>
+    </w:lvl>
+    <w:lvl w:ilvl="2" w:tplc="0C0A0005" w:tentative="1">
+      <w:start w:val="1"/>
+      <w:numFmt w:val="bullet"/>
+      <w:lvlText w:val=""/>
+      <w:lvlJc w:val="left"/>
+      <w:pPr>
+        <w:ind w:left="2160" w:hanging="360"/>
+      </w:pPr>
+      <w:rPr>
+        <w:rFonts w:ascii="Wingdings" w:hAnsi="Wingdings" w:hint="default"/>
+      </w:rPr>
+    </w:lvl>
+    <w:lvl w:ilvl="3" w:tplc="0C0A0001" w:tentative="1">
+      <w:start w:val="1"/>
+      <w:numFmt w:val="bullet"/>
+      <w:lvlText w:val=""/>
+      <w:lvlJc w:val="left"/>
+      <w:pPr>
+        <w:ind w:left="2880" w:hanging="360"/>
+      </w:pPr>
+      <w:rPr>
+        <w:rFonts w:ascii="Symbol" w:hAnsi="Symbol" w:hint="default"/>
+      </w:rPr>
+    </w:lvl>
+    <w:lvl w:ilvl="4" w:tplc="0C0A0003" w:tentative="1">
+      <w:start w:val="1"/>
+      <w:numFmt w:val="bullet"/>
+      <w:lvlText w:val="o"/>
+      <w:lvlJc w:val="left"/>
+      <w:pPr>
+        <w:ind w:left="3600" w:hanging="360"/>
+      </w:pPr>
+      <w:rPr>
+        <w:rFonts w:ascii="Courier New" w:hAnsi="Courier New" w:cs="Courier New" w:hint="default"/>
+      </w:rPr>
+    </w:lvl>
+    <w:lvl w:ilvl="5" w:tplc="0C0A0005" w:tentative="1">
+      <w:start w:val="1"/>
+      <w:numFmt w:val="bullet"/>
+      <w:lvlText w:val=""/>
+      <w:lvlJc w:val="left"/>
+      <w:pPr>
+        <w:ind w:left="4320" w:hanging="360"/>
+      </w:pPr>
+      <w:rPr>
+        <w:rFonts w:ascii="Wingdings" w:hAnsi="Wingdings" w:hint="default"/>
+      </w:rPr>
+    </w:lvl>
+    <w:lvl w:ilvl="6" w:tplc="0C0A0001" w:tentative="1">
+      <w:start w:val="1"/>
+      <w:numFmt w:val="bullet"/>
+      <w:lvlText w:val=""/>
+      <w:lvlJc w:val="left"/>
+      <w:pPr>
+        <w:ind w:left="5040" w:hanging="360"/>
+      </w:pPr>
+      <w:rPr>
+        <w:rFonts w:ascii="Symbol" w:hAnsi="Symbol" w:hint="default"/>
+      </w:rPr>
+    </w:lvl>
+    <w:lvl w:ilvl="7" w:tplc="0C0A0003" w:tentative="1">
+      <w:start w:val="1"/>
+      <w:numFmt w:val="bullet"/>
+      <w:lvlText w:val="o"/>
+      <w:lvlJc w:val="left"/>
+      <w:pPr>
+        <w:ind w:left="5760" w:hanging="360"/>
+      </w:pPr>
+      <w:rPr>
+        <w:rFonts w:ascii="Courier New" w:hAnsi="Courier New" w:cs="Courier New" w:hint="default"/>
+      </w:rPr>
+    </w:lvl>
+    <w:lvl w:ilvl="8" w:tplc="0C0A0005" w:tentative="1">
+      <w:start w:val="1"/>
+      <w:numFmt w:val="bullet"/>
+      <w:lvlText w:val=""/>
+      <w:lvlJc w:val="left"/>
+      <w:pPr>
+        <w:ind w:left="6480" w:hanging="360"/>
+      </w:pPr>
+      <w:rPr>
+        <w:rFonts w:ascii="Wingdings" w:hAnsi="Wingdings" w:hint="default"/>
+      </w:rPr>
+    </w:lvl>
+  </w:abstractNum>
+  <w:abstractNum w:abstractNumId="12" w15:restartNumberingAfterBreak="0">
     <w:nsid w:val="12BC5E63"/>
     <w:multiLevelType w:val="hybridMultilevel"/>
     <w:tmpl w:val="EEF82E70"/>
@@ -6022,7 +6861,7 @@
       </w:rPr>
     </w:lvl>
   </w:abstractNum>
-  <w:abstractNum w:abstractNumId="12" w15:restartNumberingAfterBreak="0">
+  <w:abstractNum w:abstractNumId="13" w15:restartNumberingAfterBreak="0">
     <w:nsid w:val="1302643A"/>
     <w:multiLevelType w:val="hybridMultilevel"/>
     <w:tmpl w:val="9AC88B10"/>
@@ -6136,7 +6975,7 @@
       </w:rPr>
     </w:lvl>
   </w:abstractNum>
-  <w:abstractNum w:abstractNumId="13" w15:restartNumberingAfterBreak="0">
+  <w:abstractNum w:abstractNumId="14" w15:restartNumberingAfterBreak="0">
     <w:nsid w:val="13944C44"/>
     <w:multiLevelType w:val="hybridMultilevel"/>
     <w:tmpl w:val="159420B0"/>
@@ -6249,7 +7088,7 @@
       </w:rPr>
     </w:lvl>
   </w:abstractNum>
-  <w:abstractNum w:abstractNumId="14" w15:restartNumberingAfterBreak="0">
+  <w:abstractNum w:abstractNumId="15" w15:restartNumberingAfterBreak="0">
     <w:nsid w:val="14831A10"/>
     <w:multiLevelType w:val="hybridMultilevel"/>
     <w:tmpl w:val="22CC459E"/>
@@ -6362,7 +7201,7 @@
       </w:rPr>
     </w:lvl>
   </w:abstractNum>
-  <w:abstractNum w:abstractNumId="15" w15:restartNumberingAfterBreak="0">
+  <w:abstractNum w:abstractNumId="16" w15:restartNumberingAfterBreak="0">
     <w:nsid w:val="15B73493"/>
     <w:multiLevelType w:val="hybridMultilevel"/>
     <w:tmpl w:val="7152E212"/>
@@ -6475,7 +7314,7 @@
       </w:rPr>
     </w:lvl>
   </w:abstractNum>
-  <w:abstractNum w:abstractNumId="16" w15:restartNumberingAfterBreak="0">
+  <w:abstractNum w:abstractNumId="17" w15:restartNumberingAfterBreak="0">
     <w:nsid w:val="15EA6F0C"/>
     <w:multiLevelType w:val="hybridMultilevel"/>
     <w:tmpl w:val="D166EA58"/>
@@ -6588,7 +7427,7 @@
       </w:rPr>
     </w:lvl>
   </w:abstractNum>
-  <w:abstractNum w:abstractNumId="17" w15:restartNumberingAfterBreak="0">
+  <w:abstractNum w:abstractNumId="18" w15:restartNumberingAfterBreak="0">
     <w:nsid w:val="18577D1B"/>
     <w:multiLevelType w:val="hybridMultilevel"/>
     <w:tmpl w:val="7310A790"/>
@@ -6674,7 +7513,7 @@
       </w:pPr>
     </w:lvl>
   </w:abstractNum>
-  <w:abstractNum w:abstractNumId="18" w15:restartNumberingAfterBreak="0">
+  <w:abstractNum w:abstractNumId="19" w15:restartNumberingAfterBreak="0">
     <w:nsid w:val="191E59E8"/>
     <w:multiLevelType w:val="hybridMultilevel"/>
     <w:tmpl w:val="76840DCA"/>
@@ -6763,7 +7602,7 @@
       </w:pPr>
     </w:lvl>
   </w:abstractNum>
-  <w:abstractNum w:abstractNumId="19" w15:restartNumberingAfterBreak="0">
+  <w:abstractNum w:abstractNumId="20" w15:restartNumberingAfterBreak="0">
     <w:nsid w:val="199774A1"/>
     <w:multiLevelType w:val="hybridMultilevel"/>
     <w:tmpl w:val="4B821E7C"/>
@@ -6876,7 +7715,7 @@
       </w:rPr>
     </w:lvl>
   </w:abstractNum>
-  <w:abstractNum w:abstractNumId="20" w15:restartNumberingAfterBreak="0">
+  <w:abstractNum w:abstractNumId="21" w15:restartNumberingAfterBreak="0">
     <w:nsid w:val="1B000B11"/>
     <w:multiLevelType w:val="hybridMultilevel"/>
     <w:tmpl w:val="897E4688"/>
@@ -6962,7 +7801,7 @@
       </w:pPr>
     </w:lvl>
   </w:abstractNum>
-  <w:abstractNum w:abstractNumId="21" w15:restartNumberingAfterBreak="0">
+  <w:abstractNum w:abstractNumId="22" w15:restartNumberingAfterBreak="0">
     <w:nsid w:val="1E2B2037"/>
     <w:multiLevelType w:val="hybridMultilevel"/>
     <w:tmpl w:val="17BE57AA"/>
@@ -7075,7 +7914,7 @@
       </w:rPr>
     </w:lvl>
   </w:abstractNum>
-  <w:abstractNum w:abstractNumId="22" w15:restartNumberingAfterBreak="0">
+  <w:abstractNum w:abstractNumId="23" w15:restartNumberingAfterBreak="0">
     <w:nsid w:val="1E554B87"/>
     <w:multiLevelType w:val="hybridMultilevel"/>
     <w:tmpl w:val="80B4FA6E"/>
@@ -7188,7 +8027,7 @@
       </w:rPr>
     </w:lvl>
   </w:abstractNum>
-  <w:abstractNum w:abstractNumId="23" w15:restartNumberingAfterBreak="0">
+  <w:abstractNum w:abstractNumId="24" w15:restartNumberingAfterBreak="0">
     <w:nsid w:val="21F140FA"/>
     <w:multiLevelType w:val="hybridMultilevel"/>
     <w:tmpl w:val="FB14BE7C"/>
@@ -7301,7 +8140,7 @@
       </w:rPr>
     </w:lvl>
   </w:abstractNum>
-  <w:abstractNum w:abstractNumId="24" w15:restartNumberingAfterBreak="0">
+  <w:abstractNum w:abstractNumId="25" w15:restartNumberingAfterBreak="0">
     <w:nsid w:val="22F6734C"/>
     <w:multiLevelType w:val="hybridMultilevel"/>
     <w:tmpl w:val="D5A81984"/>
@@ -7414,7 +8253,7 @@
       </w:rPr>
     </w:lvl>
   </w:abstractNum>
-  <w:abstractNum w:abstractNumId="25" w15:restartNumberingAfterBreak="0">
+  <w:abstractNum w:abstractNumId="26" w15:restartNumberingAfterBreak="0">
     <w:nsid w:val="23F63F80"/>
     <w:multiLevelType w:val="hybridMultilevel"/>
     <w:tmpl w:val="981CE938"/>
@@ -7500,7 +8339,7 @@
       </w:pPr>
     </w:lvl>
   </w:abstractNum>
-  <w:abstractNum w:abstractNumId="26" w15:restartNumberingAfterBreak="0">
+  <w:abstractNum w:abstractNumId="27" w15:restartNumberingAfterBreak="0">
     <w:nsid w:val="27D005F6"/>
     <w:multiLevelType w:val="hybridMultilevel"/>
     <w:tmpl w:val="B47A43F6"/>
@@ -7613,7 +8452,7 @@
       </w:rPr>
     </w:lvl>
   </w:abstractNum>
-  <w:abstractNum w:abstractNumId="27" w15:restartNumberingAfterBreak="0">
+  <w:abstractNum w:abstractNumId="28" w15:restartNumberingAfterBreak="0">
     <w:nsid w:val="287A00B2"/>
     <w:multiLevelType w:val="hybridMultilevel"/>
     <w:tmpl w:val="A212049E"/>
@@ -7726,7 +8565,7 @@
       </w:rPr>
     </w:lvl>
   </w:abstractNum>
-  <w:abstractNum w:abstractNumId="28" w15:restartNumberingAfterBreak="0">
+  <w:abstractNum w:abstractNumId="29" w15:restartNumberingAfterBreak="0">
     <w:nsid w:val="2C284071"/>
     <w:multiLevelType w:val="hybridMultilevel"/>
     <w:tmpl w:val="F858DD26"/>
@@ -7839,7 +8678,7 @@
       </w:rPr>
     </w:lvl>
   </w:abstractNum>
-  <w:abstractNum w:abstractNumId="29" w15:restartNumberingAfterBreak="0">
+  <w:abstractNum w:abstractNumId="30" w15:restartNumberingAfterBreak="0">
     <w:nsid w:val="34682594"/>
     <w:multiLevelType w:val="hybridMultilevel"/>
     <w:tmpl w:val="B34AA784"/>
@@ -7952,7 +8791,7 @@
       </w:rPr>
     </w:lvl>
   </w:abstractNum>
-  <w:abstractNum w:abstractNumId="30" w15:restartNumberingAfterBreak="0">
+  <w:abstractNum w:abstractNumId="31" w15:restartNumberingAfterBreak="0">
     <w:nsid w:val="36AA459C"/>
     <w:multiLevelType w:val="multilevel"/>
     <w:tmpl w:val="6650879A"/>
@@ -8101,7 +8940,7 @@
       </w:rPr>
     </w:lvl>
   </w:abstractNum>
-  <w:abstractNum w:abstractNumId="31" w15:restartNumberingAfterBreak="0">
+  <w:abstractNum w:abstractNumId="32" w15:restartNumberingAfterBreak="0">
     <w:nsid w:val="38345215"/>
     <w:multiLevelType w:val="hybridMultilevel"/>
     <w:tmpl w:val="83329116"/>
@@ -8214,7 +9053,7 @@
       </w:rPr>
     </w:lvl>
   </w:abstractNum>
-  <w:abstractNum w:abstractNumId="32" w15:restartNumberingAfterBreak="0">
+  <w:abstractNum w:abstractNumId="33" w15:restartNumberingAfterBreak="0">
     <w:nsid w:val="3BE74F57"/>
     <w:multiLevelType w:val="hybridMultilevel"/>
     <w:tmpl w:val="16C877D0"/>
@@ -8328,7 +9167,7 @@
       </w:rPr>
     </w:lvl>
   </w:abstractNum>
-  <w:abstractNum w:abstractNumId="33" w15:restartNumberingAfterBreak="0">
+  <w:abstractNum w:abstractNumId="34" w15:restartNumberingAfterBreak="0">
     <w:nsid w:val="3C5E2C7B"/>
     <w:multiLevelType w:val="hybridMultilevel"/>
     <w:tmpl w:val="6E401550"/>
@@ -8441,7 +9280,7 @@
       </w:rPr>
     </w:lvl>
   </w:abstractNum>
-  <w:abstractNum w:abstractNumId="34" w15:restartNumberingAfterBreak="0">
+  <w:abstractNum w:abstractNumId="35" w15:restartNumberingAfterBreak="0">
     <w:nsid w:val="3E895131"/>
     <w:multiLevelType w:val="hybridMultilevel"/>
     <w:tmpl w:val="03067B26"/>
@@ -8554,7 +9393,7 @@
       </w:rPr>
     </w:lvl>
   </w:abstractNum>
-  <w:abstractNum w:abstractNumId="35" w15:restartNumberingAfterBreak="0">
+  <w:abstractNum w:abstractNumId="36" w15:restartNumberingAfterBreak="0">
     <w:nsid w:val="3F22328D"/>
     <w:multiLevelType w:val="hybridMultilevel"/>
     <w:tmpl w:val="2F402CB2"/>
@@ -8667,7 +9506,7 @@
       </w:rPr>
     </w:lvl>
   </w:abstractNum>
-  <w:abstractNum w:abstractNumId="36" w15:restartNumberingAfterBreak="0">
+  <w:abstractNum w:abstractNumId="37" w15:restartNumberingAfterBreak="0">
     <w:nsid w:val="3FBC43C7"/>
     <w:multiLevelType w:val="hybridMultilevel"/>
     <w:tmpl w:val="B98E0204"/>
@@ -8780,7 +9619,7 @@
       </w:rPr>
     </w:lvl>
   </w:abstractNum>
-  <w:abstractNum w:abstractNumId="37" w15:restartNumberingAfterBreak="0">
+  <w:abstractNum w:abstractNumId="38" w15:restartNumberingAfterBreak="0">
     <w:nsid w:val="416C055E"/>
     <w:multiLevelType w:val="hybridMultilevel"/>
     <w:tmpl w:val="2F2E7B54"/>
@@ -8893,7 +9732,7 @@
       </w:rPr>
     </w:lvl>
   </w:abstractNum>
-  <w:abstractNum w:abstractNumId="38" w15:restartNumberingAfterBreak="0">
+  <w:abstractNum w:abstractNumId="39" w15:restartNumberingAfterBreak="0">
     <w:nsid w:val="43374CAD"/>
     <w:multiLevelType w:val="hybridMultilevel"/>
     <w:tmpl w:val="956611FC"/>
@@ -9007,7 +9846,7 @@
       </w:rPr>
     </w:lvl>
   </w:abstractNum>
-  <w:abstractNum w:abstractNumId="39" w15:restartNumberingAfterBreak="0">
+  <w:abstractNum w:abstractNumId="40" w15:restartNumberingAfterBreak="0">
     <w:nsid w:val="452F69DC"/>
     <w:multiLevelType w:val="hybridMultilevel"/>
     <w:tmpl w:val="15B2D368"/>
@@ -9119,7 +9958,7 @@
       </w:rPr>
     </w:lvl>
   </w:abstractNum>
-  <w:abstractNum w:abstractNumId="40" w15:restartNumberingAfterBreak="0">
+  <w:abstractNum w:abstractNumId="41" w15:restartNumberingAfterBreak="0">
     <w:nsid w:val="4998003A"/>
     <w:multiLevelType w:val="hybridMultilevel"/>
     <w:tmpl w:val="D2C2E228"/>
@@ -9232,7 +10071,7 @@
       </w:rPr>
     </w:lvl>
   </w:abstractNum>
-  <w:abstractNum w:abstractNumId="41" w15:restartNumberingAfterBreak="0">
+  <w:abstractNum w:abstractNumId="42" w15:restartNumberingAfterBreak="0">
     <w:nsid w:val="49EC1451"/>
     <w:multiLevelType w:val="hybridMultilevel"/>
     <w:tmpl w:val="4A062606"/>
@@ -9345,7 +10184,7 @@
       </w:rPr>
     </w:lvl>
   </w:abstractNum>
-  <w:abstractNum w:abstractNumId="42" w15:restartNumberingAfterBreak="0">
+  <w:abstractNum w:abstractNumId="43" w15:restartNumberingAfterBreak="0">
     <w:nsid w:val="4A0E3129"/>
     <w:multiLevelType w:val="hybridMultilevel"/>
     <w:tmpl w:val="66A68A16"/>
@@ -9458,7 +10297,7 @@
       </w:rPr>
     </w:lvl>
   </w:abstractNum>
-  <w:abstractNum w:abstractNumId="43" w15:restartNumberingAfterBreak="0">
+  <w:abstractNum w:abstractNumId="44" w15:restartNumberingAfterBreak="0">
     <w:nsid w:val="4A1957F9"/>
     <w:multiLevelType w:val="hybridMultilevel"/>
     <w:tmpl w:val="7498680A"/>
@@ -9571,7 +10410,7 @@
       </w:rPr>
     </w:lvl>
   </w:abstractNum>
-  <w:abstractNum w:abstractNumId="44" w15:restartNumberingAfterBreak="0">
+  <w:abstractNum w:abstractNumId="45" w15:restartNumberingAfterBreak="0">
     <w:nsid w:val="4B0C5AD3"/>
     <w:multiLevelType w:val="hybridMultilevel"/>
     <w:tmpl w:val="4A5C3794"/>
@@ -9685,7 +10524,7 @@
       </w:rPr>
     </w:lvl>
   </w:abstractNum>
-  <w:abstractNum w:abstractNumId="45" w15:restartNumberingAfterBreak="0">
+  <w:abstractNum w:abstractNumId="46" w15:restartNumberingAfterBreak="0">
     <w:nsid w:val="50800071"/>
     <w:multiLevelType w:val="hybridMultilevel"/>
     <w:tmpl w:val="3CBED686"/>
@@ -9798,7 +10637,7 @@
       </w:rPr>
     </w:lvl>
   </w:abstractNum>
-  <w:abstractNum w:abstractNumId="46" w15:restartNumberingAfterBreak="0">
+  <w:abstractNum w:abstractNumId="47" w15:restartNumberingAfterBreak="0">
     <w:nsid w:val="51A565B9"/>
     <w:multiLevelType w:val="hybridMultilevel"/>
     <w:tmpl w:val="B21E9548"/>
@@ -9912,7 +10751,7 @@
       </w:rPr>
     </w:lvl>
   </w:abstractNum>
-  <w:abstractNum w:abstractNumId="47" w15:restartNumberingAfterBreak="0">
+  <w:abstractNum w:abstractNumId="48" w15:restartNumberingAfterBreak="0">
     <w:nsid w:val="52E96C52"/>
     <w:multiLevelType w:val="hybridMultilevel"/>
     <w:tmpl w:val="C0A05CA8"/>
@@ -10025,7 +10864,7 @@
       </w:rPr>
     </w:lvl>
   </w:abstractNum>
-  <w:abstractNum w:abstractNumId="48" w15:restartNumberingAfterBreak="0">
+  <w:abstractNum w:abstractNumId="49" w15:restartNumberingAfterBreak="0">
     <w:nsid w:val="54406752"/>
     <w:multiLevelType w:val="hybridMultilevel"/>
     <w:tmpl w:val="0156BB72"/>
@@ -10138,7 +10977,7 @@
       </w:rPr>
     </w:lvl>
   </w:abstractNum>
-  <w:abstractNum w:abstractNumId="49" w15:restartNumberingAfterBreak="0">
+  <w:abstractNum w:abstractNumId="50" w15:restartNumberingAfterBreak="0">
     <w:nsid w:val="57AE7AD0"/>
     <w:multiLevelType w:val="hybridMultilevel"/>
     <w:tmpl w:val="948E71D8"/>
@@ -10224,7 +11063,7 @@
       </w:pPr>
     </w:lvl>
   </w:abstractNum>
-  <w:abstractNum w:abstractNumId="50" w15:restartNumberingAfterBreak="0">
+  <w:abstractNum w:abstractNumId="51" w15:restartNumberingAfterBreak="0">
     <w:nsid w:val="5A443E17"/>
     <w:multiLevelType w:val="hybridMultilevel"/>
     <w:tmpl w:val="53F8AA08"/>
@@ -10337,7 +11176,7 @@
       </w:rPr>
     </w:lvl>
   </w:abstractNum>
-  <w:abstractNum w:abstractNumId="51" w15:restartNumberingAfterBreak="0">
+  <w:abstractNum w:abstractNumId="52" w15:restartNumberingAfterBreak="0">
     <w:nsid w:val="5BBA3DFC"/>
     <w:multiLevelType w:val="hybridMultilevel"/>
     <w:tmpl w:val="806AF67A"/>
@@ -10450,7 +11289,7 @@
       </w:rPr>
     </w:lvl>
   </w:abstractNum>
-  <w:abstractNum w:abstractNumId="52" w15:restartNumberingAfterBreak="0">
+  <w:abstractNum w:abstractNumId="53" w15:restartNumberingAfterBreak="0">
     <w:nsid w:val="5D530122"/>
     <w:multiLevelType w:val="hybridMultilevel"/>
     <w:tmpl w:val="41EEDB1C"/>
@@ -10563,7 +11402,7 @@
       </w:rPr>
     </w:lvl>
   </w:abstractNum>
-  <w:abstractNum w:abstractNumId="53" w15:restartNumberingAfterBreak="0">
+  <w:abstractNum w:abstractNumId="54" w15:restartNumberingAfterBreak="0">
     <w:nsid w:val="5EDB4F32"/>
     <w:multiLevelType w:val="hybridMultilevel"/>
     <w:tmpl w:val="DE503766"/>
@@ -10676,7 +11515,7 @@
       </w:rPr>
     </w:lvl>
   </w:abstractNum>
-  <w:abstractNum w:abstractNumId="54" w15:restartNumberingAfterBreak="0">
+  <w:abstractNum w:abstractNumId="55" w15:restartNumberingAfterBreak="0">
     <w:nsid w:val="60D80F2F"/>
     <w:multiLevelType w:val="hybridMultilevel"/>
     <w:tmpl w:val="42424FD8"/>
@@ -10789,7 +11628,7 @@
       </w:rPr>
     </w:lvl>
   </w:abstractNum>
-  <w:abstractNum w:abstractNumId="55" w15:restartNumberingAfterBreak="0">
+  <w:abstractNum w:abstractNumId="56" w15:restartNumberingAfterBreak="0">
     <w:nsid w:val="61733748"/>
     <w:multiLevelType w:val="hybridMultilevel"/>
     <w:tmpl w:val="20C0B3CC"/>
@@ -10902,7 +11741,7 @@
       </w:rPr>
     </w:lvl>
   </w:abstractNum>
-  <w:abstractNum w:abstractNumId="56" w15:restartNumberingAfterBreak="0">
+  <w:abstractNum w:abstractNumId="57" w15:restartNumberingAfterBreak="0">
     <w:nsid w:val="64F13645"/>
     <w:multiLevelType w:val="hybridMultilevel"/>
     <w:tmpl w:val="516E4CC0"/>
@@ -11014,7 +11853,7 @@
       </w:rPr>
     </w:lvl>
   </w:abstractNum>
-  <w:abstractNum w:abstractNumId="57" w15:restartNumberingAfterBreak="0">
+  <w:abstractNum w:abstractNumId="58" w15:restartNumberingAfterBreak="0">
     <w:nsid w:val="673D5F33"/>
     <w:multiLevelType w:val="hybridMultilevel"/>
     <w:tmpl w:val="F9725000"/>
@@ -11127,7 +11966,7 @@
       </w:rPr>
     </w:lvl>
   </w:abstractNum>
-  <w:abstractNum w:abstractNumId="58" w15:restartNumberingAfterBreak="0">
+  <w:abstractNum w:abstractNumId="59" w15:restartNumberingAfterBreak="0">
     <w:nsid w:val="67EC290C"/>
     <w:multiLevelType w:val="hybridMultilevel"/>
     <w:tmpl w:val="CBA07354"/>
@@ -11240,7 +12079,7 @@
       </w:rPr>
     </w:lvl>
   </w:abstractNum>
-  <w:abstractNum w:abstractNumId="59" w15:restartNumberingAfterBreak="0">
+  <w:abstractNum w:abstractNumId="60" w15:restartNumberingAfterBreak="0">
     <w:nsid w:val="6B93444B"/>
     <w:multiLevelType w:val="hybridMultilevel"/>
     <w:tmpl w:val="88EC285C"/>
@@ -11353,7 +12192,7 @@
       </w:rPr>
     </w:lvl>
   </w:abstractNum>
-  <w:abstractNum w:abstractNumId="60" w15:restartNumberingAfterBreak="0">
+  <w:abstractNum w:abstractNumId="61" w15:restartNumberingAfterBreak="0">
     <w:nsid w:val="6CE73AC5"/>
     <w:multiLevelType w:val="hybridMultilevel"/>
     <w:tmpl w:val="C99E5CE2"/>
@@ -11466,7 +12305,7 @@
       </w:rPr>
     </w:lvl>
   </w:abstractNum>
-  <w:abstractNum w:abstractNumId="61" w15:restartNumberingAfterBreak="0">
+  <w:abstractNum w:abstractNumId="62" w15:restartNumberingAfterBreak="0">
     <w:nsid w:val="72B01E55"/>
     <w:multiLevelType w:val="hybridMultilevel"/>
     <w:tmpl w:val="BA503FAC"/>
@@ -11579,7 +12418,7 @@
       </w:rPr>
     </w:lvl>
   </w:abstractNum>
-  <w:abstractNum w:abstractNumId="62" w15:restartNumberingAfterBreak="0">
+  <w:abstractNum w:abstractNumId="63" w15:restartNumberingAfterBreak="0">
     <w:nsid w:val="72B73819"/>
     <w:multiLevelType w:val="hybridMultilevel"/>
     <w:tmpl w:val="C6C89304"/>
@@ -11665,7 +12504,7 @@
       </w:pPr>
     </w:lvl>
   </w:abstractNum>
-  <w:abstractNum w:abstractNumId="63" w15:restartNumberingAfterBreak="0">
+  <w:abstractNum w:abstractNumId="64" w15:restartNumberingAfterBreak="0">
     <w:nsid w:val="737519CD"/>
     <w:multiLevelType w:val="hybridMultilevel"/>
     <w:tmpl w:val="15C6986E"/>
@@ -11751,7 +12590,7 @@
       </w:pPr>
     </w:lvl>
   </w:abstractNum>
-  <w:abstractNum w:abstractNumId="64" w15:restartNumberingAfterBreak="0">
+  <w:abstractNum w:abstractNumId="65" w15:restartNumberingAfterBreak="0">
     <w:nsid w:val="76DE7EC4"/>
     <w:multiLevelType w:val="hybridMultilevel"/>
     <w:tmpl w:val="962EDDC0"/>
@@ -11864,7 +12703,7 @@
       </w:rPr>
     </w:lvl>
   </w:abstractNum>
-  <w:abstractNum w:abstractNumId="65" w15:restartNumberingAfterBreak="0">
+  <w:abstractNum w:abstractNumId="66" w15:restartNumberingAfterBreak="0">
     <w:nsid w:val="77DA3FC2"/>
     <w:multiLevelType w:val="hybridMultilevel"/>
     <w:tmpl w:val="56BA9ADC"/>
@@ -11950,7 +12789,7 @@
       </w:pPr>
     </w:lvl>
   </w:abstractNum>
-  <w:abstractNum w:abstractNumId="66" w15:restartNumberingAfterBreak="0">
+  <w:abstractNum w:abstractNumId="67" w15:restartNumberingAfterBreak="0">
     <w:nsid w:val="7856572D"/>
     <w:multiLevelType w:val="hybridMultilevel"/>
     <w:tmpl w:val="425E9806"/>
@@ -12063,7 +12902,7 @@
       </w:rPr>
     </w:lvl>
   </w:abstractNum>
-  <w:abstractNum w:abstractNumId="67" w15:restartNumberingAfterBreak="0">
+  <w:abstractNum w:abstractNumId="68" w15:restartNumberingAfterBreak="0">
     <w:nsid w:val="7D255288"/>
     <w:multiLevelType w:val="hybridMultilevel"/>
     <w:tmpl w:val="E104FAFC"/>
@@ -12176,7 +13015,7 @@
       </w:rPr>
     </w:lvl>
   </w:abstractNum>
-  <w:abstractNum w:abstractNumId="68" w15:restartNumberingAfterBreak="0">
+  <w:abstractNum w:abstractNumId="69" w15:restartNumberingAfterBreak="0">
     <w:nsid w:val="7DBA1890"/>
     <w:multiLevelType w:val="hybridMultilevel"/>
     <w:tmpl w:val="2752C7B0"/>
@@ -12289,7 +13128,7 @@
       </w:rPr>
     </w:lvl>
   </w:abstractNum>
-  <w:abstractNum w:abstractNumId="69" w15:restartNumberingAfterBreak="0">
+  <w:abstractNum w:abstractNumId="70" w15:restartNumberingAfterBreak="0">
     <w:nsid w:val="7E32050D"/>
     <w:multiLevelType w:val="hybridMultilevel"/>
     <w:tmpl w:val="CDF83952"/>
@@ -12403,106 +13242,106 @@
     </w:lvl>
   </w:abstractNum>
   <w:num w:numId="1">
-    <w:abstractNumId w:val="50"/>
+    <w:abstractNumId w:val="51"/>
   </w:num>
   <w:num w:numId="2">
-    <w:abstractNumId w:val="41"/>
+    <w:abstractNumId w:val="42"/>
   </w:num>
   <w:num w:numId="3">
-    <w:abstractNumId w:val="38"/>
+    <w:abstractNumId w:val="39"/>
   </w:num>
   <w:num w:numId="4">
+    <w:abstractNumId w:val="33"/>
+  </w:num>
+  <w:num w:numId="5">
+    <w:abstractNumId w:val="47"/>
+  </w:num>
+  <w:num w:numId="6">
+    <w:abstractNumId w:val="18"/>
+  </w:num>
+  <w:num w:numId="7">
+    <w:abstractNumId w:val="21"/>
+  </w:num>
+  <w:num w:numId="8">
+    <w:abstractNumId w:val="64"/>
+  </w:num>
+  <w:num w:numId="9">
+    <w:abstractNumId w:val="13"/>
+  </w:num>
+  <w:num w:numId="10">
+    <w:abstractNumId w:val="45"/>
+  </w:num>
+  <w:num w:numId="11">
     <w:abstractNumId w:val="32"/>
   </w:num>
-  <w:num w:numId="5">
-    <w:abstractNumId w:val="46"/>
-  </w:num>
-  <w:num w:numId="6">
-    <w:abstractNumId w:val="17"/>
-  </w:num>
-  <w:num w:numId="7">
-    <w:abstractNumId w:val="20"/>
-  </w:num>
-  <w:num w:numId="8">
-    <w:abstractNumId w:val="63"/>
-  </w:num>
-  <w:num w:numId="9">
-    <w:abstractNumId w:val="12"/>
-  </w:num>
-  <w:num w:numId="10">
+  <w:num w:numId="12">
     <w:abstractNumId w:val="44"/>
-  </w:num>
-  <w:num w:numId="11">
-    <w:abstractNumId w:val="31"/>
-  </w:num>
-  <w:num w:numId="12">
-    <w:abstractNumId w:val="43"/>
   </w:num>
   <w:num w:numId="13">
     <w:abstractNumId w:val="8"/>
   </w:num>
   <w:num w:numId="14">
-    <w:abstractNumId w:val="61"/>
+    <w:abstractNumId w:val="62"/>
   </w:num>
   <w:num w:numId="15">
-    <w:abstractNumId w:val="55"/>
+    <w:abstractNumId w:val="56"/>
   </w:num>
   <w:num w:numId="16">
-    <w:abstractNumId w:val="34"/>
+    <w:abstractNumId w:val="35"/>
   </w:num>
   <w:num w:numId="17">
-    <w:abstractNumId w:val="23"/>
+    <w:abstractNumId w:val="24"/>
   </w:num>
   <w:num w:numId="18">
     <w:abstractNumId w:val="9"/>
   </w:num>
   <w:num w:numId="19">
-    <w:abstractNumId w:val="48"/>
+    <w:abstractNumId w:val="49"/>
   </w:num>
   <w:num w:numId="20">
-    <w:abstractNumId w:val="51"/>
+    <w:abstractNumId w:val="52"/>
   </w:num>
   <w:num w:numId="21">
-    <w:abstractNumId w:val="21"/>
+    <w:abstractNumId w:val="22"/>
   </w:num>
   <w:num w:numId="22">
-    <w:abstractNumId w:val="40"/>
+    <w:abstractNumId w:val="41"/>
   </w:num>
   <w:num w:numId="23">
-    <w:abstractNumId w:val="59"/>
+    <w:abstractNumId w:val="60"/>
   </w:num>
   <w:num w:numId="24">
     <w:abstractNumId w:val="4"/>
   </w:num>
   <w:num w:numId="25">
-    <w:abstractNumId w:val="68"/>
+    <w:abstractNumId w:val="69"/>
   </w:num>
   <w:num w:numId="26">
-    <w:abstractNumId w:val="64"/>
+    <w:abstractNumId w:val="65"/>
   </w:num>
   <w:num w:numId="27">
-    <w:abstractNumId w:val="60"/>
+    <w:abstractNumId w:val="61"/>
   </w:num>
   <w:num w:numId="28">
-    <w:abstractNumId w:val="18"/>
+    <w:abstractNumId w:val="19"/>
   </w:num>
   <w:num w:numId="29">
-    <w:abstractNumId w:val="62"/>
+    <w:abstractNumId w:val="63"/>
   </w:num>
   <w:num w:numId="30">
-    <w:abstractNumId w:val="65"/>
+    <w:abstractNumId w:val="66"/>
   </w:num>
   <w:num w:numId="31">
-    <w:abstractNumId w:val="52"/>
+    <w:abstractNumId w:val="53"/>
   </w:num>
   <w:num w:numId="32">
-    <w:abstractNumId w:val="33"/>
+    <w:abstractNumId w:val="34"/>
   </w:num>
   <w:num w:numId="33">
-    <w:abstractNumId w:val="19"/>
+    <w:abstractNumId w:val="20"/>
   </w:num>
   <w:num w:numId="34">
-    <w:abstractNumId w:val="56"/>
+    <w:abstractNumId w:val="57"/>
   </w:num>
   <w:num w:numId="35">
     <w:abstractNumId w:val="5"/>
@@ -12514,103 +13353,106 @@
     <w:abstractNumId w:val="10"/>
   </w:num>
   <w:num w:numId="38">
-    <w:abstractNumId w:val="26"/>
+    <w:abstractNumId w:val="27"/>
   </w:num>
   <w:num w:numId="39">
-    <w:abstractNumId w:val="16"/>
+    <w:abstractNumId w:val="17"/>
   </w:num>
   <w:num w:numId="40">
-    <w:abstractNumId w:val="11"/>
+    <w:abstractNumId w:val="12"/>
   </w:num>
   <w:num w:numId="41">
-    <w:abstractNumId w:val="22"/>
+    <w:abstractNumId w:val="23"/>
   </w:num>
   <w:num w:numId="42">
-    <w:abstractNumId w:val="37"/>
+    <w:abstractNumId w:val="38"/>
   </w:num>
   <w:num w:numId="43">
-    <w:abstractNumId w:val="30"/>
+    <w:abstractNumId w:val="31"/>
   </w:num>
   <w:num w:numId="44">
-    <w:abstractNumId w:val="13"/>
+    <w:abstractNumId w:val="14"/>
   </w:num>
   <w:num w:numId="45">
     <w:abstractNumId w:val="1"/>
   </w:num>
   <w:num w:numId="46">
-    <w:abstractNumId w:val="66"/>
+    <w:abstractNumId w:val="67"/>
   </w:num>
   <w:num w:numId="47">
-    <w:abstractNumId w:val="53"/>
+    <w:abstractNumId w:val="54"/>
   </w:num>
   <w:num w:numId="48">
-    <w:abstractNumId w:val="14"/>
+    <w:abstractNumId w:val="15"/>
   </w:num>
   <w:num w:numId="49">
-    <w:abstractNumId w:val="42"/>
+    <w:abstractNumId w:val="43"/>
   </w:num>
   <w:num w:numId="50">
-    <w:abstractNumId w:val="35"/>
+    <w:abstractNumId w:val="36"/>
   </w:num>
   <w:num w:numId="51">
-    <w:abstractNumId w:val="58"/>
+    <w:abstractNumId w:val="59"/>
   </w:num>
   <w:num w:numId="52">
     <w:abstractNumId w:val="7"/>
   </w:num>
   <w:num w:numId="53">
-    <w:abstractNumId w:val="47"/>
+    <w:abstractNumId w:val="48"/>
   </w:num>
   <w:num w:numId="54">
+    <w:abstractNumId w:val="30"/>
+  </w:num>
+  <w:num w:numId="55">
     <w:abstractNumId w:val="29"/>
   </w:num>
-  <w:num w:numId="55">
+  <w:num w:numId="56">
+    <w:abstractNumId w:val="37"/>
+  </w:num>
+  <w:num w:numId="57">
+    <w:abstractNumId w:val="25"/>
+  </w:num>
+  <w:num w:numId="58">
     <w:abstractNumId w:val="28"/>
   </w:num>
-  <w:num w:numId="56">
-    <w:abstractNumId w:val="36"/>
-  </w:num>
-  <w:num w:numId="57">
-    <w:abstractNumId w:val="24"/>
-  </w:num>
-  <w:num w:numId="58">
-    <w:abstractNumId w:val="27"/>
-  </w:num>
   <w:num w:numId="59">
-    <w:abstractNumId w:val="45"/>
+    <w:abstractNumId w:val="46"/>
   </w:num>
   <w:num w:numId="60">
-    <w:abstractNumId w:val="67"/>
+    <w:abstractNumId w:val="68"/>
   </w:num>
   <w:num w:numId="61">
-    <w:abstractNumId w:val="54"/>
+    <w:abstractNumId w:val="55"/>
   </w:num>
   <w:num w:numId="62">
-    <w:abstractNumId w:val="69"/>
+    <w:abstractNumId w:val="70"/>
   </w:num>
   <w:num w:numId="63">
     <w:abstractNumId w:val="3"/>
   </w:num>
   <w:num w:numId="64">
-    <w:abstractNumId w:val="57"/>
+    <w:abstractNumId w:val="58"/>
   </w:num>
   <w:num w:numId="65">
     <w:abstractNumId w:val="2"/>
   </w:num>
   <w:num w:numId="66">
-    <w:abstractNumId w:val="15"/>
+    <w:abstractNumId w:val="16"/>
   </w:num>
   <w:num w:numId="67">
-    <w:abstractNumId w:val="39"/>
+    <w:abstractNumId w:val="40"/>
   </w:num>
   <w:num w:numId="68">
     <w:abstractNumId w:val="0"/>
   </w:num>
   <w:num w:numId="69">
-    <w:abstractNumId w:val="25"/>
+    <w:abstractNumId w:val="26"/>
   </w:num>
   <w:num w:numId="70">
-    <w:abstractNumId w:val="49"/>
+    <w:abstractNumId w:val="50"/>
+  </w:num>
+  <w:num w:numId="71">
+    <w:abstractNumId w:val="11"/>
   </w:num>
   <w:numIdMacAtCleanup w:val="66"/>
 </w:numbering>
@@ -14165,7 +15007,7 @@
 </file>
 
 <file path=customXml/itemProps1.xml><?xml version="1.0" encoding="utf-8"?>
-<ds:datastoreItem xmlns:ds="http://schemas.openxmlformats.org/officeDocument/2006/customXml" ds:itemID="{13EADC50-0279-4AF5-8F0E-F4926FC26A79}">
+<ds:datastoreItem xmlns:ds="http://schemas.openxmlformats.org/officeDocument/2006/customXml" ds:itemID="{48A46763-9C95-4AD3-9560-23D5323E921F}">
   <ds:schemaRefs>
     <ds:schemaRef ds:uri="http://schemas.openxmlformats.org/officeDocument/2006/bibliography"/>
   </ds:schemaRefs>

</xml_diff>

<commit_message>
Apartado de la api mas o menos hecho
</commit_message>
<xml_diff>
--- a/doc/Memoria.docx
+++ b/doc/Memoria.docx
@@ -410,7 +410,6 @@
           <w:docPartUnique/>
         </w:docPartObj>
       </w:sdtPr>
-      <w:sdtEndPr/>
       <w:sdtContent>
         <w:p>
           <w:pPr>
@@ -1166,15 +1165,7 @@
         <w:t>En es</w:t>
       </w:r>
       <w:r>
-        <w:t xml:space="preserve">ta memoria se analizarán el paquete de desarrollo MEAN, </w:t>
-      </w:r>
-      <w:proofErr w:type="gramStart"/>
-      <w:r>
-        <w:t>haciendo especial hincapié</w:t>
-      </w:r>
-      <w:proofErr w:type="gramEnd"/>
-      <w:r>
-        <w:t xml:space="preserve"> en la base de datos y la conexión de la aplicación con ella. Además, se dará una comparativa de los gestores de base de datos relacionales conocidos hasta la actualidad y el no relacional utilizado para este proyecto.</w:t>
+        <w:t>ta memoria se analizarán el paquete de desarrollo MEAN, haciendo especial hincapié en la base de datos y la conexión de la aplicación con ella. Además, se dará una comparativa de los gestores de base de datos relacionales conocidos hasta la actualidad y el no relacional utilizado para este proyecto.</w:t>
       </w:r>
     </w:p>
     <w:p>
@@ -1441,19 +1432,11 @@
       <w:r>
         <w:t xml:space="preserve"> Lo más característico de angular es que, una vez compilado, desarrolla la web en una sola página (SPA o </w:t>
       </w:r>
-      <w:proofErr w:type="gramStart"/>
       <w:r>
         <w:rPr>
           <w:i/>
         </w:rPr>
-        <w:t>single</w:t>
-      </w:r>
-      <w:proofErr w:type="gramEnd"/>
-      <w:r>
-        <w:rPr>
-          <w:i/>
-        </w:rPr>
-        <w:t xml:space="preserve"> page </w:t>
+        <w:t xml:space="preserve">single page </w:t>
       </w:r>
       <w:proofErr w:type="spellStart"/>
       <w:r>
@@ -1892,15 +1875,7 @@
         <w:t>Primero, abriremos el terminal y nos</w:t>
       </w:r>
       <w:r>
-        <w:t xml:space="preserve"> aseguraremos </w:t>
-      </w:r>
-      <w:proofErr w:type="gramStart"/>
-      <w:r>
-        <w:t>que</w:t>
-      </w:r>
-      <w:proofErr w:type="gramEnd"/>
-      <w:r>
-        <w:t xml:space="preserve"> los paquetes previamente instalados están actualizados con el siguiente comando:</w:t>
+        <w:t xml:space="preserve"> aseguraremos que los paquetes previamente instalados están actualizados con el siguiente comando:</w:t>
       </w:r>
     </w:p>
     <w:p>
@@ -2130,15 +2105,7 @@
     <w:p/>
     <w:p>
       <w:r>
-        <w:t xml:space="preserve">Ahora, podemos </w:t>
-      </w:r>
-      <w:proofErr w:type="gramStart"/>
-      <w:r>
-        <w:t>comenzar  a</w:t>
-      </w:r>
-      <w:proofErr w:type="gramEnd"/>
-      <w:r>
-        <w:t xml:space="preserve"> instalar las herramientas que serán utilizadas, empezando por </w:t>
+        <w:t xml:space="preserve">Ahora, podemos comenzar  a instalar las herramientas que serán utilizadas, empezando por </w:t>
       </w:r>
       <w:proofErr w:type="spellStart"/>
       <w:r>
@@ -3239,15 +3206,7 @@
       </w:r>
       <w:proofErr w:type="spellEnd"/>
       <w:r>
-        <w:t xml:space="preserve">. Para ello se </w:t>
-      </w:r>
-      <w:proofErr w:type="gramStart"/>
-      <w:r>
-        <w:t>ejecutaran</w:t>
-      </w:r>
-      <w:proofErr w:type="gramEnd"/>
-      <w:r>
-        <w:t xml:space="preserve"> los siguientes comandos respectivamente, en el directorio del proyecto:</w:t>
+        <w:t>. Para ello se ejecutaran los siguientes comandos respectivamente, en el directorio del proyecto:</w:t>
       </w:r>
     </w:p>
     <w:p>
@@ -3392,13 +3351,8 @@
                             </w:r>
                             <w:proofErr w:type="spellEnd"/>
                             <w:r>
-                              <w:t xml:space="preserve"> </w:t>
+                              <w:t xml:space="preserve"> server</w:t>
                             </w:r>
-                            <w:proofErr w:type="gramStart"/>
-                            <w:r>
-                              <w:t>server</w:t>
-                            </w:r>
-                            <w:proofErr w:type="gramEnd"/>
                           </w:p>
                         </w:txbxContent>
                       </wps:txbx>
@@ -3521,13 +3475,8 @@
                       </w:r>
                       <w:proofErr w:type="spellEnd"/>
                       <w:r>
-                        <w:t xml:space="preserve"> </w:t>
+                        <w:t xml:space="preserve"> server</w:t>
                       </w:r>
-                      <w:proofErr w:type="gramStart"/>
-                      <w:r>
-                        <w:t>server</w:t>
-                      </w:r>
-                      <w:proofErr w:type="gramEnd"/>
                     </w:p>
                   </w:txbxContent>
                 </v:textbox>
@@ -3628,18 +3577,10 @@
     </w:p>
     <w:p>
       <w:r>
-        <w:t xml:space="preserve">Un proyecto en angular se divide en componentes, los cuales pueden contener más componentes dentro. Estos </w:t>
-      </w:r>
-      <w:proofErr w:type="gramStart"/>
-      <w:r>
-        <w:t xml:space="preserve">componentes </w:t>
-      </w:r>
-      <w:r>
-        <w:t xml:space="preserve"> contendrán</w:t>
-      </w:r>
-      <w:proofErr w:type="gramEnd"/>
-      <w:r>
-        <w:t xml:space="preserve"> siempre su representación en </w:t>
+        <w:t xml:space="preserve">Un proyecto en angular se divide en componentes, los cuales pueden contener más componentes dentro. Estos componentes </w:t>
+      </w:r>
+      <w:r>
+        <w:t xml:space="preserve"> contendrán siempre su representación en </w:t>
       </w:r>
       <w:proofErr w:type="spellStart"/>
       <w:r>
@@ -3663,15 +3604,7 @@
       </w:r>
       <w:proofErr w:type="spellEnd"/>
       <w:r>
-        <w:t xml:space="preserve"> donde añadir la lógica. El componente principal será “</w:t>
-      </w:r>
-      <w:proofErr w:type="gramStart"/>
-      <w:r>
-        <w:t>app</w:t>
-      </w:r>
-      <w:proofErr w:type="gramEnd"/>
-      <w:r>
-        <w:t>”; para generarlo se utilizará el siguiente comando:</w:t>
+        <w:t xml:space="preserve"> donde añadir la lógica. El componente principal será “app”; para generarlo se utilizará el siguiente comando:</w:t>
       </w:r>
     </w:p>
     <w:p>
@@ -3768,15 +3701,7 @@
     <w:p/>
     <w:p>
       <w:r>
-        <w:t xml:space="preserve">Con esto ya tendríamos la estructura básica de angular creada, nosotros dentro de </w:t>
-      </w:r>
-      <w:proofErr w:type="gramStart"/>
-      <w:r>
-        <w:t>app</w:t>
-      </w:r>
-      <w:proofErr w:type="gramEnd"/>
-      <w:r>
-        <w:t xml:space="preserve"> añadimos un directorio “</w:t>
+        <w:t>Con esto ya tendríamos la estructura básica de angular creada, nosotros dentro de app añadimos un directorio “</w:t>
       </w:r>
       <w:proofErr w:type="spellStart"/>
       <w:r>
@@ -4162,12 +4087,10 @@
         <w:t xml:space="preserve">Esto nos creará un paquete llamada </w:t>
       </w:r>
       <w:proofErr w:type="spellStart"/>
-      <w:proofErr w:type="gramStart"/>
       <w:r>
         <w:t>package.json</w:t>
       </w:r>
       <w:proofErr w:type="spellEnd"/>
-      <w:proofErr w:type="gramEnd"/>
       <w:r>
         <w:t>, donde se indicarán las dependencias del proyecto. Tras esto,</w:t>
       </w:r>
@@ -4190,15 +4113,7 @@
         <w:t>Server.js</w:t>
       </w:r>
       <w:r>
-        <w:t xml:space="preserve">: Archivo donde se encontrará las conexiones con la base de datos, configuración </w:t>
-      </w:r>
-      <w:proofErr w:type="gramStart"/>
-      <w:r>
-        <w:t>de la api</w:t>
-      </w:r>
-      <w:proofErr w:type="gramEnd"/>
-      <w:r>
-        <w:t>, ruta al proyecto de angular compilado para usar las vistas, puerto… Es decir, todo lo necesario para lanzar el servidor.</w:t>
+        <w:t>: Archivo donde se encontrará las conexiones con la base de datos, configuración de la api, ruta al proyecto de angular compilado para usar las vistas, puerto… Es decir, todo lo necesario para lanzar el servidor.</w:t>
       </w:r>
     </w:p>
     <w:p>
@@ -4329,15 +4244,7 @@
         <w:t>:</w:t>
       </w:r>
       <w:r>
-        <w:t xml:space="preserve"> Directorio que contendrá todos los métodos llamados por </w:t>
-      </w:r>
-      <w:proofErr w:type="gramStart"/>
-      <w:r>
-        <w:t>la api</w:t>
-      </w:r>
-      <w:proofErr w:type="gramEnd"/>
-      <w:r>
-        <w:t>, con la lógica de negocio correspondiente y encargado de mandar las respuestas al cliente.</w:t>
+        <w:t xml:space="preserve"> Directorio que contendrá todos los métodos llamados por la api, con la lógica de negocio correspondiente y encargado de mandar las respuestas al cliente.</w:t>
       </w:r>
     </w:p>
     <w:p>
@@ -4473,6 +4380,27 @@
           <w:lang w:val="es-ES"/>
         </w:rPr>
         <w:t>API</w:t>
+      </w:r>
+    </w:p>
+    <w:p>
+      <w:r>
+        <w:t xml:space="preserve">Ahora analizaremos como se accede a la base de datos a través del servidor de </w:t>
+      </w:r>
+      <w:proofErr w:type="spellStart"/>
+      <w:r>
+        <w:t>Node</w:t>
+      </w:r>
+      <w:proofErr w:type="spellEnd"/>
+      <w:r>
+        <w:t xml:space="preserve">, para ello, hemos decidido el usar un formato de tabla para describir como funciona nuestra API </w:t>
+      </w:r>
+      <w:proofErr w:type="spellStart"/>
+      <w:r>
+        <w:t>Rest</w:t>
+      </w:r>
+      <w:proofErr w:type="spellEnd"/>
+      <w:r>
+        <w:t>.</w:t>
       </w:r>
     </w:p>
     <w:p/>
@@ -4483,15 +4411,14 @@
         <w:tblLook w:val="04A0" w:firstRow="1" w:lastRow="0" w:firstColumn="1" w:lastColumn="0" w:noHBand="0" w:noVBand="1"/>
       </w:tblPr>
       <w:tblGrid>
-        <w:gridCol w:w="2122"/>
-        <w:gridCol w:w="2122"/>
-        <w:gridCol w:w="2122"/>
-        <w:gridCol w:w="2122"/>
+        <w:gridCol w:w="1271"/>
+        <w:gridCol w:w="2268"/>
+        <w:gridCol w:w="4949"/>
       </w:tblGrid>
       <w:tr>
         <w:tc>
           <w:tcPr>
-            <w:tcW w:w="2122" w:type="dxa"/>
+            <w:tcW w:w="1271" w:type="dxa"/>
             <w:vAlign w:val="center"/>
           </w:tcPr>
           <w:p>
@@ -4511,7 +4438,49 @@
         </w:tc>
         <w:tc>
           <w:tcPr>
-            <w:tcW w:w="2122" w:type="dxa"/>
+            <w:tcW w:w="2268" w:type="dxa"/>
+            <w:vAlign w:val="center"/>
+          </w:tcPr>
+          <w:p>
+            <w:pPr>
+              <w:jc w:val="center"/>
+              <w:rPr>
+                <w:b/>
+              </w:rPr>
+            </w:pPr>
+            <w:r>
+              <w:rPr>
+                <w:b/>
+              </w:rPr>
+              <w:t>URI</w:t>
+            </w:r>
+          </w:p>
+        </w:tc>
+        <w:tc>
+          <w:tcPr>
+            <w:tcW w:w="4949" w:type="dxa"/>
+            <w:vAlign w:val="center"/>
+          </w:tcPr>
+          <w:p>
+            <w:pPr>
+              <w:jc w:val="center"/>
+              <w:rPr>
+                <w:b/>
+              </w:rPr>
+            </w:pPr>
+            <w:r>
+              <w:rPr>
+                <w:b/>
+              </w:rPr>
+              <w:t>Descripción</w:t>
+            </w:r>
+          </w:p>
+        </w:tc>
+      </w:tr>
+      <w:tr>
+        <w:tc>
+          <w:tcPr>
+            <w:tcW w:w="1271" w:type="dxa"/>
             <w:vAlign w:val="center"/>
           </w:tcPr>
           <w:p>
@@ -4519,13 +4488,13 @@
               <w:jc w:val="center"/>
             </w:pPr>
             <w:r>
-              <w:t>Uri relativa</w:t>
+              <w:t>GET</w:t>
             </w:r>
           </w:p>
         </w:tc>
         <w:tc>
           <w:tcPr>
-            <w:tcW w:w="2122" w:type="dxa"/>
+            <w:tcW w:w="2268" w:type="dxa"/>
             <w:vAlign w:val="center"/>
           </w:tcPr>
           <w:p>
@@ -4533,67 +4502,922 @@
               <w:jc w:val="center"/>
             </w:pPr>
             <w:r>
-              <w:t>descripcion</w:t>
-            </w:r>
-            <w:bookmarkStart w:id="8" w:name="_GoBack"/>
-            <w:bookmarkEnd w:id="8"/>
+              <w:t>/api/</w:t>
+            </w:r>
+            <w:proofErr w:type="spellStart"/>
+            <w:r>
+              <w:t>login</w:t>
+            </w:r>
+            <w:proofErr w:type="spellEnd"/>
           </w:p>
         </w:tc>
         <w:tc>
           <w:tcPr>
-            <w:tcW w:w="2122" w:type="dxa"/>
+            <w:tcW w:w="4949" w:type="dxa"/>
             <w:vAlign w:val="center"/>
           </w:tcPr>
           <w:p>
             <w:pPr>
               <w:jc w:val="center"/>
             </w:pPr>
+            <w:r>
+              <w:t xml:space="preserve">Se le pasa en el </w:t>
+            </w:r>
+            <w:proofErr w:type="spellStart"/>
+            <w:r>
+              <w:t>header</w:t>
+            </w:r>
+            <w:proofErr w:type="spellEnd"/>
+            <w:r>
+              <w:t xml:space="preserve"> una </w:t>
+            </w:r>
+            <w:proofErr w:type="spellStart"/>
+            <w:r>
+              <w:t>Authorization</w:t>
+            </w:r>
+            <w:proofErr w:type="spellEnd"/>
+            <w:r>
+              <w:t xml:space="preserve"> </w:t>
+            </w:r>
+            <w:proofErr w:type="spellStart"/>
+            <w:r>
+              <w:t>basic</w:t>
+            </w:r>
+            <w:proofErr w:type="spellEnd"/>
+            <w:r>
+              <w:t xml:space="preserve"> y devuelve un token que se guardará en las</w:t>
+            </w:r>
+            <w:r>
+              <w:br/>
+              <w:t xml:space="preserve"> cookies del navegador</w:t>
+            </w:r>
           </w:p>
         </w:tc>
       </w:tr>
       <w:tr>
         <w:tc>
           <w:tcPr>
-            <w:tcW w:w="2122" w:type="dxa"/>
+            <w:tcW w:w="1271" w:type="dxa"/>
             <w:vAlign w:val="center"/>
           </w:tcPr>
           <w:p>
             <w:pPr>
               <w:jc w:val="center"/>
             </w:pPr>
+            <w:r>
+              <w:t>GET</w:t>
+            </w:r>
           </w:p>
         </w:tc>
         <w:tc>
           <w:tcPr>
-            <w:tcW w:w="2122" w:type="dxa"/>
+            <w:tcW w:w="2268" w:type="dxa"/>
             <w:vAlign w:val="center"/>
           </w:tcPr>
           <w:p>
             <w:pPr>
               <w:jc w:val="center"/>
             </w:pPr>
+            <w:r>
+              <w:t>/api/</w:t>
+            </w:r>
+            <w:proofErr w:type="spellStart"/>
+            <w:r>
+              <w:t>logout</w:t>
+            </w:r>
+            <w:proofErr w:type="spellEnd"/>
           </w:p>
         </w:tc>
         <w:tc>
           <w:tcPr>
-            <w:tcW w:w="2122" w:type="dxa"/>
+            <w:tcW w:w="4949" w:type="dxa"/>
             <w:vAlign w:val="center"/>
           </w:tcPr>
           <w:p>
             <w:pPr>
               <w:jc w:val="center"/>
             </w:pPr>
+            <w:r>
+              <w:t>Destruye la cookie anterior.</w:t>
+            </w:r>
           </w:p>
         </w:tc>
+      </w:tr>
+      <w:tr>
         <w:tc>
           <w:tcPr>
-            <w:tcW w:w="2122" w:type="dxa"/>
+            <w:tcW w:w="1271" w:type="dxa"/>
             <w:vAlign w:val="center"/>
           </w:tcPr>
           <w:p>
             <w:pPr>
               <w:jc w:val="center"/>
             </w:pPr>
+            <w:r>
+              <w:t>GET</w:t>
+            </w:r>
+          </w:p>
+        </w:tc>
+        <w:tc>
+          <w:tcPr>
+            <w:tcW w:w="2268" w:type="dxa"/>
+            <w:vAlign w:val="center"/>
+          </w:tcPr>
+          <w:p>
+            <w:pPr>
+              <w:jc w:val="center"/>
+            </w:pPr>
+            <w:r>
+              <w:t>/api/</w:t>
+            </w:r>
+            <w:proofErr w:type="spellStart"/>
+            <w:r>
+              <w:t>getPrincipal</w:t>
+            </w:r>
+            <w:proofErr w:type="spellEnd"/>
+          </w:p>
+        </w:tc>
+        <w:tc>
+          <w:tcPr>
+            <w:tcW w:w="4949" w:type="dxa"/>
+            <w:vAlign w:val="center"/>
+          </w:tcPr>
+          <w:p>
+            <w:pPr>
+              <w:jc w:val="center"/>
+            </w:pPr>
+            <w:r>
+              <w:t xml:space="preserve">Devuelve el usuario </w:t>
+            </w:r>
+            <w:proofErr w:type="spellStart"/>
+            <w:r>
+              <w:t>logeado</w:t>
+            </w:r>
+            <w:proofErr w:type="spellEnd"/>
+            <w:r>
+              <w:t>.</w:t>
+            </w:r>
+          </w:p>
+        </w:tc>
+      </w:tr>
+      <w:tr>
+        <w:tc>
+          <w:tcPr>
+            <w:tcW w:w="1271" w:type="dxa"/>
+            <w:vAlign w:val="center"/>
+          </w:tcPr>
+          <w:p>
+            <w:pPr>
+              <w:jc w:val="center"/>
+            </w:pPr>
+            <w:r>
+              <w:t>GET</w:t>
+            </w:r>
+          </w:p>
+        </w:tc>
+        <w:tc>
+          <w:tcPr>
+            <w:tcW w:w="2268" w:type="dxa"/>
+            <w:vAlign w:val="center"/>
+          </w:tcPr>
+          <w:p>
+            <w:pPr>
+              <w:jc w:val="center"/>
+            </w:pPr>
+            <w:r>
+              <w:t>/api/</w:t>
+            </w:r>
+            <w:proofErr w:type="spellStart"/>
+            <w:r>
+              <w:t>user</w:t>
+            </w:r>
+            <w:proofErr w:type="spellEnd"/>
+          </w:p>
+        </w:tc>
+        <w:tc>
+          <w:tcPr>
+            <w:tcW w:w="4949" w:type="dxa"/>
+            <w:vAlign w:val="center"/>
+          </w:tcPr>
+          <w:p>
+            <w:pPr>
+              <w:jc w:val="center"/>
+            </w:pPr>
+            <w:r>
+              <w:t>Devuelve todos los usuarios del sistema</w:t>
+            </w:r>
+          </w:p>
+        </w:tc>
+      </w:tr>
+      <w:tr>
+        <w:tc>
+          <w:tcPr>
+            <w:tcW w:w="1271" w:type="dxa"/>
+            <w:vAlign w:val="center"/>
+          </w:tcPr>
+          <w:p>
+            <w:pPr>
+              <w:jc w:val="center"/>
+            </w:pPr>
+            <w:r>
+              <w:t>POST</w:t>
+            </w:r>
+          </w:p>
+        </w:tc>
+        <w:tc>
+          <w:tcPr>
+            <w:tcW w:w="2268" w:type="dxa"/>
+            <w:vAlign w:val="center"/>
+          </w:tcPr>
+          <w:p>
+            <w:pPr>
+              <w:jc w:val="center"/>
+              <w:rPr>
+                <w:highlight w:val="yellow"/>
+              </w:rPr>
+            </w:pPr>
+            <w:r>
+              <w:rPr>
+                <w:highlight w:val="yellow"/>
+              </w:rPr>
+              <w:t>/api/</w:t>
+            </w:r>
+            <w:proofErr w:type="spellStart"/>
+            <w:r>
+              <w:rPr>
+                <w:highlight w:val="yellow"/>
+              </w:rPr>
+              <w:t>user</w:t>
+            </w:r>
+            <w:proofErr w:type="spellEnd"/>
+            <w:r>
+              <w:rPr>
+                <w:highlight w:val="yellow"/>
+              </w:rPr>
+              <w:t>/:</w:t>
+            </w:r>
+            <w:proofErr w:type="spellStart"/>
+            <w:r>
+              <w:rPr>
+                <w:highlight w:val="yellow"/>
+              </w:rPr>
+              <w:t>user</w:t>
+            </w:r>
+            <w:proofErr w:type="spellEnd"/>
+          </w:p>
+        </w:tc>
+        <w:tc>
+          <w:tcPr>
+            <w:tcW w:w="4949" w:type="dxa"/>
+            <w:vAlign w:val="center"/>
+          </w:tcPr>
+          <w:p>
+            <w:pPr>
+              <w:jc w:val="center"/>
+            </w:pPr>
+            <w:r>
+              <w:t xml:space="preserve">Recibe en el </w:t>
+            </w:r>
+            <w:proofErr w:type="spellStart"/>
+            <w:r>
+              <w:t>body</w:t>
+            </w:r>
+            <w:proofErr w:type="spellEnd"/>
+            <w:r>
+              <w:t xml:space="preserve"> un usuario con los atributos vistos anteriormente y devolverá usuario creado (200) o los errores de validación por los que no ha podido ser creado (400)</w:t>
+            </w:r>
+          </w:p>
+        </w:tc>
+      </w:tr>
+      <w:tr>
+        <w:tc>
+          <w:tcPr>
+            <w:tcW w:w="1271" w:type="dxa"/>
+            <w:vAlign w:val="center"/>
+          </w:tcPr>
+          <w:p>
+            <w:pPr>
+              <w:jc w:val="center"/>
+            </w:pPr>
+            <w:r>
+              <w:t>PUT</w:t>
+            </w:r>
+          </w:p>
+        </w:tc>
+        <w:tc>
+          <w:tcPr>
+            <w:tcW w:w="2268" w:type="dxa"/>
+            <w:vAlign w:val="center"/>
+          </w:tcPr>
+          <w:p>
+            <w:pPr>
+              <w:jc w:val="center"/>
+              <w:rPr>
+                <w:highlight w:val="yellow"/>
+              </w:rPr>
+            </w:pPr>
+            <w:r>
+              <w:rPr>
+                <w:highlight w:val="yellow"/>
+              </w:rPr>
+              <w:t>/api/:</w:t>
+            </w:r>
+            <w:proofErr w:type="spellStart"/>
+            <w:r>
+              <w:rPr>
+                <w:highlight w:val="yellow"/>
+              </w:rPr>
+              <w:t>userId</w:t>
+            </w:r>
+            <w:proofErr w:type="spellEnd"/>
+          </w:p>
+        </w:tc>
+        <w:tc>
+          <w:tcPr>
+            <w:tcW w:w="4949" w:type="dxa"/>
+            <w:vAlign w:val="center"/>
+          </w:tcPr>
+          <w:p>
+            <w:pPr>
+              <w:jc w:val="center"/>
+            </w:pPr>
+            <w:r>
+              <w:t xml:space="preserve">Similar al anterior, salvo que el </w:t>
+            </w:r>
+            <w:proofErr w:type="spellStart"/>
+            <w:r>
+              <w:t>put</w:t>
+            </w:r>
+            <w:proofErr w:type="spellEnd"/>
+            <w:r>
+              <w:t xml:space="preserve"> requerirá la id también en el </w:t>
+            </w:r>
+            <w:proofErr w:type="spellStart"/>
+            <w:r>
+              <w:t>body</w:t>
+            </w:r>
+            <w:proofErr w:type="spellEnd"/>
+            <w:r>
+              <w:t xml:space="preserve"> puesto que está actualizando el usuario. </w:t>
+            </w:r>
+          </w:p>
+        </w:tc>
+      </w:tr>
+      <w:tr>
+        <w:tc>
+          <w:tcPr>
+            <w:tcW w:w="1271" w:type="dxa"/>
+            <w:vAlign w:val="center"/>
+          </w:tcPr>
+          <w:p>
+            <w:pPr>
+              <w:jc w:val="center"/>
+            </w:pPr>
+            <w:r>
+              <w:t>DELETE</w:t>
+            </w:r>
+          </w:p>
+        </w:tc>
+        <w:tc>
+          <w:tcPr>
+            <w:tcW w:w="2268" w:type="dxa"/>
+            <w:vAlign w:val="center"/>
+          </w:tcPr>
+          <w:p>
+            <w:pPr>
+              <w:jc w:val="center"/>
+              <w:rPr>
+                <w:highlight w:val="yellow"/>
+              </w:rPr>
+            </w:pPr>
+            <w:r>
+              <w:rPr>
+                <w:highlight w:val="yellow"/>
+              </w:rPr>
+              <w:t>/api/:</w:t>
+            </w:r>
+            <w:proofErr w:type="spellStart"/>
+            <w:r>
+              <w:rPr>
+                <w:highlight w:val="yellow"/>
+              </w:rPr>
+              <w:t>username</w:t>
+            </w:r>
+            <w:proofErr w:type="spellEnd"/>
+          </w:p>
+        </w:tc>
+        <w:tc>
+          <w:tcPr>
+            <w:tcW w:w="4949" w:type="dxa"/>
+            <w:vAlign w:val="center"/>
+          </w:tcPr>
+          <w:p>
+            <w:pPr>
+              <w:jc w:val="center"/>
+            </w:pPr>
+            <w:r>
+              <w:t>Borra el usuario</w:t>
+            </w:r>
+          </w:p>
+        </w:tc>
+      </w:tr>
+      <w:tr>
+        <w:tc>
+          <w:tcPr>
+            <w:tcW w:w="1271" w:type="dxa"/>
+            <w:vAlign w:val="center"/>
+          </w:tcPr>
+          <w:p>
+            <w:pPr>
+              <w:jc w:val="center"/>
+            </w:pPr>
+            <w:r>
+              <w:t>GET</w:t>
+            </w:r>
+          </w:p>
+        </w:tc>
+        <w:tc>
+          <w:tcPr>
+            <w:tcW w:w="2268" w:type="dxa"/>
+            <w:vAlign w:val="center"/>
+          </w:tcPr>
+          <w:p>
+            <w:pPr>
+              <w:jc w:val="center"/>
+            </w:pPr>
+            <w:r>
+              <w:t>/api/</w:t>
+            </w:r>
+            <w:proofErr w:type="spellStart"/>
+            <w:r>
+              <w:t>user</w:t>
+            </w:r>
+            <w:proofErr w:type="spellEnd"/>
+            <w:r>
+              <w:t>/</w:t>
+            </w:r>
+            <w:proofErr w:type="spellStart"/>
+            <w:r>
+              <w:t>library</w:t>
+            </w:r>
+            <w:proofErr w:type="spellEnd"/>
+          </w:p>
+        </w:tc>
+        <w:tc>
+          <w:tcPr>
+            <w:tcW w:w="4949" w:type="dxa"/>
+            <w:vAlign w:val="center"/>
+          </w:tcPr>
+          <w:p>
+            <w:pPr>
+              <w:jc w:val="center"/>
+            </w:pPr>
+            <w:r>
+              <w:t xml:space="preserve">Devuelve un </w:t>
+            </w:r>
+            <w:proofErr w:type="spellStart"/>
+            <w:r>
+              <w:t>json</w:t>
+            </w:r>
+            <w:proofErr w:type="spellEnd"/>
+            <w:r>
+              <w:t xml:space="preserve"> con</w:t>
+            </w:r>
+            <w:r>
+              <w:t xml:space="preserve"> un array de tus </w:t>
+            </w:r>
+            <w:proofErr w:type="spellStart"/>
+            <w:r>
+              <w:t>librerias</w:t>
+            </w:r>
+            <w:proofErr w:type="spellEnd"/>
+            <w:r>
+              <w:t xml:space="preserve"> de música, videojuegos y películas. Se podría filtrar a una única librería añadiendo el </w:t>
+            </w:r>
+            <w:proofErr w:type="spellStart"/>
+            <w:r>
+              <w:t>parámentro</w:t>
+            </w:r>
+            <w:proofErr w:type="spellEnd"/>
+            <w:r>
+              <w:t xml:space="preserve"> ?</w:t>
+            </w:r>
+            <w:proofErr w:type="spellStart"/>
+            <w:r>
+              <w:t>filter</w:t>
+            </w:r>
+            <w:proofErr w:type="spellEnd"/>
+            <w:r>
+              <w:t>=music; si se añade más de una se podrá filtrar por esas 2.</w:t>
+            </w:r>
+          </w:p>
+        </w:tc>
+      </w:tr>
+      <w:tr>
+        <w:tc>
+          <w:tcPr>
+            <w:tcW w:w="1271" w:type="dxa"/>
+            <w:vAlign w:val="center"/>
+          </w:tcPr>
+          <w:p>
+            <w:pPr>
+              <w:jc w:val="center"/>
+            </w:pPr>
+            <w:r>
+              <w:t>GET</w:t>
+            </w:r>
+          </w:p>
+        </w:tc>
+        <w:tc>
+          <w:tcPr>
+            <w:tcW w:w="2268" w:type="dxa"/>
+            <w:vAlign w:val="center"/>
+          </w:tcPr>
+          <w:p>
+            <w:pPr>
+              <w:jc w:val="center"/>
+            </w:pPr>
+            <w:r>
+              <w:t>/api/</w:t>
+            </w:r>
+            <w:proofErr w:type="spellStart"/>
+            <w:r>
+              <w:t>library</w:t>
+            </w:r>
+            <w:proofErr w:type="spellEnd"/>
+          </w:p>
+        </w:tc>
+        <w:tc>
+          <w:tcPr>
+            <w:tcW w:w="4949" w:type="dxa"/>
+            <w:vAlign w:val="center"/>
+          </w:tcPr>
+          <w:p>
+            <w:pPr>
+              <w:jc w:val="center"/>
+            </w:pPr>
+            <w:r>
+              <w:t xml:space="preserve">Devuelve todas las librerías disponibles en el sistema, con el mismo formato del </w:t>
+            </w:r>
+            <w:proofErr w:type="spellStart"/>
+            <w:r>
+              <w:t>json</w:t>
+            </w:r>
+            <w:proofErr w:type="spellEnd"/>
+            <w:r>
+              <w:t xml:space="preserve"> anterior. Aquí se puede usar los siguientes parámetros para filtrar en la url:</w:t>
+            </w:r>
+          </w:p>
+          <w:p>
+            <w:pPr>
+              <w:pStyle w:val="Prrafodelista"/>
+              <w:numPr>
+                <w:ilvl w:val="0"/>
+                <w:numId w:val="72"/>
+              </w:numPr>
+              <w:jc w:val="center"/>
+            </w:pPr>
+            <w:proofErr w:type="spellStart"/>
+            <w:r>
+              <w:t>library</w:t>
+            </w:r>
+            <w:proofErr w:type="spellEnd"/>
+            <w:r>
+              <w:t>: obligatorio si se quiere filtrar, indicará sobre que librería se realizará el filtro</w:t>
+            </w:r>
+          </w:p>
+          <w:p>
+            <w:pPr>
+              <w:pStyle w:val="Prrafodelista"/>
+              <w:numPr>
+                <w:ilvl w:val="0"/>
+                <w:numId w:val="72"/>
+              </w:numPr>
+              <w:jc w:val="center"/>
+            </w:pPr>
+            <w:proofErr w:type="spellStart"/>
+            <w:r>
+              <w:t>search</w:t>
+            </w:r>
+            <w:proofErr w:type="spellEnd"/>
+            <w:r>
+              <w:t xml:space="preserve">: un </w:t>
+            </w:r>
+            <w:proofErr w:type="spellStart"/>
+            <w:r>
+              <w:t>string</w:t>
+            </w:r>
+            <w:proofErr w:type="spellEnd"/>
+            <w:r>
+              <w:t xml:space="preserve"> que buscará alguna coincidencia en el autor, título o descripción de la obra.</w:t>
+            </w:r>
+          </w:p>
+          <w:p>
+            <w:pPr>
+              <w:pStyle w:val="Prrafodelista"/>
+              <w:numPr>
+                <w:ilvl w:val="0"/>
+                <w:numId w:val="72"/>
+              </w:numPr>
+              <w:jc w:val="center"/>
+            </w:pPr>
+            <w:proofErr w:type="spellStart"/>
+            <w:r>
+              <w:lastRenderedPageBreak/>
+              <w:t>mark</w:t>
+            </w:r>
+            <w:proofErr w:type="spellEnd"/>
+            <w:r>
+              <w:t>: nota del objeto guardado en la librería.</w:t>
+            </w:r>
+          </w:p>
+        </w:tc>
+      </w:tr>
+      <w:tr>
+        <w:tc>
+          <w:tcPr>
+            <w:tcW w:w="1271" w:type="dxa"/>
+            <w:vAlign w:val="center"/>
+          </w:tcPr>
+          <w:p>
+            <w:pPr>
+              <w:jc w:val="center"/>
+            </w:pPr>
+            <w:r>
+              <w:lastRenderedPageBreak/>
+              <w:t>GET</w:t>
+            </w:r>
+          </w:p>
+        </w:tc>
+        <w:tc>
+          <w:tcPr>
+            <w:tcW w:w="2268" w:type="dxa"/>
+            <w:vAlign w:val="center"/>
+          </w:tcPr>
+          <w:p>
+            <w:pPr>
+              <w:jc w:val="center"/>
+            </w:pPr>
+            <w:r>
+              <w:t>/api/</w:t>
+            </w:r>
+            <w:proofErr w:type="spellStart"/>
+            <w:r>
+              <w:t>library</w:t>
+            </w:r>
+            <w:proofErr w:type="spellEnd"/>
+            <w:r>
+              <w:t>/:id</w:t>
+            </w:r>
+          </w:p>
+        </w:tc>
+        <w:tc>
+          <w:tcPr>
+            <w:tcW w:w="4949" w:type="dxa"/>
+            <w:vAlign w:val="center"/>
+          </w:tcPr>
+          <w:p>
+            <w:pPr>
+              <w:jc w:val="center"/>
+            </w:pPr>
+            <w:r>
+              <w:t>Devuelve el objeto de la librería cuyo id sea :id o un 400 si no existe</w:t>
+            </w:r>
+            <w:r>
+              <w:t xml:space="preserve">. En este caso también se indicará el tipo de librería en el que estaba, music, films o </w:t>
+            </w:r>
+            <w:proofErr w:type="spellStart"/>
+            <w:r>
+              <w:t>videogame</w:t>
+            </w:r>
+            <w:proofErr w:type="spellEnd"/>
+            <w:r>
+              <w:t>, en el objeto que se devuelve.</w:t>
+            </w:r>
+          </w:p>
+        </w:tc>
+      </w:tr>
+      <w:tr>
+        <w:tc>
+          <w:tcPr>
+            <w:tcW w:w="1271" w:type="dxa"/>
+            <w:vAlign w:val="center"/>
+          </w:tcPr>
+          <w:p>
+            <w:pPr>
+              <w:jc w:val="center"/>
+            </w:pPr>
+            <w:r>
+              <w:t>POST</w:t>
+            </w:r>
+          </w:p>
+        </w:tc>
+        <w:tc>
+          <w:tcPr>
+            <w:tcW w:w="2268" w:type="dxa"/>
+            <w:vAlign w:val="center"/>
+          </w:tcPr>
+          <w:p>
+            <w:pPr>
+              <w:jc w:val="center"/>
+            </w:pPr>
+            <w:r>
+              <w:t>/api/</w:t>
+            </w:r>
+            <w:proofErr w:type="spellStart"/>
+            <w:r>
+              <w:t>user</w:t>
+            </w:r>
+            <w:proofErr w:type="spellEnd"/>
+            <w:r>
+              <w:t>/</w:t>
+            </w:r>
+            <w:proofErr w:type="spellStart"/>
+            <w:r>
+              <w:t>library</w:t>
+            </w:r>
+            <w:proofErr w:type="spellEnd"/>
+            <w:r>
+              <w:t>/:</w:t>
+            </w:r>
+            <w:proofErr w:type="spellStart"/>
+            <w:r>
+              <w:t>type</w:t>
+            </w:r>
+            <w:proofErr w:type="spellEnd"/>
+          </w:p>
+        </w:tc>
+        <w:tc>
+          <w:tcPr>
+            <w:tcW w:w="4949" w:type="dxa"/>
+            <w:vAlign w:val="center"/>
+          </w:tcPr>
+          <w:p>
+            <w:pPr>
+              <w:jc w:val="center"/>
+            </w:pPr>
+            <w:r>
+              <w:t xml:space="preserve">Recibe en el </w:t>
+            </w:r>
+            <w:proofErr w:type="spellStart"/>
+            <w:r>
+              <w:t>body</w:t>
+            </w:r>
+            <w:proofErr w:type="spellEnd"/>
+            <w:r>
+              <w:t xml:space="preserve"> un objeto </w:t>
+            </w:r>
+            <w:proofErr w:type="spellStart"/>
+            <w:r>
+              <w:t>json</w:t>
+            </w:r>
+            <w:proofErr w:type="spellEnd"/>
+            <w:r>
+              <w:t xml:space="preserve"> y lo añade al tipo de librería que se indique en el :</w:t>
+            </w:r>
+            <w:proofErr w:type="spellStart"/>
+            <w:r>
+              <w:t>type</w:t>
+            </w:r>
+            <w:proofErr w:type="spellEnd"/>
+            <w:r>
+              <w:t>.</w:t>
+            </w:r>
+          </w:p>
+        </w:tc>
+      </w:tr>
+      <w:tr>
+        <w:tc>
+          <w:tcPr>
+            <w:tcW w:w="1271" w:type="dxa"/>
+            <w:vAlign w:val="center"/>
+          </w:tcPr>
+          <w:p>
+            <w:pPr>
+              <w:jc w:val="center"/>
+            </w:pPr>
+            <w:r>
+              <w:t>PUT</w:t>
+            </w:r>
+          </w:p>
+        </w:tc>
+        <w:tc>
+          <w:tcPr>
+            <w:tcW w:w="2268" w:type="dxa"/>
+            <w:vAlign w:val="center"/>
+          </w:tcPr>
+          <w:p>
+            <w:pPr>
+              <w:jc w:val="center"/>
+            </w:pPr>
+            <w:r>
+              <w:t>/api/</w:t>
+            </w:r>
+            <w:proofErr w:type="spellStart"/>
+            <w:r>
+              <w:t>user</w:t>
+            </w:r>
+            <w:proofErr w:type="spellEnd"/>
+            <w:r>
+              <w:t>/</w:t>
+            </w:r>
+            <w:proofErr w:type="spellStart"/>
+            <w:r>
+              <w:t>library</w:t>
+            </w:r>
+            <w:proofErr w:type="spellEnd"/>
+            <w:r>
+              <w:t>/:</w:t>
+            </w:r>
+            <w:proofErr w:type="spellStart"/>
+            <w:r>
+              <w:t>type</w:t>
+            </w:r>
+            <w:proofErr w:type="spellEnd"/>
+          </w:p>
+        </w:tc>
+        <w:tc>
+          <w:tcPr>
+            <w:tcW w:w="4949" w:type="dxa"/>
+            <w:vAlign w:val="center"/>
+          </w:tcPr>
+          <w:p>
+            <w:pPr>
+              <w:jc w:val="center"/>
+            </w:pPr>
+            <w:r>
+              <w:t xml:space="preserve">Similar al anterior pero al ser una actualización requerirá en el </w:t>
+            </w:r>
+            <w:proofErr w:type="spellStart"/>
+            <w:r>
+              <w:t>body</w:t>
+            </w:r>
+            <w:proofErr w:type="spellEnd"/>
+            <w:r>
+              <w:t xml:space="preserve"> el id del objeto a editar</w:t>
+            </w:r>
+          </w:p>
+        </w:tc>
+      </w:tr>
+      <w:tr>
+        <w:tc>
+          <w:tcPr>
+            <w:tcW w:w="1271" w:type="dxa"/>
+            <w:vAlign w:val="center"/>
+          </w:tcPr>
+          <w:p>
+            <w:pPr>
+              <w:jc w:val="center"/>
+            </w:pPr>
+            <w:r>
+              <w:t>DELETE</w:t>
+            </w:r>
+          </w:p>
+        </w:tc>
+        <w:tc>
+          <w:tcPr>
+            <w:tcW w:w="2268" w:type="dxa"/>
+            <w:vAlign w:val="center"/>
+          </w:tcPr>
+          <w:p>
+            <w:pPr>
+              <w:jc w:val="center"/>
+            </w:pPr>
+            <w:r>
+              <w:t>/api/</w:t>
+            </w:r>
+            <w:proofErr w:type="spellStart"/>
+            <w:r>
+              <w:t>user</w:t>
+            </w:r>
+            <w:proofErr w:type="spellEnd"/>
+            <w:r>
+              <w:t>/</w:t>
+            </w:r>
+            <w:proofErr w:type="spellStart"/>
+            <w:r>
+              <w:t>library</w:t>
+            </w:r>
+            <w:proofErr w:type="spellEnd"/>
+            <w:r>
+              <w:t>/:id</w:t>
+            </w:r>
+          </w:p>
+        </w:tc>
+        <w:tc>
+          <w:tcPr>
+            <w:tcW w:w="4949" w:type="dxa"/>
+            <w:vAlign w:val="center"/>
+          </w:tcPr>
+          <w:p>
+            <w:pPr>
+              <w:jc w:val="center"/>
+            </w:pPr>
+            <w:r>
+              <w:t>Elimina el objeto con id :id de tus librerias.</w:t>
+            </w:r>
+            <w:bookmarkStart w:id="8" w:name="_GoBack"/>
+            <w:bookmarkEnd w:id="8"/>
           </w:p>
         </w:tc>
       </w:tr>
@@ -4838,11 +5662,6 @@
         <w:docPartUnique/>
       </w:docPartObj>
     </w:sdtPr>
-    <w:sdtEndPr>
-      <w:rPr>
-        <w:rStyle w:val="Nmerodepgina"/>
-      </w:rPr>
-    </w:sdtEndPr>
     <w:sdtContent>
       <w:p>
         <w:pPr>
@@ -4922,11 +5741,6 @@
         <w:docPartUnique/>
       </w:docPartObj>
     </w:sdtPr>
-    <w:sdtEndPr>
-      <w:rPr>
-        <w:rStyle w:val="Nmerodepgina"/>
-      </w:rPr>
-    </w:sdtEndPr>
     <w:sdtContent>
       <w:p>
         <w:pPr>
@@ -5006,11 +5820,6 @@
         <w:docPartUnique/>
       </w:docPartObj>
     </w:sdtPr>
-    <w:sdtEndPr>
-      <w:rPr>
-        <w:rStyle w:val="Nmerodepgina"/>
-      </w:rPr>
-    </w:sdtEndPr>
     <w:sdtContent>
       <w:p>
         <w:pPr>
@@ -5090,11 +5899,6 @@
         <w:docPartUnique/>
       </w:docPartObj>
     </w:sdtPr>
-    <w:sdtEndPr>
-      <w:rPr>
-        <w:rStyle w:val="Nmerodepgina"/>
-      </w:rPr>
-    </w:sdtEndPr>
     <w:sdtContent>
       <w:p>
         <w:pPr>
@@ -5174,11 +5978,6 @@
         <w:docPartUnique/>
       </w:docPartObj>
     </w:sdtPr>
-    <w:sdtEndPr>
-      <w:rPr>
-        <w:rStyle w:val="Nmerodepgina"/>
-      </w:rPr>
-    </w:sdtEndPr>
     <w:sdtContent>
       <w:p>
         <w:pPr>
@@ -5258,11 +6057,6 @@
         <w:docPartUnique/>
       </w:docPartObj>
     </w:sdtPr>
-    <w:sdtEndPr>
-      <w:rPr>
-        <w:rStyle w:val="Nmerodepgina"/>
-      </w:rPr>
-    </w:sdtEndPr>
     <w:sdtContent>
       <w:p>
         <w:pPr>
@@ -11091,6 +11885,118 @@
     </w:lvl>
   </w:abstractNum>
   <w:abstractNum w:abstractNumId="49" w15:restartNumberingAfterBreak="0">
+    <w:nsid w:val="537C060C"/>
+    <w:multiLevelType w:val="hybridMultilevel"/>
+    <w:tmpl w:val="B1385E18"/>
+    <w:lvl w:ilvl="0" w:tplc="5E48583E">
+      <w:numFmt w:val="bullet"/>
+      <w:lvlText w:val="-"/>
+      <w:lvlJc w:val="left"/>
+      <w:pPr>
+        <w:ind w:left="720" w:hanging="360"/>
+      </w:pPr>
+      <w:rPr>
+        <w:rFonts w:ascii="Roboto" w:eastAsia="Times New Roman" w:hAnsi="Roboto" w:cs="Times New Roman" w:hint="default"/>
+      </w:rPr>
+    </w:lvl>
+    <w:lvl w:ilvl="1" w:tplc="0C0A0003" w:tentative="1">
+      <w:start w:val="1"/>
+      <w:numFmt w:val="bullet"/>
+      <w:lvlText w:val="o"/>
+      <w:lvlJc w:val="left"/>
+      <w:pPr>
+        <w:ind w:left="1440" w:hanging="360"/>
+      </w:pPr>
+      <w:rPr>
+        <w:rFonts w:ascii="Courier New" w:hAnsi="Courier New" w:cs="Courier New" w:hint="default"/>
+      </w:rPr>
+    </w:lvl>
+    <w:lvl w:ilvl="2" w:tplc="0C0A0005" w:tentative="1">
+      <w:start w:val="1"/>
+      <w:numFmt w:val="bullet"/>
+      <w:lvlText w:val=""/>
+      <w:lvlJc w:val="left"/>
+      <w:pPr>
+        <w:ind w:left="2160" w:hanging="360"/>
+      </w:pPr>
+      <w:rPr>
+        <w:rFonts w:ascii="Wingdings" w:hAnsi="Wingdings" w:hint="default"/>
+      </w:rPr>
+    </w:lvl>
+    <w:lvl w:ilvl="3" w:tplc="0C0A0001" w:tentative="1">
+      <w:start w:val="1"/>
+      <w:numFmt w:val="bullet"/>
+      <w:lvlText w:val=""/>
+      <w:lvlJc w:val="left"/>
+      <w:pPr>
+        <w:ind w:left="2880" w:hanging="360"/>
+      </w:pPr>
+      <w:rPr>
+        <w:rFonts w:ascii="Symbol" w:hAnsi="Symbol" w:hint="default"/>
+      </w:rPr>
+    </w:lvl>
+    <w:lvl w:ilvl="4" w:tplc="0C0A0003" w:tentative="1">
+      <w:start w:val="1"/>
+      <w:numFmt w:val="bullet"/>
+      <w:lvlText w:val="o"/>
+      <w:lvlJc w:val="left"/>
+      <w:pPr>
+        <w:ind w:left="3600" w:hanging="360"/>
+      </w:pPr>
+      <w:rPr>
+        <w:rFonts w:ascii="Courier New" w:hAnsi="Courier New" w:cs="Courier New" w:hint="default"/>
+      </w:rPr>
+    </w:lvl>
+    <w:lvl w:ilvl="5" w:tplc="0C0A0005" w:tentative="1">
+      <w:start w:val="1"/>
+      <w:numFmt w:val="bullet"/>
+      <w:lvlText w:val=""/>
+      <w:lvlJc w:val="left"/>
+      <w:pPr>
+        <w:ind w:left="4320" w:hanging="360"/>
+      </w:pPr>
+      <w:rPr>
+        <w:rFonts w:ascii="Wingdings" w:hAnsi="Wingdings" w:hint="default"/>
+      </w:rPr>
+    </w:lvl>
+    <w:lvl w:ilvl="6" w:tplc="0C0A0001" w:tentative="1">
+      <w:start w:val="1"/>
+      <w:numFmt w:val="bullet"/>
+      <w:lvlText w:val=""/>
+      <w:lvlJc w:val="left"/>
+      <w:pPr>
+        <w:ind w:left="5040" w:hanging="360"/>
+      </w:pPr>
+      <w:rPr>
+        <w:rFonts w:ascii="Symbol" w:hAnsi="Symbol" w:hint="default"/>
+      </w:rPr>
+    </w:lvl>
+    <w:lvl w:ilvl="7" w:tplc="0C0A0003" w:tentative="1">
+      <w:start w:val="1"/>
+      <w:numFmt w:val="bullet"/>
+      <w:lvlText w:val="o"/>
+      <w:lvlJc w:val="left"/>
+      <w:pPr>
+        <w:ind w:left="5760" w:hanging="360"/>
+      </w:pPr>
+      <w:rPr>
+        <w:rFonts w:ascii="Courier New" w:hAnsi="Courier New" w:cs="Courier New" w:hint="default"/>
+      </w:rPr>
+    </w:lvl>
+    <w:lvl w:ilvl="8" w:tplc="0C0A0005" w:tentative="1">
+      <w:start w:val="1"/>
+      <w:numFmt w:val="bullet"/>
+      <w:lvlText w:val=""/>
+      <w:lvlJc w:val="left"/>
+      <w:pPr>
+        <w:ind w:left="6480" w:hanging="360"/>
+      </w:pPr>
+      <w:rPr>
+        <w:rFonts w:ascii="Wingdings" w:hAnsi="Wingdings" w:hint="default"/>
+      </w:rPr>
+    </w:lvl>
+  </w:abstractNum>
+  <w:abstractNum w:abstractNumId="50" w15:restartNumberingAfterBreak="0">
     <w:nsid w:val="54406752"/>
     <w:multiLevelType w:val="hybridMultilevel"/>
     <w:tmpl w:val="0156BB72"/>
@@ -11203,7 +12109,7 @@
       </w:rPr>
     </w:lvl>
   </w:abstractNum>
-  <w:abstractNum w:abstractNumId="50" w15:restartNumberingAfterBreak="0">
+  <w:abstractNum w:abstractNumId="51" w15:restartNumberingAfterBreak="0">
     <w:nsid w:val="57AE7AD0"/>
     <w:multiLevelType w:val="hybridMultilevel"/>
     <w:tmpl w:val="948E71D8"/>
@@ -11289,7 +12195,7 @@
       </w:pPr>
     </w:lvl>
   </w:abstractNum>
-  <w:abstractNum w:abstractNumId="51" w15:restartNumberingAfterBreak="0">
+  <w:abstractNum w:abstractNumId="52" w15:restartNumberingAfterBreak="0">
     <w:nsid w:val="5A443E17"/>
     <w:multiLevelType w:val="hybridMultilevel"/>
     <w:tmpl w:val="53F8AA08"/>
@@ -11402,7 +12308,7 @@
       </w:rPr>
     </w:lvl>
   </w:abstractNum>
-  <w:abstractNum w:abstractNumId="52" w15:restartNumberingAfterBreak="0">
+  <w:abstractNum w:abstractNumId="53" w15:restartNumberingAfterBreak="0">
     <w:nsid w:val="5BBA3DFC"/>
     <w:multiLevelType w:val="hybridMultilevel"/>
     <w:tmpl w:val="806AF67A"/>
@@ -11515,7 +12421,7 @@
       </w:rPr>
     </w:lvl>
   </w:abstractNum>
-  <w:abstractNum w:abstractNumId="53" w15:restartNumberingAfterBreak="0">
+  <w:abstractNum w:abstractNumId="54" w15:restartNumberingAfterBreak="0">
     <w:nsid w:val="5D530122"/>
     <w:multiLevelType w:val="hybridMultilevel"/>
     <w:tmpl w:val="41EEDB1C"/>
@@ -11628,7 +12534,7 @@
       </w:rPr>
     </w:lvl>
   </w:abstractNum>
-  <w:abstractNum w:abstractNumId="54" w15:restartNumberingAfterBreak="0">
+  <w:abstractNum w:abstractNumId="55" w15:restartNumberingAfterBreak="0">
     <w:nsid w:val="5EDB4F32"/>
     <w:multiLevelType w:val="hybridMultilevel"/>
     <w:tmpl w:val="DE503766"/>
@@ -11741,7 +12647,7 @@
       </w:rPr>
     </w:lvl>
   </w:abstractNum>
-  <w:abstractNum w:abstractNumId="55" w15:restartNumberingAfterBreak="0">
+  <w:abstractNum w:abstractNumId="56" w15:restartNumberingAfterBreak="0">
     <w:nsid w:val="60D80F2F"/>
     <w:multiLevelType w:val="hybridMultilevel"/>
     <w:tmpl w:val="42424FD8"/>
@@ -11854,7 +12760,7 @@
       </w:rPr>
     </w:lvl>
   </w:abstractNum>
-  <w:abstractNum w:abstractNumId="56" w15:restartNumberingAfterBreak="0">
+  <w:abstractNum w:abstractNumId="57" w15:restartNumberingAfterBreak="0">
     <w:nsid w:val="61733748"/>
     <w:multiLevelType w:val="hybridMultilevel"/>
     <w:tmpl w:val="20C0B3CC"/>
@@ -11967,7 +12873,7 @@
       </w:rPr>
     </w:lvl>
   </w:abstractNum>
-  <w:abstractNum w:abstractNumId="57" w15:restartNumberingAfterBreak="0">
+  <w:abstractNum w:abstractNumId="58" w15:restartNumberingAfterBreak="0">
     <w:nsid w:val="64F13645"/>
     <w:multiLevelType w:val="hybridMultilevel"/>
     <w:tmpl w:val="516E4CC0"/>
@@ -12079,7 +12985,7 @@
       </w:rPr>
     </w:lvl>
   </w:abstractNum>
-  <w:abstractNum w:abstractNumId="58" w15:restartNumberingAfterBreak="0">
+  <w:abstractNum w:abstractNumId="59" w15:restartNumberingAfterBreak="0">
     <w:nsid w:val="673D5F33"/>
     <w:multiLevelType w:val="hybridMultilevel"/>
     <w:tmpl w:val="F9725000"/>
@@ -12192,7 +13098,7 @@
       </w:rPr>
     </w:lvl>
   </w:abstractNum>
-  <w:abstractNum w:abstractNumId="59" w15:restartNumberingAfterBreak="0">
+  <w:abstractNum w:abstractNumId="60" w15:restartNumberingAfterBreak="0">
     <w:nsid w:val="67EC290C"/>
     <w:multiLevelType w:val="hybridMultilevel"/>
     <w:tmpl w:val="CBA07354"/>
@@ -12305,7 +13211,7 @@
       </w:rPr>
     </w:lvl>
   </w:abstractNum>
-  <w:abstractNum w:abstractNumId="60" w15:restartNumberingAfterBreak="0">
+  <w:abstractNum w:abstractNumId="61" w15:restartNumberingAfterBreak="0">
     <w:nsid w:val="6B93444B"/>
     <w:multiLevelType w:val="hybridMultilevel"/>
     <w:tmpl w:val="88EC285C"/>
@@ -12418,7 +13324,7 @@
       </w:rPr>
     </w:lvl>
   </w:abstractNum>
-  <w:abstractNum w:abstractNumId="61" w15:restartNumberingAfterBreak="0">
+  <w:abstractNum w:abstractNumId="62" w15:restartNumberingAfterBreak="0">
     <w:nsid w:val="6CE73AC5"/>
     <w:multiLevelType w:val="hybridMultilevel"/>
     <w:tmpl w:val="C99E5CE2"/>
@@ -12531,7 +13437,7 @@
       </w:rPr>
     </w:lvl>
   </w:abstractNum>
-  <w:abstractNum w:abstractNumId="62" w15:restartNumberingAfterBreak="0">
+  <w:abstractNum w:abstractNumId="63" w15:restartNumberingAfterBreak="0">
     <w:nsid w:val="72B01E55"/>
     <w:multiLevelType w:val="hybridMultilevel"/>
     <w:tmpl w:val="BA503FAC"/>
@@ -12644,7 +13550,7 @@
       </w:rPr>
     </w:lvl>
   </w:abstractNum>
-  <w:abstractNum w:abstractNumId="63" w15:restartNumberingAfterBreak="0">
+  <w:abstractNum w:abstractNumId="64" w15:restartNumberingAfterBreak="0">
     <w:nsid w:val="72B73819"/>
     <w:multiLevelType w:val="hybridMultilevel"/>
     <w:tmpl w:val="C6C89304"/>
@@ -12730,7 +13636,7 @@
       </w:pPr>
     </w:lvl>
   </w:abstractNum>
-  <w:abstractNum w:abstractNumId="64" w15:restartNumberingAfterBreak="0">
+  <w:abstractNum w:abstractNumId="65" w15:restartNumberingAfterBreak="0">
     <w:nsid w:val="737519CD"/>
     <w:multiLevelType w:val="hybridMultilevel"/>
     <w:tmpl w:val="15C6986E"/>
@@ -12816,7 +13722,7 @@
       </w:pPr>
     </w:lvl>
   </w:abstractNum>
-  <w:abstractNum w:abstractNumId="65" w15:restartNumberingAfterBreak="0">
+  <w:abstractNum w:abstractNumId="66" w15:restartNumberingAfterBreak="0">
     <w:nsid w:val="76DE7EC4"/>
     <w:multiLevelType w:val="hybridMultilevel"/>
     <w:tmpl w:val="962EDDC0"/>
@@ -12929,7 +13835,7 @@
       </w:rPr>
     </w:lvl>
   </w:abstractNum>
-  <w:abstractNum w:abstractNumId="66" w15:restartNumberingAfterBreak="0">
+  <w:abstractNum w:abstractNumId="67" w15:restartNumberingAfterBreak="0">
     <w:nsid w:val="77DA3FC2"/>
     <w:multiLevelType w:val="hybridMultilevel"/>
     <w:tmpl w:val="56BA9ADC"/>
@@ -13015,7 +13921,7 @@
       </w:pPr>
     </w:lvl>
   </w:abstractNum>
-  <w:abstractNum w:abstractNumId="67" w15:restartNumberingAfterBreak="0">
+  <w:abstractNum w:abstractNumId="68" w15:restartNumberingAfterBreak="0">
     <w:nsid w:val="7856572D"/>
     <w:multiLevelType w:val="hybridMultilevel"/>
     <w:tmpl w:val="425E9806"/>
@@ -13128,7 +14034,7 @@
       </w:rPr>
     </w:lvl>
   </w:abstractNum>
-  <w:abstractNum w:abstractNumId="68" w15:restartNumberingAfterBreak="0">
+  <w:abstractNum w:abstractNumId="69" w15:restartNumberingAfterBreak="0">
     <w:nsid w:val="7D255288"/>
     <w:multiLevelType w:val="hybridMultilevel"/>
     <w:tmpl w:val="E104FAFC"/>
@@ -13241,7 +14147,7 @@
       </w:rPr>
     </w:lvl>
   </w:abstractNum>
-  <w:abstractNum w:abstractNumId="69" w15:restartNumberingAfterBreak="0">
+  <w:abstractNum w:abstractNumId="70" w15:restartNumberingAfterBreak="0">
     <w:nsid w:val="7DBA1890"/>
     <w:multiLevelType w:val="hybridMultilevel"/>
     <w:tmpl w:val="2752C7B0"/>
@@ -13354,7 +14260,7 @@
       </w:rPr>
     </w:lvl>
   </w:abstractNum>
-  <w:abstractNum w:abstractNumId="70" w15:restartNumberingAfterBreak="0">
+  <w:abstractNum w:abstractNumId="71" w15:restartNumberingAfterBreak="0">
     <w:nsid w:val="7E32050D"/>
     <w:multiLevelType w:val="hybridMultilevel"/>
     <w:tmpl w:val="CDF83952"/>
@@ -13468,7 +14374,7 @@
     </w:lvl>
   </w:abstractNum>
   <w:num w:numId="1">
-    <w:abstractNumId w:val="51"/>
+    <w:abstractNumId w:val="52"/>
   </w:num>
   <w:num w:numId="2">
     <w:abstractNumId w:val="42"/>
@@ -13489,7 +14395,7 @@
     <w:abstractNumId w:val="21"/>
   </w:num>
   <w:num w:numId="8">
-    <w:abstractNumId w:val="64"/>
+    <w:abstractNumId w:val="65"/>
   </w:num>
   <w:num w:numId="9">
     <w:abstractNumId w:val="13"/>
@@ -13507,10 +14413,10 @@
     <w:abstractNumId w:val="8"/>
   </w:num>
   <w:num w:numId="14">
-    <w:abstractNumId w:val="62"/>
+    <w:abstractNumId w:val="63"/>
   </w:num>
   <w:num w:numId="15">
-    <w:abstractNumId w:val="56"/>
+    <w:abstractNumId w:val="57"/>
   </w:num>
   <w:num w:numId="16">
     <w:abstractNumId w:val="35"/>
@@ -13522,10 +14428,10 @@
     <w:abstractNumId w:val="9"/>
   </w:num>
   <w:num w:numId="19">
-    <w:abstractNumId w:val="49"/>
+    <w:abstractNumId w:val="50"/>
   </w:num>
   <w:num w:numId="20">
-    <w:abstractNumId w:val="52"/>
+    <w:abstractNumId w:val="53"/>
   </w:num>
   <w:num w:numId="21">
     <w:abstractNumId w:val="22"/>
@@ -13534,31 +14440,31 @@
     <w:abstractNumId w:val="41"/>
   </w:num>
   <w:num w:numId="23">
-    <w:abstractNumId w:val="60"/>
+    <w:abstractNumId w:val="61"/>
   </w:num>
   <w:num w:numId="24">
     <w:abstractNumId w:val="4"/>
   </w:num>
   <w:num w:numId="25">
-    <w:abstractNumId w:val="69"/>
+    <w:abstractNumId w:val="70"/>
   </w:num>
   <w:num w:numId="26">
-    <w:abstractNumId w:val="65"/>
+    <w:abstractNumId w:val="66"/>
   </w:num>
   <w:num w:numId="27">
-    <w:abstractNumId w:val="61"/>
+    <w:abstractNumId w:val="62"/>
   </w:num>
   <w:num w:numId="28">
     <w:abstractNumId w:val="19"/>
   </w:num>
   <w:num w:numId="29">
-    <w:abstractNumId w:val="63"/>
+    <w:abstractNumId w:val="64"/>
   </w:num>
   <w:num w:numId="30">
-    <w:abstractNumId w:val="66"/>
+    <w:abstractNumId w:val="67"/>
   </w:num>
   <w:num w:numId="31">
-    <w:abstractNumId w:val="53"/>
+    <w:abstractNumId w:val="54"/>
   </w:num>
   <w:num w:numId="32">
     <w:abstractNumId w:val="34"/>
@@ -13567,7 +14473,7 @@
     <w:abstractNumId w:val="20"/>
   </w:num>
   <w:num w:numId="34">
-    <w:abstractNumId w:val="57"/>
+    <w:abstractNumId w:val="58"/>
   </w:num>
   <w:num w:numId="35">
     <w:abstractNumId w:val="5"/>
@@ -13603,10 +14509,10 @@
     <w:abstractNumId w:val="1"/>
   </w:num>
   <w:num w:numId="46">
-    <w:abstractNumId w:val="67"/>
+    <w:abstractNumId w:val="68"/>
   </w:num>
   <w:num w:numId="47">
-    <w:abstractNumId w:val="54"/>
+    <w:abstractNumId w:val="55"/>
   </w:num>
   <w:num w:numId="48">
     <w:abstractNumId w:val="15"/>
@@ -13618,7 +14524,7 @@
     <w:abstractNumId w:val="36"/>
   </w:num>
   <w:num w:numId="51">
-    <w:abstractNumId w:val="59"/>
+    <w:abstractNumId w:val="60"/>
   </w:num>
   <w:num w:numId="52">
     <w:abstractNumId w:val="7"/>
@@ -13645,19 +14551,19 @@
     <w:abstractNumId w:val="46"/>
   </w:num>
   <w:num w:numId="60">
-    <w:abstractNumId w:val="68"/>
+    <w:abstractNumId w:val="69"/>
   </w:num>
   <w:num w:numId="61">
-    <w:abstractNumId w:val="55"/>
+    <w:abstractNumId w:val="56"/>
   </w:num>
   <w:num w:numId="62">
-    <w:abstractNumId w:val="70"/>
+    <w:abstractNumId w:val="71"/>
   </w:num>
   <w:num w:numId="63">
     <w:abstractNumId w:val="3"/>
   </w:num>
   <w:num w:numId="64">
-    <w:abstractNumId w:val="58"/>
+    <w:abstractNumId w:val="59"/>
   </w:num>
   <w:num w:numId="65">
     <w:abstractNumId w:val="2"/>
@@ -13675,10 +14581,13 @@
     <w:abstractNumId w:val="26"/>
   </w:num>
   <w:num w:numId="70">
-    <w:abstractNumId w:val="50"/>
+    <w:abstractNumId w:val="51"/>
   </w:num>
   <w:num w:numId="71">
     <w:abstractNumId w:val="11"/>
+  </w:num>
+  <w:num w:numId="72">
+    <w:abstractNumId w:val="49"/>
   </w:num>
   <w:numIdMacAtCleanup w:val="66"/>
 </w:numbering>
@@ -13697,7 +14606,7 @@
     </w:rPrDefault>
     <w:pPrDefault/>
   </w:docDefaults>
-  <w:latentStyles w:defLockedState="0" w:defUIPriority="99" w:defSemiHidden="0" w:defUnhideWhenUsed="0" w:defQFormat="0" w:count="375">
+  <w:latentStyles w:defLockedState="0" w:defUIPriority="99" w:defSemiHidden="0" w:defUnhideWhenUsed="0" w:defQFormat="0" w:count="376">
     <w:lsdException w:name="Normal" w:uiPriority="0" w:qFormat="1"/>
     <w:lsdException w:name="heading 1" w:uiPriority="9" w:qFormat="1"/>
     <w:lsdException w:name="heading 2" w:semiHidden="1" w:uiPriority="9" w:unhideWhenUsed="1" w:qFormat="1"/>
@@ -13803,7 +14712,6 @@
     <w:lsdException w:name="HTML Sample" w:semiHidden="1" w:unhideWhenUsed="1"/>
     <w:lsdException w:name="HTML Typewriter" w:semiHidden="1" w:unhideWhenUsed="1"/>
     <w:lsdException w:name="HTML Variable" w:semiHidden="1" w:unhideWhenUsed="1"/>
-    <w:lsdException w:name="Normal Table" w:semiHidden="1" w:unhideWhenUsed="1"/>
     <w:lsdException w:name="annotation subject" w:semiHidden="1" w:unhideWhenUsed="1"/>
     <w:lsdException w:name="No List" w:semiHidden="1" w:unhideWhenUsed="1"/>
     <w:lsdException w:name="Outline List 1" w:semiHidden="1" w:unhideWhenUsed="1"/>
@@ -13850,10 +14758,8 @@
     <w:lsdException w:name="Table Subtle 2" w:semiHidden="1" w:unhideWhenUsed="1"/>
     <w:lsdException w:name="Table Web 1" w:semiHidden="1" w:unhideWhenUsed="1"/>
     <w:lsdException w:name="Table Web 2" w:semiHidden="1" w:unhideWhenUsed="1"/>
-    <w:lsdException w:name="Table Web 3" w:semiHidden="1" w:unhideWhenUsed="1"/>
     <w:lsdException w:name="Balloon Text" w:semiHidden="1" w:unhideWhenUsed="1"/>
     <w:lsdException w:name="Table Grid" w:uiPriority="39"/>
-    <w:lsdException w:name="Table Theme" w:semiHidden="1" w:unhideWhenUsed="1"/>
     <w:lsdException w:name="Placeholder Text" w:semiHidden="1"/>
     <w:lsdException w:name="No Spacing" w:uiPriority="1"/>
     <w:lsdException w:name="Light Shading" w:uiPriority="60"/>
@@ -14073,6 +14979,7 @@
     <w:lsdException w:name="Smart Hyperlink" w:semiHidden="1" w:unhideWhenUsed="1"/>
     <w:lsdException w:name="Hashtag" w:semiHidden="1" w:unhideWhenUsed="1"/>
     <w:lsdException w:name="Unresolved Mention" w:semiHidden="1" w:unhideWhenUsed="1"/>
+    <w:lsdException w:name="Smart Link" w:semiHidden="1" w:unhideWhenUsed="1"/>
   </w:latentStyles>
   <w:style w:type="paragraph" w:default="1" w:styleId="Normal">
     <w:name w:val="Normal"/>
@@ -14178,7 +15085,6 @@
   <w:style w:type="character" w:default="1" w:styleId="Fuentedeprrafopredeter">
     <w:name w:val="Default Paragraph Font"/>
     <w:uiPriority w:val="1"/>
-    <w:semiHidden/>
     <w:unhideWhenUsed/>
   </w:style>
   <w:style w:type="table" w:default="1" w:styleId="Tablanormal">
@@ -15233,7 +16139,7 @@
 </file>
 
 <file path=customXml/itemProps1.xml><?xml version="1.0" encoding="utf-8"?>
-<ds:datastoreItem xmlns:ds="http://schemas.openxmlformats.org/officeDocument/2006/customXml" ds:itemID="{DD8C7689-ECC4-480C-9356-4BEDEE11C165}">
+<ds:datastoreItem xmlns:ds="http://schemas.openxmlformats.org/officeDocument/2006/customXml" ds:itemID="{0AF4D94C-C367-4470-9A2D-2CB90A6D0057}">
   <ds:schemaRefs>
     <ds:schemaRef ds:uri="http://schemas.openxmlformats.org/officeDocument/2006/bibliography"/>
   </ds:schemaRefs>

</xml_diff>

<commit_message>
Memoria donete por mi aprte
</commit_message>
<xml_diff>
--- a/doc/Memoria.docx
+++ b/doc/Memoria.docx
@@ -410,6 +410,7 @@
           <w:docPartUnique/>
         </w:docPartObj>
       </w:sdtPr>
+      <w:sdtEndPr/>
       <w:sdtContent>
         <w:p>
           <w:pPr>
@@ -1165,7 +1166,15 @@
         <w:t>En es</w:t>
       </w:r>
       <w:r>
-        <w:t>ta memoria se analizarán el paquete de desarrollo MEAN, haciendo especial hincapié en la base de datos y la conexión de la aplicación con ella. Además, se dará una comparativa de los gestores de base de datos relacionales conocidos hasta la actualidad y el no relacional utilizado para este proyecto.</w:t>
+        <w:t xml:space="preserve">ta memoria se analizarán el paquete de desarrollo MEAN, </w:t>
+      </w:r>
+      <w:proofErr w:type="gramStart"/>
+      <w:r>
+        <w:t>haciendo especial hincapié</w:t>
+      </w:r>
+      <w:proofErr w:type="gramEnd"/>
+      <w:r>
+        <w:t xml:space="preserve"> en la base de datos y la conexión de la aplicación con ella. Además, se dará una comparativa de los gestores de base de datos relacionales conocidos hasta la actualidad y el no relacional utilizado para este proyecto.</w:t>
       </w:r>
     </w:p>
     <w:p>
@@ -1432,11 +1441,19 @@
       <w:r>
         <w:t xml:space="preserve"> Lo más característico de angular es que, una vez compilado, desarrolla la web en una sola página (SPA o </w:t>
       </w:r>
+      <w:proofErr w:type="gramStart"/>
       <w:r>
         <w:rPr>
           <w:i/>
         </w:rPr>
-        <w:t xml:space="preserve">single page </w:t>
+        <w:t>single</w:t>
+      </w:r>
+      <w:proofErr w:type="gramEnd"/>
+      <w:r>
+        <w:rPr>
+          <w:i/>
+        </w:rPr>
+        <w:t xml:space="preserve"> page </w:t>
       </w:r>
       <w:proofErr w:type="spellStart"/>
       <w:r>
@@ -1875,7 +1892,15 @@
         <w:t>Primero, abriremos el terminal y nos</w:t>
       </w:r>
       <w:r>
-        <w:t xml:space="preserve"> aseguraremos que los paquetes previamente instalados están actualizados con el siguiente comando:</w:t>
+        <w:t xml:space="preserve"> aseguraremos </w:t>
+      </w:r>
+      <w:proofErr w:type="gramStart"/>
+      <w:r>
+        <w:t>que</w:t>
+      </w:r>
+      <w:proofErr w:type="gramEnd"/>
+      <w:r>
+        <w:t xml:space="preserve"> los paquetes previamente instalados están actualizados con el siguiente comando:</w:t>
       </w:r>
     </w:p>
     <w:p>
@@ -2105,7 +2130,15 @@
     <w:p/>
     <w:p>
       <w:r>
-        <w:t xml:space="preserve">Ahora, podemos comenzar  a instalar las herramientas que serán utilizadas, empezando por </w:t>
+        <w:t xml:space="preserve">Ahora, podemos </w:t>
+      </w:r>
+      <w:proofErr w:type="gramStart"/>
+      <w:r>
+        <w:t>comenzar  a</w:t>
+      </w:r>
+      <w:proofErr w:type="gramEnd"/>
+      <w:r>
+        <w:t xml:space="preserve"> instalar las herramientas que serán utilizadas, empezando por </w:t>
       </w:r>
       <w:proofErr w:type="spellStart"/>
       <w:r>
@@ -3206,7 +3239,15 @@
       </w:r>
       <w:proofErr w:type="spellEnd"/>
       <w:r>
-        <w:t>. Para ello se ejecutaran los siguientes comandos respectivamente, en el directorio del proyecto:</w:t>
+        <w:t xml:space="preserve">. Para ello se </w:t>
+      </w:r>
+      <w:proofErr w:type="gramStart"/>
+      <w:r>
+        <w:t>ejecutaran</w:t>
+      </w:r>
+      <w:proofErr w:type="gramEnd"/>
+      <w:r>
+        <w:t xml:space="preserve"> los siguientes comandos respectivamente, en el directorio del proyecto:</w:t>
       </w:r>
     </w:p>
     <w:p>
@@ -3351,8 +3392,13 @@
                             </w:r>
                             <w:proofErr w:type="spellEnd"/>
                             <w:r>
-                              <w:t xml:space="preserve"> server</w:t>
+                              <w:t xml:space="preserve"> </w:t>
                             </w:r>
+                            <w:proofErr w:type="gramStart"/>
+                            <w:r>
+                              <w:t>server</w:t>
+                            </w:r>
+                            <w:proofErr w:type="gramEnd"/>
                           </w:p>
                         </w:txbxContent>
                       </wps:txbx>
@@ -3577,10 +3623,18 @@
     </w:p>
     <w:p>
       <w:r>
-        <w:t xml:space="preserve">Un proyecto en angular se divide en componentes, los cuales pueden contener más componentes dentro. Estos componentes </w:t>
-      </w:r>
-      <w:r>
-        <w:t xml:space="preserve"> contendrán siempre su representación en </w:t>
+        <w:t xml:space="preserve">Un proyecto en angular se divide en componentes, los cuales pueden contener más componentes dentro. Estos </w:t>
+      </w:r>
+      <w:proofErr w:type="gramStart"/>
+      <w:r>
+        <w:t xml:space="preserve">componentes </w:t>
+      </w:r>
+      <w:r>
+        <w:t xml:space="preserve"> contendrán</w:t>
+      </w:r>
+      <w:proofErr w:type="gramEnd"/>
+      <w:r>
+        <w:t xml:space="preserve"> siempre su representación en </w:t>
       </w:r>
       <w:proofErr w:type="spellStart"/>
       <w:r>
@@ -3604,7 +3658,15 @@
       </w:r>
       <w:proofErr w:type="spellEnd"/>
       <w:r>
-        <w:t xml:space="preserve"> donde añadir la lógica. El componente principal será “app”; para generarlo se utilizará el siguiente comando:</w:t>
+        <w:t xml:space="preserve"> donde añadir la lógica. El componente principal será “</w:t>
+      </w:r>
+      <w:proofErr w:type="gramStart"/>
+      <w:r>
+        <w:t>app</w:t>
+      </w:r>
+      <w:proofErr w:type="gramEnd"/>
+      <w:r>
+        <w:t>”; para generarlo se utilizará el siguiente comando:</w:t>
       </w:r>
     </w:p>
     <w:p>
@@ -3701,7 +3763,15 @@
     <w:p/>
     <w:p>
       <w:r>
-        <w:t>Con esto ya tendríamos la estructura básica de angular creada, nosotros dentro de app añadimos un directorio “</w:t>
+        <w:t xml:space="preserve">Con esto ya tendríamos la estructura básica de angular creada, nosotros dentro de </w:t>
+      </w:r>
+      <w:proofErr w:type="gramStart"/>
+      <w:r>
+        <w:t>app</w:t>
+      </w:r>
+      <w:proofErr w:type="gramEnd"/>
+      <w:r>
+        <w:t xml:space="preserve"> añadimos un directorio “</w:t>
       </w:r>
       <w:proofErr w:type="spellStart"/>
       <w:r>
@@ -4087,10 +4157,12 @@
         <w:t xml:space="preserve">Esto nos creará un paquete llamada </w:t>
       </w:r>
       <w:proofErr w:type="spellStart"/>
+      <w:proofErr w:type="gramStart"/>
       <w:r>
         <w:t>package.json</w:t>
       </w:r>
       <w:proofErr w:type="spellEnd"/>
+      <w:proofErr w:type="gramEnd"/>
       <w:r>
         <w:t>, donde se indicarán las dependencias del proyecto. Tras esto,</w:t>
       </w:r>
@@ -4113,7 +4185,15 @@
         <w:t>Server.js</w:t>
       </w:r>
       <w:r>
-        <w:t>: Archivo donde se encontrará las conexiones con la base de datos, configuración de la api, ruta al proyecto de angular compilado para usar las vistas, puerto… Es decir, todo lo necesario para lanzar el servidor.</w:t>
+        <w:t xml:space="preserve">: Archivo donde se encontrará las conexiones con la base de datos, configuración </w:t>
+      </w:r>
+      <w:proofErr w:type="gramStart"/>
+      <w:r>
+        <w:t>de la api</w:t>
+      </w:r>
+      <w:proofErr w:type="gramEnd"/>
+      <w:r>
+        <w:t>, ruta al proyecto de angular compilado para usar las vistas, puerto… Es decir, todo lo necesario para lanzar el servidor.</w:t>
       </w:r>
     </w:p>
     <w:p>
@@ -4244,7 +4324,15 @@
         <w:t>:</w:t>
       </w:r>
       <w:r>
-        <w:t xml:space="preserve"> Directorio que contendrá todos los métodos llamados por la api, con la lógica de negocio correspondiente y encargado de mandar las respuestas al cliente.</w:t>
+        <w:t xml:space="preserve"> Directorio que contendrá todos los métodos llamados por </w:t>
+      </w:r>
+      <w:proofErr w:type="gramStart"/>
+      <w:r>
+        <w:t>la api</w:t>
+      </w:r>
+      <w:proofErr w:type="gramEnd"/>
+      <w:r>
+        <w:t>, con la lógica de negocio correspondiente y encargado de mandar las respuestas al cliente.</w:t>
       </w:r>
     </w:p>
     <w:p>
@@ -4366,6 +4454,403 @@
           <w:lang w:val="es-ES"/>
         </w:rPr>
         <w:t>Base de datos</w:t>
+      </w:r>
+    </w:p>
+    <w:p>
+      <w:r>
+        <w:t xml:space="preserve">En cuanto a la base de datos, recordamos que MongoDB funciona a través de colecciones que almacenan documentos en formato </w:t>
+      </w:r>
+      <w:proofErr w:type="spellStart"/>
+      <w:r>
+        <w:t>json</w:t>
+      </w:r>
+      <w:proofErr w:type="spellEnd"/>
+      <w:r>
+        <w:t xml:space="preserve"> cuyos atributos no tienen por qué coincidir</w:t>
+      </w:r>
+      <w:r>
+        <w:t xml:space="preserve"> a diferencia de las tablas en las bases de datos </w:t>
+      </w:r>
+      <w:r>
+        <w:t>relacionales</w:t>
+      </w:r>
+      <w:r>
+        <w:t>.</w:t>
+      </w:r>
+    </w:p>
+    <w:p>
+      <w:r>
+        <w:t xml:space="preserve">En nuestro caso, tanto la creación como la validación se lleva a cabo con </w:t>
+      </w:r>
+      <w:proofErr w:type="spellStart"/>
+      <w:r>
+        <w:t>Moongose</w:t>
+      </w:r>
+      <w:proofErr w:type="spellEnd"/>
+      <w:r>
+        <w:t xml:space="preserve"> y hemos decidido tener una única colección para este proyecto, aunque se barajaron otras opciones como tener todos los objetos de las librerías en una colección diferente a la de usuarios, pero fue rápidamente descartada pues tendría un cierto sentido relacional que queríamos evitar al usar MongoDB.</w:t>
+      </w:r>
+    </w:p>
+    <w:p>
+      <w:r>
+        <w:t>A continuación, se analizará el modelo de datos propuestos para los documentos, comentando el significado de cada atributo y sus restricciones a la hora de validarlos si las hubiera.</w:t>
+      </w:r>
+    </w:p>
+    <w:p>
+      <w:pPr>
+        <w:pStyle w:val="Prrafodelista"/>
+        <w:numPr>
+          <w:ilvl w:val="0"/>
+          <w:numId w:val="73"/>
+        </w:numPr>
+      </w:pPr>
+      <w:proofErr w:type="spellStart"/>
+      <w:r>
+        <w:rPr>
+          <w:b/>
+        </w:rPr>
+        <w:t>firstName</w:t>
+      </w:r>
+      <w:proofErr w:type="spellEnd"/>
+      <w:r>
+        <w:t xml:space="preserve">: </w:t>
+      </w:r>
+      <w:r>
+        <w:t>Será el nombre del usuario del sistema, como única restricción tiene el ser obligatorio.</w:t>
+      </w:r>
+    </w:p>
+    <w:p>
+      <w:pPr>
+        <w:pStyle w:val="Prrafodelista"/>
+        <w:numPr>
+          <w:ilvl w:val="0"/>
+          <w:numId w:val="73"/>
+        </w:numPr>
+      </w:pPr>
+      <w:proofErr w:type="spellStart"/>
+      <w:r>
+        <w:rPr>
+          <w:b/>
+        </w:rPr>
+        <w:t>lastName</w:t>
+      </w:r>
+      <w:proofErr w:type="spellEnd"/>
+      <w:r>
+        <w:t>: Apellido del usuario, también obligatorio.</w:t>
+      </w:r>
+    </w:p>
+    <w:p>
+      <w:pPr>
+        <w:pStyle w:val="Prrafodelista"/>
+        <w:numPr>
+          <w:ilvl w:val="0"/>
+          <w:numId w:val="73"/>
+        </w:numPr>
+      </w:pPr>
+      <w:proofErr w:type="spellStart"/>
+      <w:r>
+        <w:rPr>
+          <w:b/>
+        </w:rPr>
+        <w:t>username</w:t>
+      </w:r>
+      <w:proofErr w:type="spellEnd"/>
+      <w:r>
+        <w:t>:</w:t>
+      </w:r>
+      <w:r>
+        <w:t xml:space="preserve"> Nombre de usuario, para el inicio de sesión, además de ser obligatorio, este atributo será único en todos los documentos y poseerá una longitud mínima de 3 caracteres.</w:t>
+      </w:r>
+    </w:p>
+    <w:p>
+      <w:pPr>
+        <w:pStyle w:val="Prrafodelista"/>
+        <w:numPr>
+          <w:ilvl w:val="0"/>
+          <w:numId w:val="73"/>
+        </w:numPr>
+      </w:pPr>
+      <w:proofErr w:type="spellStart"/>
+      <w:r>
+        <w:rPr>
+          <w:b/>
+        </w:rPr>
+        <w:t>password</w:t>
+      </w:r>
+      <w:proofErr w:type="spellEnd"/>
+      <w:r>
+        <w:t>:</w:t>
+      </w:r>
+      <w:r>
+        <w:t xml:space="preserve"> La contraseña que será cifrada usando el algoritmo de </w:t>
+      </w:r>
+      <w:proofErr w:type="spellStart"/>
+      <w:r>
+        <w:rPr>
+          <w:i/>
+        </w:rPr>
+        <w:t>hashing</w:t>
+      </w:r>
+      <w:proofErr w:type="spellEnd"/>
+      <w:r>
+        <w:rPr>
+          <w:i/>
+        </w:rPr>
+        <w:t xml:space="preserve"> </w:t>
+      </w:r>
+      <w:r>
+        <w:t>SHA256, también es obligatorio y tiene una longitud mínima de 3.</w:t>
+      </w:r>
+    </w:p>
+    <w:p>
+      <w:pPr>
+        <w:pStyle w:val="Prrafodelista"/>
+        <w:numPr>
+          <w:ilvl w:val="0"/>
+          <w:numId w:val="73"/>
+        </w:numPr>
+      </w:pPr>
+      <w:proofErr w:type="spellStart"/>
+      <w:r>
+        <w:rPr>
+          <w:b/>
+        </w:rPr>
+        <w:t>dni</w:t>
+      </w:r>
+      <w:proofErr w:type="spellEnd"/>
+      <w:r>
+        <w:t>:</w:t>
+      </w:r>
+      <w:r>
+        <w:t xml:space="preserve"> El </w:t>
+      </w:r>
+      <w:proofErr w:type="spellStart"/>
+      <w:r>
+        <w:t>dni</w:t>
+      </w:r>
+      <w:proofErr w:type="spellEnd"/>
+      <w:r>
+        <w:t xml:space="preserve"> del usuario, como única restricción tendrá la </w:t>
+      </w:r>
+      <w:r>
+        <w:rPr>
+          <w:highlight w:val="yellow"/>
+        </w:rPr>
+        <w:t>validación</w:t>
+      </w:r>
+      <w:r>
+        <w:t xml:space="preserve"> típica de un </w:t>
+      </w:r>
+      <w:proofErr w:type="spellStart"/>
+      <w:r>
+        <w:t>dni</w:t>
+      </w:r>
+      <w:proofErr w:type="spellEnd"/>
+      <w:r>
+        <w:t xml:space="preserve">, para demostrar que se pueden hacer validaciones personalizadas usando </w:t>
+      </w:r>
+      <w:proofErr w:type="spellStart"/>
+      <w:r>
+        <w:t>mongoose</w:t>
+      </w:r>
+      <w:proofErr w:type="spellEnd"/>
+      <w:r>
+        <w:t>.</w:t>
+      </w:r>
+    </w:p>
+    <w:p>
+      <w:pPr>
+        <w:pStyle w:val="Prrafodelista"/>
+        <w:numPr>
+          <w:ilvl w:val="0"/>
+          <w:numId w:val="73"/>
+        </w:numPr>
+      </w:pPr>
+      <w:r>
+        <w:rPr>
+          <w:b/>
+        </w:rPr>
+        <w:t xml:space="preserve">music, </w:t>
+      </w:r>
+      <w:proofErr w:type="gramStart"/>
+      <w:r>
+        <w:rPr>
+          <w:b/>
+        </w:rPr>
+        <w:t>films</w:t>
+      </w:r>
+      <w:proofErr w:type="gramEnd"/>
+      <w:r>
+        <w:rPr>
+          <w:b/>
+        </w:rPr>
+        <w:t xml:space="preserve">, </w:t>
+      </w:r>
+      <w:proofErr w:type="spellStart"/>
+      <w:r>
+        <w:rPr>
+          <w:b/>
+        </w:rPr>
+        <w:t>videogames</w:t>
+      </w:r>
+      <w:proofErr w:type="spellEnd"/>
+      <w:r>
+        <w:t>:</w:t>
+      </w:r>
+      <w:r>
+        <w:t xml:space="preserve"> Serán 3 </w:t>
+      </w:r>
+      <w:proofErr w:type="spellStart"/>
+      <w:r>
+        <w:t>arrays</w:t>
+      </w:r>
+      <w:proofErr w:type="spellEnd"/>
+      <w:r>
+        <w:t xml:space="preserve"> que contendrán los mismos atributos para definir los objetos de cada librería. Más concretamente, los atributos de estos subdocumentos serán:</w:t>
+      </w:r>
+    </w:p>
+    <w:p>
+      <w:pPr>
+        <w:pStyle w:val="Prrafodelista"/>
+        <w:numPr>
+          <w:ilvl w:val="1"/>
+          <w:numId w:val="73"/>
+        </w:numPr>
+      </w:pPr>
+      <w:proofErr w:type="spellStart"/>
+      <w:r>
+        <w:rPr>
+          <w:b/>
+        </w:rPr>
+        <w:t>author</w:t>
+      </w:r>
+      <w:proofErr w:type="spellEnd"/>
+      <w:r>
+        <w:rPr>
+          <w:b/>
+        </w:rPr>
+        <w:t xml:space="preserve">: </w:t>
+      </w:r>
+      <w:r>
+        <w:t>Autor de la obra, atributo obligatorio.</w:t>
+      </w:r>
+    </w:p>
+    <w:p>
+      <w:pPr>
+        <w:pStyle w:val="Prrafodelista"/>
+        <w:numPr>
+          <w:ilvl w:val="1"/>
+          <w:numId w:val="73"/>
+        </w:numPr>
+      </w:pPr>
+      <w:proofErr w:type="spellStart"/>
+      <w:r>
+        <w:rPr>
+          <w:b/>
+        </w:rPr>
+        <w:t>title</w:t>
+      </w:r>
+      <w:proofErr w:type="spellEnd"/>
+      <w:r>
+        <w:rPr>
+          <w:b/>
+        </w:rPr>
+        <w:t xml:space="preserve">: </w:t>
+      </w:r>
+      <w:r>
+        <w:t>Título de la obra, atributo obligatorio.</w:t>
+      </w:r>
+    </w:p>
+    <w:p>
+      <w:pPr>
+        <w:pStyle w:val="Prrafodelista"/>
+        <w:numPr>
+          <w:ilvl w:val="1"/>
+          <w:numId w:val="73"/>
+        </w:numPr>
+      </w:pPr>
+      <w:proofErr w:type="spellStart"/>
+      <w:r>
+        <w:rPr>
+          <w:b/>
+        </w:rPr>
+        <w:t>description</w:t>
+      </w:r>
+      <w:proofErr w:type="spellEnd"/>
+      <w:r>
+        <w:rPr>
+          <w:b/>
+        </w:rPr>
+        <w:t xml:space="preserve">: </w:t>
+      </w:r>
+      <w:r>
+        <w:t>Descripción de la obra.</w:t>
+      </w:r>
+    </w:p>
+    <w:p>
+      <w:pPr>
+        <w:pStyle w:val="Prrafodelista"/>
+        <w:numPr>
+          <w:ilvl w:val="1"/>
+          <w:numId w:val="73"/>
+        </w:numPr>
+      </w:pPr>
+      <w:proofErr w:type="spellStart"/>
+      <w:r>
+        <w:rPr>
+          <w:b/>
+        </w:rPr>
+        <w:t>mark</w:t>
+      </w:r>
+      <w:proofErr w:type="spellEnd"/>
+      <w:r>
+        <w:rPr>
+          <w:b/>
+        </w:rPr>
+        <w:t xml:space="preserve">: </w:t>
+      </w:r>
+      <w:r>
+        <w:t xml:space="preserve">Nota de la obra dada por el usuario. Como restricción es un enumerado pudiendo tomar únicamente los valores: </w:t>
+      </w:r>
+      <w:proofErr w:type="spellStart"/>
+      <w:r>
+        <w:t>masterpiece</w:t>
+      </w:r>
+      <w:proofErr w:type="spellEnd"/>
+      <w:r>
+        <w:t xml:space="preserve">, </w:t>
+      </w:r>
+      <w:proofErr w:type="spellStart"/>
+      <w:r>
+        <w:t>great</w:t>
+      </w:r>
+      <w:proofErr w:type="spellEnd"/>
+      <w:r>
+        <w:t xml:space="preserve">, </w:t>
+      </w:r>
+      <w:proofErr w:type="spellStart"/>
+      <w:r>
+        <w:t>good</w:t>
+      </w:r>
+      <w:proofErr w:type="spellEnd"/>
+      <w:r>
+        <w:t xml:space="preserve">, </w:t>
+      </w:r>
+      <w:proofErr w:type="spellStart"/>
+      <w:r>
+        <w:t>bad</w:t>
+      </w:r>
+      <w:proofErr w:type="spellEnd"/>
+      <w:r>
+        <w:t xml:space="preserve">, horrible o </w:t>
+      </w:r>
+      <w:proofErr w:type="spellStart"/>
+      <w:r>
+        <w:t>pending</w:t>
+      </w:r>
+      <w:proofErr w:type="spellEnd"/>
+      <w:r>
+        <w:t xml:space="preserve">.  </w:t>
       </w:r>
     </w:p>
     <w:p>
@@ -4412,8 +4897,8 @@
       </w:tblPr>
       <w:tblGrid>
         <w:gridCol w:w="1271"/>
-        <w:gridCol w:w="1843"/>
-        <w:gridCol w:w="5374"/>
+        <w:gridCol w:w="2268"/>
+        <w:gridCol w:w="4949"/>
       </w:tblGrid>
       <w:tr>
         <w:tc>
@@ -4438,7 +4923,7 @@
         </w:tc>
         <w:tc>
           <w:tcPr>
-            <w:tcW w:w="1843" w:type="dxa"/>
+            <w:tcW w:w="2268" w:type="dxa"/>
             <w:vAlign w:val="center"/>
           </w:tcPr>
           <w:p>
@@ -4458,7 +4943,7 @@
         </w:tc>
         <w:tc>
           <w:tcPr>
-            <w:tcW w:w="5374" w:type="dxa"/>
+            <w:tcW w:w="4949" w:type="dxa"/>
             <w:vAlign w:val="center"/>
           </w:tcPr>
           <w:p>
@@ -4494,7 +4979,7 @@
         </w:tc>
         <w:tc>
           <w:tcPr>
-            <w:tcW w:w="1843" w:type="dxa"/>
+            <w:tcW w:w="2268" w:type="dxa"/>
             <w:vAlign w:val="center"/>
           </w:tcPr>
           <w:p>
@@ -4513,7 +4998,7 @@
         </w:tc>
         <w:tc>
           <w:tcPr>
-            <w:tcW w:w="5374" w:type="dxa"/>
+            <w:tcW w:w="4949" w:type="dxa"/>
             <w:vAlign w:val="center"/>
           </w:tcPr>
           <w:p>
@@ -4571,7 +5056,7 @@
         </w:tc>
         <w:tc>
           <w:tcPr>
-            <w:tcW w:w="1843" w:type="dxa"/>
+            <w:tcW w:w="2268" w:type="dxa"/>
             <w:vAlign w:val="center"/>
           </w:tcPr>
           <w:p>
@@ -4590,7 +5075,7 @@
         </w:tc>
         <w:tc>
           <w:tcPr>
-            <w:tcW w:w="5374" w:type="dxa"/>
+            <w:tcW w:w="4949" w:type="dxa"/>
             <w:vAlign w:val="center"/>
           </w:tcPr>
           <w:p>
@@ -4620,7 +5105,7 @@
         </w:tc>
         <w:tc>
           <w:tcPr>
-            <w:tcW w:w="1843" w:type="dxa"/>
+            <w:tcW w:w="2268" w:type="dxa"/>
             <w:vAlign w:val="center"/>
           </w:tcPr>
           <w:p>
@@ -4639,7 +5124,7 @@
         </w:tc>
         <w:tc>
           <w:tcPr>
-            <w:tcW w:w="5374" w:type="dxa"/>
+            <w:tcW w:w="4949" w:type="dxa"/>
             <w:vAlign w:val="center"/>
           </w:tcPr>
           <w:p>
@@ -4677,7 +5162,7 @@
         </w:tc>
         <w:tc>
           <w:tcPr>
-            <w:tcW w:w="1843" w:type="dxa"/>
+            <w:tcW w:w="2268" w:type="dxa"/>
             <w:vAlign w:val="center"/>
           </w:tcPr>
           <w:p>
@@ -4696,7 +5181,7 @@
         </w:tc>
         <w:tc>
           <w:tcPr>
-            <w:tcW w:w="5374" w:type="dxa"/>
+            <w:tcW w:w="4949" w:type="dxa"/>
             <w:vAlign w:val="center"/>
           </w:tcPr>
           <w:p>
@@ -4726,7 +5211,7 @@
         </w:tc>
         <w:tc>
           <w:tcPr>
-            <w:tcW w:w="1843" w:type="dxa"/>
+            <w:tcW w:w="2268" w:type="dxa"/>
             <w:vAlign w:val="center"/>
           </w:tcPr>
           <w:p>
@@ -4748,7 +5233,7 @@
         </w:tc>
         <w:tc>
           <w:tcPr>
-            <w:tcW w:w="5374" w:type="dxa"/>
+            <w:tcW w:w="4949" w:type="dxa"/>
             <w:vAlign w:val="center"/>
           </w:tcPr>
           <w:p>
@@ -4764,12 +5249,7 @@
             </w:r>
             <w:proofErr w:type="spellEnd"/>
             <w:r>
-              <w:t xml:space="preserve"> un usuario con los atributos vistos anteriormente y devolverá usuario creado (200) o los errores de validación por los que no ha podido ser crea</w:t>
-            </w:r>
-            <w:bookmarkStart w:id="8" w:name="_GoBack"/>
-            <w:bookmarkEnd w:id="8"/>
-            <w:r>
-              <w:t>do (400)</w:t>
+              <w:t xml:space="preserve"> un usuario con los atributos vistos anteriormente y devolverá usuario creado (200) o los errores de validación por los que no ha podido ser creado (400)</w:t>
             </w:r>
           </w:p>
         </w:tc>
@@ -4791,7 +5271,7 @@
         </w:tc>
         <w:tc>
           <w:tcPr>
-            <w:tcW w:w="1843" w:type="dxa"/>
+            <w:tcW w:w="2268" w:type="dxa"/>
             <w:vAlign w:val="center"/>
           </w:tcPr>
           <w:p>
@@ -4816,7 +5296,7 @@
         </w:tc>
         <w:tc>
           <w:tcPr>
-            <w:tcW w:w="5374" w:type="dxa"/>
+            <w:tcW w:w="4949" w:type="dxa"/>
             <w:vAlign w:val="center"/>
           </w:tcPr>
           <w:p>
@@ -4862,7 +5342,7 @@
         </w:tc>
         <w:tc>
           <w:tcPr>
-            <w:tcW w:w="1843" w:type="dxa"/>
+            <w:tcW w:w="2268" w:type="dxa"/>
             <w:vAlign w:val="center"/>
           </w:tcPr>
           <w:p>
@@ -4884,7 +5364,7 @@
         </w:tc>
         <w:tc>
           <w:tcPr>
-            <w:tcW w:w="5374" w:type="dxa"/>
+            <w:tcW w:w="4949" w:type="dxa"/>
             <w:vAlign w:val="center"/>
           </w:tcPr>
           <w:p>
@@ -4914,7 +5394,7 @@
         </w:tc>
         <w:tc>
           <w:tcPr>
-            <w:tcW w:w="1843" w:type="dxa"/>
+            <w:tcW w:w="2268" w:type="dxa"/>
             <w:vAlign w:val="center"/>
           </w:tcPr>
           <w:p>
@@ -4941,7 +5421,7 @@
         </w:tc>
         <w:tc>
           <w:tcPr>
-            <w:tcW w:w="5374" w:type="dxa"/>
+            <w:tcW w:w="4949" w:type="dxa"/>
             <w:vAlign w:val="center"/>
           </w:tcPr>
           <w:p>
@@ -4970,19 +5450,19 @@
             <w:r>
               <w:t xml:space="preserve"> de música, videojuegos y películas. Se podría filtrar a una única librería añadiendo el </w:t>
             </w:r>
+            <w:proofErr w:type="gramStart"/>
+            <w:r>
+              <w:t>parámetro</w:t>
+            </w:r>
+            <w:r>
+              <w:t xml:space="preserve"> ?</w:t>
+            </w:r>
             <w:proofErr w:type="spellStart"/>
             <w:r>
-              <w:t>parámentro</w:t>
+              <w:t>filter</w:t>
             </w:r>
             <w:proofErr w:type="spellEnd"/>
-            <w:r>
-              <w:t xml:space="preserve"> ?</w:t>
-            </w:r>
-            <w:proofErr w:type="spellStart"/>
-            <w:r>
-              <w:t>filter</w:t>
-            </w:r>
-            <w:proofErr w:type="spellEnd"/>
+            <w:proofErr w:type="gramEnd"/>
             <w:r>
               <w:t>=music; si se añade más de una se podrá filtrar por esas 2.</w:t>
             </w:r>
@@ -5006,7 +5486,7 @@
         </w:tc>
         <w:tc>
           <w:tcPr>
-            <w:tcW w:w="1843" w:type="dxa"/>
+            <w:tcW w:w="2268" w:type="dxa"/>
             <w:vAlign w:val="center"/>
           </w:tcPr>
           <w:p>
@@ -5025,7 +5505,7 @@
         </w:tc>
         <w:tc>
           <w:tcPr>
-            <w:tcW w:w="5374" w:type="dxa"/>
+            <w:tcW w:w="4949" w:type="dxa"/>
             <w:vAlign w:val="center"/>
           </w:tcPr>
           <w:p>
@@ -5119,14 +5599,13 @@
               <w:jc w:val="center"/>
             </w:pPr>
             <w:r>
-              <w:lastRenderedPageBreak/>
               <w:t>GET</w:t>
             </w:r>
           </w:p>
         </w:tc>
         <w:tc>
           <w:tcPr>
-            <w:tcW w:w="1843" w:type="dxa"/>
+            <w:tcW w:w="2268" w:type="dxa"/>
             <w:vAlign w:val="center"/>
           </w:tcPr>
           <w:p>
@@ -5148,7 +5627,7 @@
         </w:tc>
         <w:tc>
           <w:tcPr>
-            <w:tcW w:w="5374" w:type="dxa"/>
+            <w:tcW w:w="4949" w:type="dxa"/>
             <w:vAlign w:val="center"/>
           </w:tcPr>
           <w:p>
@@ -5156,10 +5635,26 @@
               <w:jc w:val="center"/>
             </w:pPr>
             <w:r>
-              <w:t>Devuelve el objeto de la librería cuyo id sea :id o un 400 si no existe</w:t>
-            </w:r>
-            <w:r>
-              <w:t xml:space="preserve">. En este caso también se indicará el tipo de librería en el que estaba, music, films o </w:t>
+              <w:t xml:space="preserve">Devuelve el objeto de la librería cuyo id </w:t>
+            </w:r>
+            <w:proofErr w:type="gramStart"/>
+            <w:r>
+              <w:t>sea :id</w:t>
+            </w:r>
+            <w:proofErr w:type="gramEnd"/>
+            <w:r>
+              <w:t xml:space="preserve"> o un 400 si no existe</w:t>
+            </w:r>
+            <w:r>
+              <w:t xml:space="preserve">. En este caso también se indicará el tipo de librería en el que estaba, music, </w:t>
+            </w:r>
+            <w:proofErr w:type="gramStart"/>
+            <w:r>
+              <w:t>films</w:t>
+            </w:r>
+            <w:proofErr w:type="gramEnd"/>
+            <w:r>
+              <w:t xml:space="preserve"> o </w:t>
             </w:r>
             <w:proofErr w:type="spellStart"/>
             <w:r>
@@ -5189,7 +5684,7 @@
         </w:tc>
         <w:tc>
           <w:tcPr>
-            <w:tcW w:w="1843" w:type="dxa"/>
+            <w:tcW w:w="2268" w:type="dxa"/>
             <w:vAlign w:val="center"/>
           </w:tcPr>
           <w:p>
@@ -5212,6 +5707,7 @@
               <w:t>library</w:t>
             </w:r>
             <w:proofErr w:type="spellEnd"/>
+            <w:proofErr w:type="gramStart"/>
             <w:r>
               <w:t>/:</w:t>
             </w:r>
@@ -5220,11 +5716,12 @@
               <w:t>type</w:t>
             </w:r>
             <w:proofErr w:type="spellEnd"/>
+            <w:proofErr w:type="gramEnd"/>
           </w:p>
         </w:tc>
         <w:tc>
           <w:tcPr>
-            <w:tcW w:w="5374" w:type="dxa"/>
+            <w:tcW w:w="4949" w:type="dxa"/>
             <w:vAlign w:val="center"/>
           </w:tcPr>
           <w:p>
@@ -5248,13 +5745,23 @@
             </w:r>
             <w:proofErr w:type="spellEnd"/>
             <w:r>
-              <w:t xml:space="preserve"> y lo añade al tipo de librería que se indique en el :</w:t>
+              <w:t xml:space="preserve"> y lo añade al tipo de librería que se indique en </w:t>
+            </w:r>
+            <w:proofErr w:type="gramStart"/>
+            <w:r>
+              <w:t>el</w:t>
+            </w:r>
+            <w:bookmarkStart w:id="8" w:name="_GoBack"/>
+            <w:bookmarkEnd w:id="8"/>
+            <w:r>
+              <w:t xml:space="preserve"> :</w:t>
             </w:r>
             <w:proofErr w:type="spellStart"/>
             <w:r>
               <w:t>type</w:t>
             </w:r>
             <w:proofErr w:type="spellEnd"/>
+            <w:proofErr w:type="gramEnd"/>
             <w:r>
               <w:t>.</w:t>
             </w:r>
@@ -5278,7 +5785,7 @@
         </w:tc>
         <w:tc>
           <w:tcPr>
-            <w:tcW w:w="1843" w:type="dxa"/>
+            <w:tcW w:w="2268" w:type="dxa"/>
             <w:vAlign w:val="center"/>
           </w:tcPr>
           <w:p>
@@ -5301,6 +5808,7 @@
               <w:t>library</w:t>
             </w:r>
             <w:proofErr w:type="spellEnd"/>
+            <w:proofErr w:type="gramStart"/>
             <w:r>
               <w:t>/:</w:t>
             </w:r>
@@ -5309,11 +5817,12 @@
               <w:t>type</w:t>
             </w:r>
             <w:proofErr w:type="spellEnd"/>
+            <w:proofErr w:type="gramEnd"/>
           </w:p>
         </w:tc>
         <w:tc>
           <w:tcPr>
-            <w:tcW w:w="5374" w:type="dxa"/>
+            <w:tcW w:w="4949" w:type="dxa"/>
             <w:vAlign w:val="center"/>
           </w:tcPr>
           <w:p>
@@ -5321,7 +5830,13 @@
               <w:jc w:val="center"/>
             </w:pPr>
             <w:r>
-              <w:t xml:space="preserve">Similar al anterior pero al ser una actualización requerirá en el </w:t>
+              <w:t xml:space="preserve">Similar al </w:t>
+            </w:r>
+            <w:r>
+              <w:t>anterior,</w:t>
+            </w:r>
+            <w:r>
+              <w:t xml:space="preserve"> pero al ser una actualización requerirá en el </w:t>
             </w:r>
             <w:proofErr w:type="spellStart"/>
             <w:r>
@@ -5351,7 +5866,7 @@
         </w:tc>
         <w:tc>
           <w:tcPr>
-            <w:tcW w:w="1843" w:type="dxa"/>
+            <w:tcW w:w="2268" w:type="dxa"/>
             <w:vAlign w:val="center"/>
           </w:tcPr>
           <w:p>
@@ -5381,7 +5896,7 @@
         </w:tc>
         <w:tc>
           <w:tcPr>
-            <w:tcW w:w="5374" w:type="dxa"/>
+            <w:tcW w:w="4949" w:type="dxa"/>
             <w:vAlign w:val="center"/>
           </w:tcPr>
           <w:p>
@@ -5389,7 +5904,15 @@
               <w:jc w:val="center"/>
             </w:pPr>
             <w:r>
-              <w:t xml:space="preserve">Elimina el objeto con id :id de tus </w:t>
+              <w:t xml:space="preserve">Elimina el objeto con </w:t>
+            </w:r>
+            <w:proofErr w:type="gramStart"/>
+            <w:r>
+              <w:t>id :id</w:t>
+            </w:r>
+            <w:proofErr w:type="gramEnd"/>
+            <w:r>
+              <w:t xml:space="preserve"> de tus </w:t>
             </w:r>
             <w:proofErr w:type="spellStart"/>
             <w:r>
@@ -5415,6 +5938,7 @@
         <w:rPr>
           <w:lang w:val="es-ES"/>
         </w:rPr>
+        <w:lastRenderedPageBreak/>
         <w:t>Aplicación web</w:t>
       </w:r>
     </w:p>
@@ -5643,6 +6167,11 @@
         <w:docPartUnique/>
       </w:docPartObj>
     </w:sdtPr>
+    <w:sdtEndPr>
+      <w:rPr>
+        <w:rStyle w:val="Nmerodepgina"/>
+      </w:rPr>
+    </w:sdtEndPr>
     <w:sdtContent>
       <w:p>
         <w:pPr>
@@ -5722,6 +6251,11 @@
         <w:docPartUnique/>
       </w:docPartObj>
     </w:sdtPr>
+    <w:sdtEndPr>
+      <w:rPr>
+        <w:rStyle w:val="Nmerodepgina"/>
+      </w:rPr>
+    </w:sdtEndPr>
     <w:sdtContent>
       <w:p>
         <w:pPr>
@@ -5801,6 +6335,11 @@
         <w:docPartUnique/>
       </w:docPartObj>
     </w:sdtPr>
+    <w:sdtEndPr>
+      <w:rPr>
+        <w:rStyle w:val="Nmerodepgina"/>
+      </w:rPr>
+    </w:sdtEndPr>
     <w:sdtContent>
       <w:p>
         <w:pPr>
@@ -5880,6 +6419,11 @@
         <w:docPartUnique/>
       </w:docPartObj>
     </w:sdtPr>
+    <w:sdtEndPr>
+      <w:rPr>
+        <w:rStyle w:val="Nmerodepgina"/>
+      </w:rPr>
+    </w:sdtEndPr>
     <w:sdtContent>
       <w:p>
         <w:pPr>
@@ -5959,6 +6503,11 @@
         <w:docPartUnique/>
       </w:docPartObj>
     </w:sdtPr>
+    <w:sdtEndPr>
+      <w:rPr>
+        <w:rStyle w:val="Nmerodepgina"/>
+      </w:rPr>
+    </w:sdtEndPr>
     <w:sdtContent>
       <w:p>
         <w:pPr>
@@ -6038,6 +6587,11 @@
         <w:docPartUnique/>
       </w:docPartObj>
     </w:sdtPr>
+    <w:sdtEndPr>
+      <w:rPr>
+        <w:rStyle w:val="Nmerodepgina"/>
+      </w:rPr>
+    </w:sdtEndPr>
     <w:sdtContent>
       <w:p>
         <w:pPr>
@@ -11526,6 +12080,119 @@
     </w:lvl>
   </w:abstractNum>
   <w:abstractNum w:abstractNumId="46" w15:restartNumberingAfterBreak="0">
+    <w:nsid w:val="50673849"/>
+    <w:multiLevelType w:val="hybridMultilevel"/>
+    <w:tmpl w:val="0F5CBCA0"/>
+    <w:lvl w:ilvl="0" w:tplc="0C0A0001">
+      <w:start w:val="1"/>
+      <w:numFmt w:val="bullet"/>
+      <w:lvlText w:val=""/>
+      <w:lvlJc w:val="left"/>
+      <w:pPr>
+        <w:ind w:left="360" w:hanging="360"/>
+      </w:pPr>
+      <w:rPr>
+        <w:rFonts w:ascii="Symbol" w:hAnsi="Symbol" w:hint="default"/>
+      </w:rPr>
+    </w:lvl>
+    <w:lvl w:ilvl="1" w:tplc="0C0A0003">
+      <w:start w:val="1"/>
+      <w:numFmt w:val="bullet"/>
+      <w:lvlText w:val="o"/>
+      <w:lvlJc w:val="left"/>
+      <w:pPr>
+        <w:ind w:left="1080" w:hanging="360"/>
+      </w:pPr>
+      <w:rPr>
+        <w:rFonts w:ascii="Courier New" w:hAnsi="Courier New" w:cs="Courier New" w:hint="default"/>
+      </w:rPr>
+    </w:lvl>
+    <w:lvl w:ilvl="2" w:tplc="0C0A0005" w:tentative="1">
+      <w:start w:val="1"/>
+      <w:numFmt w:val="bullet"/>
+      <w:lvlText w:val=""/>
+      <w:lvlJc w:val="left"/>
+      <w:pPr>
+        <w:ind w:left="1800" w:hanging="360"/>
+      </w:pPr>
+      <w:rPr>
+        <w:rFonts w:ascii="Wingdings" w:hAnsi="Wingdings" w:hint="default"/>
+      </w:rPr>
+    </w:lvl>
+    <w:lvl w:ilvl="3" w:tplc="0C0A0001" w:tentative="1">
+      <w:start w:val="1"/>
+      <w:numFmt w:val="bullet"/>
+      <w:lvlText w:val=""/>
+      <w:lvlJc w:val="left"/>
+      <w:pPr>
+        <w:ind w:left="2520" w:hanging="360"/>
+      </w:pPr>
+      <w:rPr>
+        <w:rFonts w:ascii="Symbol" w:hAnsi="Symbol" w:hint="default"/>
+      </w:rPr>
+    </w:lvl>
+    <w:lvl w:ilvl="4" w:tplc="0C0A0003" w:tentative="1">
+      <w:start w:val="1"/>
+      <w:numFmt w:val="bullet"/>
+      <w:lvlText w:val="o"/>
+      <w:lvlJc w:val="left"/>
+      <w:pPr>
+        <w:ind w:left="3240" w:hanging="360"/>
+      </w:pPr>
+      <w:rPr>
+        <w:rFonts w:ascii="Courier New" w:hAnsi="Courier New" w:cs="Courier New" w:hint="default"/>
+      </w:rPr>
+    </w:lvl>
+    <w:lvl w:ilvl="5" w:tplc="0C0A0005" w:tentative="1">
+      <w:start w:val="1"/>
+      <w:numFmt w:val="bullet"/>
+      <w:lvlText w:val=""/>
+      <w:lvlJc w:val="left"/>
+      <w:pPr>
+        <w:ind w:left="3960" w:hanging="360"/>
+      </w:pPr>
+      <w:rPr>
+        <w:rFonts w:ascii="Wingdings" w:hAnsi="Wingdings" w:hint="default"/>
+      </w:rPr>
+    </w:lvl>
+    <w:lvl w:ilvl="6" w:tplc="0C0A0001" w:tentative="1">
+      <w:start w:val="1"/>
+      <w:numFmt w:val="bullet"/>
+      <w:lvlText w:val=""/>
+      <w:lvlJc w:val="left"/>
+      <w:pPr>
+        <w:ind w:left="4680" w:hanging="360"/>
+      </w:pPr>
+      <w:rPr>
+        <w:rFonts w:ascii="Symbol" w:hAnsi="Symbol" w:hint="default"/>
+      </w:rPr>
+    </w:lvl>
+    <w:lvl w:ilvl="7" w:tplc="0C0A0003" w:tentative="1">
+      <w:start w:val="1"/>
+      <w:numFmt w:val="bullet"/>
+      <w:lvlText w:val="o"/>
+      <w:lvlJc w:val="left"/>
+      <w:pPr>
+        <w:ind w:left="5400" w:hanging="360"/>
+      </w:pPr>
+      <w:rPr>
+        <w:rFonts w:ascii="Courier New" w:hAnsi="Courier New" w:cs="Courier New" w:hint="default"/>
+      </w:rPr>
+    </w:lvl>
+    <w:lvl w:ilvl="8" w:tplc="0C0A0005" w:tentative="1">
+      <w:start w:val="1"/>
+      <w:numFmt w:val="bullet"/>
+      <w:lvlText w:val=""/>
+      <w:lvlJc w:val="left"/>
+      <w:pPr>
+        <w:ind w:left="6120" w:hanging="360"/>
+      </w:pPr>
+      <w:rPr>
+        <w:rFonts w:ascii="Wingdings" w:hAnsi="Wingdings" w:hint="default"/>
+      </w:rPr>
+    </w:lvl>
+  </w:abstractNum>
+  <w:abstractNum w:abstractNumId="47" w15:restartNumberingAfterBreak="0">
     <w:nsid w:val="50800071"/>
     <w:multiLevelType w:val="hybridMultilevel"/>
     <w:tmpl w:val="3CBED686"/>
@@ -11638,7 +12305,7 @@
       </w:rPr>
     </w:lvl>
   </w:abstractNum>
-  <w:abstractNum w:abstractNumId="47" w15:restartNumberingAfterBreak="0">
+  <w:abstractNum w:abstractNumId="48" w15:restartNumberingAfterBreak="0">
     <w:nsid w:val="51A565B9"/>
     <w:multiLevelType w:val="hybridMultilevel"/>
     <w:tmpl w:val="B21E9548"/>
@@ -11752,7 +12419,7 @@
       </w:rPr>
     </w:lvl>
   </w:abstractNum>
-  <w:abstractNum w:abstractNumId="48" w15:restartNumberingAfterBreak="0">
+  <w:abstractNum w:abstractNumId="49" w15:restartNumberingAfterBreak="0">
     <w:nsid w:val="52E96C52"/>
     <w:multiLevelType w:val="hybridMultilevel"/>
     <w:tmpl w:val="C0A05CA8"/>
@@ -11865,7 +12532,7 @@
       </w:rPr>
     </w:lvl>
   </w:abstractNum>
-  <w:abstractNum w:abstractNumId="49" w15:restartNumberingAfterBreak="0">
+  <w:abstractNum w:abstractNumId="50" w15:restartNumberingAfterBreak="0">
     <w:nsid w:val="537C060C"/>
     <w:multiLevelType w:val="hybridMultilevel"/>
     <w:tmpl w:val="B1385E18"/>
@@ -11977,7 +12644,7 @@
       </w:rPr>
     </w:lvl>
   </w:abstractNum>
-  <w:abstractNum w:abstractNumId="50" w15:restartNumberingAfterBreak="0">
+  <w:abstractNum w:abstractNumId="51" w15:restartNumberingAfterBreak="0">
     <w:nsid w:val="54406752"/>
     <w:multiLevelType w:val="hybridMultilevel"/>
     <w:tmpl w:val="0156BB72"/>
@@ -12090,7 +12757,7 @@
       </w:rPr>
     </w:lvl>
   </w:abstractNum>
-  <w:abstractNum w:abstractNumId="51" w15:restartNumberingAfterBreak="0">
+  <w:abstractNum w:abstractNumId="52" w15:restartNumberingAfterBreak="0">
     <w:nsid w:val="57AE7AD0"/>
     <w:multiLevelType w:val="hybridMultilevel"/>
     <w:tmpl w:val="948E71D8"/>
@@ -12176,7 +12843,7 @@
       </w:pPr>
     </w:lvl>
   </w:abstractNum>
-  <w:abstractNum w:abstractNumId="52" w15:restartNumberingAfterBreak="0">
+  <w:abstractNum w:abstractNumId="53" w15:restartNumberingAfterBreak="0">
     <w:nsid w:val="5A443E17"/>
     <w:multiLevelType w:val="hybridMultilevel"/>
     <w:tmpl w:val="53F8AA08"/>
@@ -12289,7 +12956,7 @@
       </w:rPr>
     </w:lvl>
   </w:abstractNum>
-  <w:abstractNum w:abstractNumId="53" w15:restartNumberingAfterBreak="0">
+  <w:abstractNum w:abstractNumId="54" w15:restartNumberingAfterBreak="0">
     <w:nsid w:val="5BBA3DFC"/>
     <w:multiLevelType w:val="hybridMultilevel"/>
     <w:tmpl w:val="806AF67A"/>
@@ -12402,7 +13069,7 @@
       </w:rPr>
     </w:lvl>
   </w:abstractNum>
-  <w:abstractNum w:abstractNumId="54" w15:restartNumberingAfterBreak="0">
+  <w:abstractNum w:abstractNumId="55" w15:restartNumberingAfterBreak="0">
     <w:nsid w:val="5D530122"/>
     <w:multiLevelType w:val="hybridMultilevel"/>
     <w:tmpl w:val="41EEDB1C"/>
@@ -12515,7 +13182,7 @@
       </w:rPr>
     </w:lvl>
   </w:abstractNum>
-  <w:abstractNum w:abstractNumId="55" w15:restartNumberingAfterBreak="0">
+  <w:abstractNum w:abstractNumId="56" w15:restartNumberingAfterBreak="0">
     <w:nsid w:val="5EDB4F32"/>
     <w:multiLevelType w:val="hybridMultilevel"/>
     <w:tmpl w:val="DE503766"/>
@@ -12628,7 +13295,7 @@
       </w:rPr>
     </w:lvl>
   </w:abstractNum>
-  <w:abstractNum w:abstractNumId="56" w15:restartNumberingAfterBreak="0">
+  <w:abstractNum w:abstractNumId="57" w15:restartNumberingAfterBreak="0">
     <w:nsid w:val="60D80F2F"/>
     <w:multiLevelType w:val="hybridMultilevel"/>
     <w:tmpl w:val="42424FD8"/>
@@ -12741,7 +13408,7 @@
       </w:rPr>
     </w:lvl>
   </w:abstractNum>
-  <w:abstractNum w:abstractNumId="57" w15:restartNumberingAfterBreak="0">
+  <w:abstractNum w:abstractNumId="58" w15:restartNumberingAfterBreak="0">
     <w:nsid w:val="61733748"/>
     <w:multiLevelType w:val="hybridMultilevel"/>
     <w:tmpl w:val="20C0B3CC"/>
@@ -12854,7 +13521,7 @@
       </w:rPr>
     </w:lvl>
   </w:abstractNum>
-  <w:abstractNum w:abstractNumId="58" w15:restartNumberingAfterBreak="0">
+  <w:abstractNum w:abstractNumId="59" w15:restartNumberingAfterBreak="0">
     <w:nsid w:val="64F13645"/>
     <w:multiLevelType w:val="hybridMultilevel"/>
     <w:tmpl w:val="516E4CC0"/>
@@ -12966,7 +13633,7 @@
       </w:rPr>
     </w:lvl>
   </w:abstractNum>
-  <w:abstractNum w:abstractNumId="59" w15:restartNumberingAfterBreak="0">
+  <w:abstractNum w:abstractNumId="60" w15:restartNumberingAfterBreak="0">
     <w:nsid w:val="673D5F33"/>
     <w:multiLevelType w:val="hybridMultilevel"/>
     <w:tmpl w:val="F9725000"/>
@@ -13079,7 +13746,7 @@
       </w:rPr>
     </w:lvl>
   </w:abstractNum>
-  <w:abstractNum w:abstractNumId="60" w15:restartNumberingAfterBreak="0">
+  <w:abstractNum w:abstractNumId="61" w15:restartNumberingAfterBreak="0">
     <w:nsid w:val="67EC290C"/>
     <w:multiLevelType w:val="hybridMultilevel"/>
     <w:tmpl w:val="CBA07354"/>
@@ -13192,7 +13859,7 @@
       </w:rPr>
     </w:lvl>
   </w:abstractNum>
-  <w:abstractNum w:abstractNumId="61" w15:restartNumberingAfterBreak="0">
+  <w:abstractNum w:abstractNumId="62" w15:restartNumberingAfterBreak="0">
     <w:nsid w:val="6B93444B"/>
     <w:multiLevelType w:val="hybridMultilevel"/>
     <w:tmpl w:val="88EC285C"/>
@@ -13305,7 +13972,7 @@
       </w:rPr>
     </w:lvl>
   </w:abstractNum>
-  <w:abstractNum w:abstractNumId="62" w15:restartNumberingAfterBreak="0">
+  <w:abstractNum w:abstractNumId="63" w15:restartNumberingAfterBreak="0">
     <w:nsid w:val="6CE73AC5"/>
     <w:multiLevelType w:val="hybridMultilevel"/>
     <w:tmpl w:val="C99E5CE2"/>
@@ -13418,7 +14085,7 @@
       </w:rPr>
     </w:lvl>
   </w:abstractNum>
-  <w:abstractNum w:abstractNumId="63" w15:restartNumberingAfterBreak="0">
+  <w:abstractNum w:abstractNumId="64" w15:restartNumberingAfterBreak="0">
     <w:nsid w:val="72B01E55"/>
     <w:multiLevelType w:val="hybridMultilevel"/>
     <w:tmpl w:val="BA503FAC"/>
@@ -13531,7 +14198,7 @@
       </w:rPr>
     </w:lvl>
   </w:abstractNum>
-  <w:abstractNum w:abstractNumId="64" w15:restartNumberingAfterBreak="0">
+  <w:abstractNum w:abstractNumId="65" w15:restartNumberingAfterBreak="0">
     <w:nsid w:val="72B73819"/>
     <w:multiLevelType w:val="hybridMultilevel"/>
     <w:tmpl w:val="C6C89304"/>
@@ -13617,7 +14284,7 @@
       </w:pPr>
     </w:lvl>
   </w:abstractNum>
-  <w:abstractNum w:abstractNumId="65" w15:restartNumberingAfterBreak="0">
+  <w:abstractNum w:abstractNumId="66" w15:restartNumberingAfterBreak="0">
     <w:nsid w:val="737519CD"/>
     <w:multiLevelType w:val="hybridMultilevel"/>
     <w:tmpl w:val="15C6986E"/>
@@ -13703,7 +14370,7 @@
       </w:pPr>
     </w:lvl>
   </w:abstractNum>
-  <w:abstractNum w:abstractNumId="66" w15:restartNumberingAfterBreak="0">
+  <w:abstractNum w:abstractNumId="67" w15:restartNumberingAfterBreak="0">
     <w:nsid w:val="76DE7EC4"/>
     <w:multiLevelType w:val="hybridMultilevel"/>
     <w:tmpl w:val="962EDDC0"/>
@@ -13816,7 +14483,7 @@
       </w:rPr>
     </w:lvl>
   </w:abstractNum>
-  <w:abstractNum w:abstractNumId="67" w15:restartNumberingAfterBreak="0">
+  <w:abstractNum w:abstractNumId="68" w15:restartNumberingAfterBreak="0">
     <w:nsid w:val="77DA3FC2"/>
     <w:multiLevelType w:val="hybridMultilevel"/>
     <w:tmpl w:val="56BA9ADC"/>
@@ -13902,7 +14569,7 @@
       </w:pPr>
     </w:lvl>
   </w:abstractNum>
-  <w:abstractNum w:abstractNumId="68" w15:restartNumberingAfterBreak="0">
+  <w:abstractNum w:abstractNumId="69" w15:restartNumberingAfterBreak="0">
     <w:nsid w:val="7856572D"/>
     <w:multiLevelType w:val="hybridMultilevel"/>
     <w:tmpl w:val="425E9806"/>
@@ -14015,7 +14682,7 @@
       </w:rPr>
     </w:lvl>
   </w:abstractNum>
-  <w:abstractNum w:abstractNumId="69" w15:restartNumberingAfterBreak="0">
+  <w:abstractNum w:abstractNumId="70" w15:restartNumberingAfterBreak="0">
     <w:nsid w:val="7D255288"/>
     <w:multiLevelType w:val="hybridMultilevel"/>
     <w:tmpl w:val="E104FAFC"/>
@@ -14128,7 +14795,7 @@
       </w:rPr>
     </w:lvl>
   </w:abstractNum>
-  <w:abstractNum w:abstractNumId="70" w15:restartNumberingAfterBreak="0">
+  <w:abstractNum w:abstractNumId="71" w15:restartNumberingAfterBreak="0">
     <w:nsid w:val="7DBA1890"/>
     <w:multiLevelType w:val="hybridMultilevel"/>
     <w:tmpl w:val="2752C7B0"/>
@@ -14241,7 +14908,7 @@
       </w:rPr>
     </w:lvl>
   </w:abstractNum>
-  <w:abstractNum w:abstractNumId="71" w15:restartNumberingAfterBreak="0">
+  <w:abstractNum w:abstractNumId="72" w15:restartNumberingAfterBreak="0">
     <w:nsid w:val="7E32050D"/>
     <w:multiLevelType w:val="hybridMultilevel"/>
     <w:tmpl w:val="CDF83952"/>
@@ -14355,7 +15022,7 @@
     </w:lvl>
   </w:abstractNum>
   <w:num w:numId="1">
-    <w:abstractNumId w:val="52"/>
+    <w:abstractNumId w:val="53"/>
   </w:num>
   <w:num w:numId="2">
     <w:abstractNumId w:val="42"/>
@@ -14367,7 +15034,7 @@
     <w:abstractNumId w:val="33"/>
   </w:num>
   <w:num w:numId="5">
-    <w:abstractNumId w:val="47"/>
+    <w:abstractNumId w:val="48"/>
   </w:num>
   <w:num w:numId="6">
     <w:abstractNumId w:val="18"/>
@@ -14376,7 +15043,7 @@
     <w:abstractNumId w:val="21"/>
   </w:num>
   <w:num w:numId="8">
-    <w:abstractNumId w:val="65"/>
+    <w:abstractNumId w:val="66"/>
   </w:num>
   <w:num w:numId="9">
     <w:abstractNumId w:val="13"/>
@@ -14394,10 +15061,10 @@
     <w:abstractNumId w:val="8"/>
   </w:num>
   <w:num w:numId="14">
-    <w:abstractNumId w:val="63"/>
+    <w:abstractNumId w:val="64"/>
   </w:num>
   <w:num w:numId="15">
-    <w:abstractNumId w:val="57"/>
+    <w:abstractNumId w:val="58"/>
   </w:num>
   <w:num w:numId="16">
     <w:abstractNumId w:val="35"/>
@@ -14409,10 +15076,10 @@
     <w:abstractNumId w:val="9"/>
   </w:num>
   <w:num w:numId="19">
-    <w:abstractNumId w:val="50"/>
+    <w:abstractNumId w:val="51"/>
   </w:num>
   <w:num w:numId="20">
-    <w:abstractNumId w:val="53"/>
+    <w:abstractNumId w:val="54"/>
   </w:num>
   <w:num w:numId="21">
     <w:abstractNumId w:val="22"/>
@@ -14421,31 +15088,31 @@
     <w:abstractNumId w:val="41"/>
   </w:num>
   <w:num w:numId="23">
-    <w:abstractNumId w:val="61"/>
+    <w:abstractNumId w:val="62"/>
   </w:num>
   <w:num w:numId="24">
     <w:abstractNumId w:val="4"/>
   </w:num>
   <w:num w:numId="25">
-    <w:abstractNumId w:val="70"/>
+    <w:abstractNumId w:val="71"/>
   </w:num>
   <w:num w:numId="26">
-    <w:abstractNumId w:val="66"/>
+    <w:abstractNumId w:val="67"/>
   </w:num>
   <w:num w:numId="27">
-    <w:abstractNumId w:val="62"/>
+    <w:abstractNumId w:val="63"/>
   </w:num>
   <w:num w:numId="28">
     <w:abstractNumId w:val="19"/>
   </w:num>
   <w:num w:numId="29">
-    <w:abstractNumId w:val="64"/>
+    <w:abstractNumId w:val="65"/>
   </w:num>
   <w:num w:numId="30">
-    <w:abstractNumId w:val="67"/>
+    <w:abstractNumId w:val="68"/>
   </w:num>
   <w:num w:numId="31">
-    <w:abstractNumId w:val="54"/>
+    <w:abstractNumId w:val="55"/>
   </w:num>
   <w:num w:numId="32">
     <w:abstractNumId w:val="34"/>
@@ -14454,7 +15121,7 @@
     <w:abstractNumId w:val="20"/>
   </w:num>
   <w:num w:numId="34">
-    <w:abstractNumId w:val="58"/>
+    <w:abstractNumId w:val="59"/>
   </w:num>
   <w:num w:numId="35">
     <w:abstractNumId w:val="5"/>
@@ -14490,10 +15157,10 @@
     <w:abstractNumId w:val="1"/>
   </w:num>
   <w:num w:numId="46">
-    <w:abstractNumId w:val="68"/>
+    <w:abstractNumId w:val="69"/>
   </w:num>
   <w:num w:numId="47">
-    <w:abstractNumId w:val="55"/>
+    <w:abstractNumId w:val="56"/>
   </w:num>
   <w:num w:numId="48">
     <w:abstractNumId w:val="15"/>
@@ -14505,13 +15172,13 @@
     <w:abstractNumId w:val="36"/>
   </w:num>
   <w:num w:numId="51">
-    <w:abstractNumId w:val="60"/>
+    <w:abstractNumId w:val="61"/>
   </w:num>
   <w:num w:numId="52">
     <w:abstractNumId w:val="7"/>
   </w:num>
   <w:num w:numId="53">
-    <w:abstractNumId w:val="48"/>
+    <w:abstractNumId w:val="49"/>
   </w:num>
   <w:num w:numId="54">
     <w:abstractNumId w:val="30"/>
@@ -14529,22 +15196,22 @@
     <w:abstractNumId w:val="28"/>
   </w:num>
   <w:num w:numId="59">
-    <w:abstractNumId w:val="46"/>
+    <w:abstractNumId w:val="47"/>
   </w:num>
   <w:num w:numId="60">
-    <w:abstractNumId w:val="69"/>
+    <w:abstractNumId w:val="70"/>
   </w:num>
   <w:num w:numId="61">
-    <w:abstractNumId w:val="56"/>
+    <w:abstractNumId w:val="57"/>
   </w:num>
   <w:num w:numId="62">
-    <w:abstractNumId w:val="71"/>
+    <w:abstractNumId w:val="72"/>
   </w:num>
   <w:num w:numId="63">
     <w:abstractNumId w:val="3"/>
   </w:num>
   <w:num w:numId="64">
-    <w:abstractNumId w:val="59"/>
+    <w:abstractNumId w:val="60"/>
   </w:num>
   <w:num w:numId="65">
     <w:abstractNumId w:val="2"/>
@@ -14562,13 +15229,16 @@
     <w:abstractNumId w:val="26"/>
   </w:num>
   <w:num w:numId="70">
-    <w:abstractNumId w:val="51"/>
+    <w:abstractNumId w:val="52"/>
   </w:num>
   <w:num w:numId="71">
     <w:abstractNumId w:val="11"/>
   </w:num>
   <w:num w:numId="72">
-    <w:abstractNumId w:val="49"/>
+    <w:abstractNumId w:val="50"/>
+  </w:num>
+  <w:num w:numId="73">
+    <w:abstractNumId w:val="46"/>
   </w:num>
   <w:numIdMacAtCleanup w:val="66"/>
 </w:numbering>
@@ -14587,7 +15257,7 @@
     </w:rPrDefault>
     <w:pPrDefault/>
   </w:docDefaults>
-  <w:latentStyles w:defLockedState="0" w:defUIPriority="99" w:defSemiHidden="0" w:defUnhideWhenUsed="0" w:defQFormat="0" w:count="376">
+  <w:latentStyles w:defLockedState="0" w:defUIPriority="99" w:defSemiHidden="0" w:defUnhideWhenUsed="0" w:defQFormat="0" w:count="375">
     <w:lsdException w:name="Normal" w:uiPriority="0" w:qFormat="1"/>
     <w:lsdException w:name="heading 1" w:uiPriority="9" w:qFormat="1"/>
     <w:lsdException w:name="heading 2" w:semiHidden="1" w:uiPriority="9" w:unhideWhenUsed="1" w:qFormat="1"/>
@@ -14693,6 +15363,7 @@
     <w:lsdException w:name="HTML Sample" w:semiHidden="1" w:unhideWhenUsed="1"/>
     <w:lsdException w:name="HTML Typewriter" w:semiHidden="1" w:unhideWhenUsed="1"/>
     <w:lsdException w:name="HTML Variable" w:semiHidden="1" w:unhideWhenUsed="1"/>
+    <w:lsdException w:name="Normal Table" w:semiHidden="1" w:unhideWhenUsed="1"/>
     <w:lsdException w:name="annotation subject" w:semiHidden="1" w:unhideWhenUsed="1"/>
     <w:lsdException w:name="No List" w:semiHidden="1" w:unhideWhenUsed="1"/>
     <w:lsdException w:name="Outline List 1" w:semiHidden="1" w:unhideWhenUsed="1"/>
@@ -14739,8 +15410,10 @@
     <w:lsdException w:name="Table Subtle 2" w:semiHidden="1" w:unhideWhenUsed="1"/>
     <w:lsdException w:name="Table Web 1" w:semiHidden="1" w:unhideWhenUsed="1"/>
     <w:lsdException w:name="Table Web 2" w:semiHidden="1" w:unhideWhenUsed="1"/>
+    <w:lsdException w:name="Table Web 3" w:semiHidden="1" w:unhideWhenUsed="1"/>
     <w:lsdException w:name="Balloon Text" w:semiHidden="1" w:unhideWhenUsed="1"/>
     <w:lsdException w:name="Table Grid" w:uiPriority="39"/>
+    <w:lsdException w:name="Table Theme" w:semiHidden="1" w:unhideWhenUsed="1"/>
     <w:lsdException w:name="Placeholder Text" w:semiHidden="1"/>
     <w:lsdException w:name="No Spacing" w:uiPriority="1"/>
     <w:lsdException w:name="Light Shading" w:uiPriority="60"/>
@@ -14960,7 +15633,6 @@
     <w:lsdException w:name="Smart Hyperlink" w:semiHidden="1" w:unhideWhenUsed="1"/>
     <w:lsdException w:name="Hashtag" w:semiHidden="1" w:unhideWhenUsed="1"/>
     <w:lsdException w:name="Unresolved Mention" w:semiHidden="1" w:unhideWhenUsed="1"/>
-    <w:lsdException w:name="Smart Link" w:semiHidden="1" w:unhideWhenUsed="1"/>
   </w:latentStyles>
   <w:style w:type="paragraph" w:default="1" w:styleId="Normal">
     <w:name w:val="Normal"/>
@@ -16120,7 +16792,7 @@
 </file>
 
 <file path=customXml/itemProps1.xml><?xml version="1.0" encoding="utf-8"?>
-<ds:datastoreItem xmlns:ds="http://schemas.openxmlformats.org/officeDocument/2006/customXml" ds:itemID="{D3205468-6028-4123-AB16-DE765DC42678}">
+<ds:datastoreItem xmlns:ds="http://schemas.openxmlformats.org/officeDocument/2006/customXml" ds:itemID="{943E15CA-4B59-4CCD-84B6-A49180301B28}">
   <ds:schemaRefs>
     <ds:schemaRef ds:uri="http://schemas.openxmlformats.org/officeDocument/2006/bibliography"/>
   </ds:schemaRefs>

</xml_diff>

<commit_message>
Incrustadas fuentes de slides y actualizado planificacion
</commit_message>
<xml_diff>
--- a/doc/Memoria.docx
+++ b/doc/Memoria.docx
@@ -3499,14 +3499,30 @@
                               </w:rPr>
                               <w:t xml:space="preserve">git clone </w:t>
                             </w:r>
-                            <w:hyperlink r:id="rId17" w:history="1">
-                              <w:r>
-                                <w:rPr>
-                                  <w:lang w:val="en-GB"/>
-                                </w:rPr>
-                                <w:t>https://github.com/luisval11/cbd-project</w:t>
-                              </w:r>
-                            </w:hyperlink>
+                            <w:r>
+                              <w:fldChar w:fldCharType="begin"/>
+                            </w:r>
+                            <w:r>
+                              <w:rPr>
+                                <w:lang w:val="en-GB"/>
+                              </w:rPr>
+                              <w:instrText xml:space="preserve"> HYPERLINK "https://github.com/luisval11/cbd-project" </w:instrText>
+                            </w:r>
+                            <w:r>
+                              <w:fldChar w:fldCharType="separate"/>
+                            </w:r>
+                            <w:r>
+                              <w:rPr>
+                                <w:lang w:val="en-GB"/>
+                              </w:rPr>
+                              <w:t>https://github.com/luisval11/cbd-project</w:t>
+                            </w:r>
+                            <w:r>
+                              <w:rPr>
+                                <w:lang w:val="en-GB"/>
+                              </w:rPr>
+                              <w:fldChar w:fldCharType="end"/>
+                            </w:r>
                           </w:p>
                         </w:txbxContent>
                       </wps:txbx>
@@ -3930,7 +3946,7 @@
       <w:r>
         <w:t xml:space="preserve">Tras esto ya podremos acceder a </w:t>
       </w:r>
-      <w:hyperlink r:id="rId18" w:history="1">
+      <w:hyperlink r:id="rId17" w:history="1">
         <w:r>
           <w:rPr>
             <w:rStyle w:val="Hipervnculo"/>
@@ -5083,7 +5099,7 @@
     <w:p>
       <w:pPr>
         <w:sectPr>
-          <w:footerReference w:type="default" r:id="rId19"/>
+          <w:footerReference w:type="default" r:id="rId18"/>
           <w:pgSz w:w="11900" w:h="16840"/>
           <w:pgMar w:top="1417" w:right="1701" w:bottom="1417" w:left="1701" w:header="709" w:footer="709" w:gutter="0"/>
           <w:cols w:space="708"/>
@@ -5156,7 +5172,7 @@
                     </pic:cNvPicPr>
                   </pic:nvPicPr>
                   <pic:blipFill>
-                    <a:blip r:embed="rId20">
+                    <a:blip r:embed="rId19">
                       <a:extLst>
                         <a:ext uri="{28A0092B-C50C-407E-A947-70E740481C1C}">
                           <a14:useLocalDpi xmlns:a14="http://schemas.microsoft.com/office/drawing/2010/main" val="0"/>
@@ -5195,27 +5211,14 @@
       <w:r>
         <w:t xml:space="preserve">Ilustración </w:t>
       </w:r>
-      <w:r>
-        <w:fldChar w:fldCharType="begin"/>
-      </w:r>
-      <w:r>
-        <w:instrText xml:space="preserve"> SEQ Ilustración \* ARABIC </w:instrText>
-      </w:r>
-      <w:r>
-        <w:fldChar w:fldCharType="separate"/>
-      </w:r>
-      <w:r>
-        <w:rPr>
-          <w:noProof/>
-        </w:rPr>
-        <w:t>1</w:t>
-      </w:r>
-      <w:r>
-        <w:rPr>
-          <w:noProof/>
-        </w:rPr>
-        <w:fldChar w:fldCharType="end"/>
-      </w:r>
+      <w:fldSimple w:instr=" SEQ Ilustración \* ARABIC ">
+        <w:r>
+          <w:rPr>
+            <w:noProof/>
+          </w:rPr>
+          <w:t>1</w:t>
+        </w:r>
+      </w:fldSimple>
       <w:r>
         <w:t xml:space="preserve"> Planificación para el desarrollo del proyecto</w:t>
       </w:r>
@@ -5254,8 +5257,8 @@
     <w:p>
       <w:pPr>
         <w:sectPr>
-          <w:headerReference w:type="default" r:id="rId21"/>
-          <w:footerReference w:type="default" r:id="rId22"/>
+          <w:headerReference w:type="default" r:id="rId20"/>
+          <w:footerReference w:type="default" r:id="rId21"/>
           <w:pgSz w:w="16840" w:h="11900" w:orient="landscape"/>
           <w:pgMar w:top="1701" w:right="1417" w:bottom="1701" w:left="1417" w:header="709" w:footer="709" w:gutter="0"/>
           <w:cols w:space="708"/>
@@ -5459,10 +5462,10 @@
           <w:noProof/>
         </w:rPr>
         <w:drawing>
-          <wp:inline distT="0" distB="0" distL="0" distR="0" wp14:anchorId="734FD3AD" wp14:editId="4EF19C9C">
-            <wp:extent cx="5388610" cy="1774190"/>
-            <wp:effectExtent l="0" t="0" r="2540" b="0"/>
-            <wp:docPr id="24" name="Imagen 24"/>
+          <wp:inline distT="0" distB="0" distL="0" distR="0" wp14:anchorId="1AF269AE" wp14:editId="798FF197">
+            <wp:extent cx="5396230" cy="1777365"/>
+            <wp:effectExtent l="0" t="0" r="0" b="0"/>
+            <wp:docPr id="20" name="Imagen 20"/>
             <wp:cNvGraphicFramePr>
               <a:graphicFrameLocks xmlns:a="http://schemas.openxmlformats.org/drawingml/2006/main" noChangeAspect="1"/>
             </wp:cNvGraphicFramePr>
@@ -5470,13 +5473,13 @@
               <a:graphicData uri="http://schemas.openxmlformats.org/drawingml/2006/picture">
                 <pic:pic xmlns:pic="http://schemas.openxmlformats.org/drawingml/2006/picture">
                   <pic:nvPicPr>
-                    <pic:cNvPr id="0" name="Picture 4"/>
+                    <pic:cNvPr id="0" name="Picture 1"/>
                     <pic:cNvPicPr>
                       <a:picLocks noChangeAspect="1" noChangeArrowheads="1"/>
                     </pic:cNvPicPr>
                   </pic:nvPicPr>
                   <pic:blipFill>
-                    <a:blip r:embed="rId23">
+                    <a:blip r:embed="rId22">
                       <a:extLst>
                         <a:ext uri="{28A0092B-C50C-407E-A947-70E740481C1C}">
                           <a14:useLocalDpi xmlns:a14="http://schemas.microsoft.com/office/drawing/2010/main" val="0"/>
@@ -5491,7 +5494,7 @@
                   <pic:spPr bwMode="auto">
                     <a:xfrm>
                       <a:off x="0" y="0"/>
-                      <a:ext cx="5388610" cy="1774190"/>
+                      <a:ext cx="5396230" cy="1777365"/>
                     </a:xfrm>
                     <a:prstGeom prst="rect">
                       <a:avLst/>
@@ -5515,30 +5518,19 @@
       <w:r>
         <w:t xml:space="preserve">Ilustración </w:t>
       </w:r>
-      <w:r>
-        <w:fldChar w:fldCharType="begin"/>
-      </w:r>
-      <w:r>
-        <w:instrText xml:space="preserve"> SEQ Ilustración \* ARABIC </w:instrText>
-      </w:r>
-      <w:r>
-        <w:fldChar w:fldCharType="separate"/>
-      </w:r>
-      <w:r>
-        <w:rPr>
-          <w:noProof/>
-        </w:rPr>
-        <w:t>2</w:t>
-      </w:r>
-      <w:r>
-        <w:rPr>
-          <w:noProof/>
-        </w:rPr>
-        <w:fldChar w:fldCharType="end"/>
-      </w:r>
+      <w:fldSimple w:instr=" SEQ Ilustración \* ARABIC ">
+        <w:r>
+          <w:rPr>
+            <w:noProof/>
+          </w:rPr>
+          <w:t>2</w:t>
+        </w:r>
+      </w:fldSimple>
       <w:r>
         <w:t xml:space="preserve"> Estimación del coste temporal y real del proyecto</w:t>
       </w:r>
+      <w:bookmarkStart w:id="9" w:name="_GoBack"/>
+      <w:bookmarkEnd w:id="9"/>
     </w:p>
     <w:p>
       <w:pPr>
@@ -5582,7 +5574,7 @@
           <w:lang w:val="es-ES"/>
         </w:rPr>
       </w:pPr>
-      <w:bookmarkStart w:id="9" w:name="_Toc9014401"/>
+      <w:bookmarkStart w:id="10" w:name="_Toc9014401"/>
       <w:r>
         <w:rPr>
           <w:lang w:val="es-ES"/>
@@ -5590,7 +5582,7 @@
         <w:lastRenderedPageBreak/>
         <w:t>Implementación</w:t>
       </w:r>
-      <w:bookmarkEnd w:id="9"/>
+      <w:bookmarkEnd w:id="10"/>
       <w:r>
         <w:rPr>
           <w:lang w:val="es-ES"/>
@@ -5619,14 +5611,14 @@
           <w:lang w:val="es-ES"/>
         </w:rPr>
       </w:pPr>
-      <w:bookmarkStart w:id="10" w:name="_Toc9014402"/>
+      <w:bookmarkStart w:id="11" w:name="_Toc9014402"/>
       <w:r>
         <w:rPr>
           <w:lang w:val="es-ES"/>
         </w:rPr>
         <w:t>Base de datos</w:t>
       </w:r>
-      <w:bookmarkEnd w:id="10"/>
+      <w:bookmarkEnd w:id="11"/>
     </w:p>
     <w:p>
       <w:r>
@@ -6057,7 +6049,7 @@
           <w:lang w:val="es-ES"/>
         </w:rPr>
       </w:pPr>
-      <w:bookmarkStart w:id="11" w:name="_Toc9014403"/>
+      <w:bookmarkStart w:id="12" w:name="_Toc9014403"/>
       <w:r>
         <w:rPr>
           <w:lang w:val="es-ES"/>
@@ -6065,7 +6057,7 @@
         <w:lastRenderedPageBreak/>
         <w:t>API</w:t>
       </w:r>
-      <w:bookmarkEnd w:id="11"/>
+      <w:bookmarkEnd w:id="12"/>
     </w:p>
     <w:p>
       <w:r>
@@ -7173,14 +7165,27 @@
       <w:r>
         <w:t xml:space="preserve">Tabla </w:t>
       </w:r>
-      <w:fldSimple w:instr=" SEQ Tabla \* ARABIC ">
-        <w:r>
-          <w:rPr>
-            <w:noProof/>
-          </w:rPr>
-          <w:t>1</w:t>
-        </w:r>
-      </w:fldSimple>
+      <w:r>
+        <w:fldChar w:fldCharType="begin"/>
+      </w:r>
+      <w:r>
+        <w:instrText xml:space="preserve"> SEQ Tabla \* ARABIC </w:instrText>
+      </w:r>
+      <w:r>
+        <w:fldChar w:fldCharType="separate"/>
+      </w:r>
+      <w:r>
+        <w:rPr>
+          <w:noProof/>
+        </w:rPr>
+        <w:t>1</w:t>
+      </w:r>
+      <w:r>
+        <w:rPr>
+          <w:noProof/>
+        </w:rPr>
+        <w:fldChar w:fldCharType="end"/>
+      </w:r>
       <w:r>
         <w:t xml:space="preserve"> </w:t>
       </w:r>
@@ -7195,14 +7200,14 @@
           <w:lang w:val="es-ES"/>
         </w:rPr>
       </w:pPr>
-      <w:bookmarkStart w:id="12" w:name="_Toc9014404"/>
+      <w:bookmarkStart w:id="13" w:name="_Toc9014404"/>
       <w:r>
         <w:rPr>
           <w:lang w:val="es-ES"/>
         </w:rPr>
         <w:t>Aplicación web</w:t>
       </w:r>
-      <w:bookmarkEnd w:id="12"/>
+      <w:bookmarkEnd w:id="13"/>
     </w:p>
     <w:p>
       <w:r>
@@ -7211,7 +7216,7 @@
       <w:r>
         <w:t xml:space="preserve"> Por ello, seguiremos desde que introducimos en la URL </w:t>
       </w:r>
-      <w:hyperlink r:id="rId24" w:history="1">
+      <w:hyperlink r:id="rId23" w:history="1">
         <w:r>
           <w:rPr>
             <w:rStyle w:val="Hipervnculo"/>
@@ -7255,7 +7260,7 @@
                     <pic:cNvPicPr/>
                   </pic:nvPicPr>
                   <pic:blipFill>
-                    <a:blip r:embed="rId25"/>
+                    <a:blip r:embed="rId24"/>
                     <a:stretch>
                       <a:fillRect/>
                     </a:stretch>
@@ -7283,27 +7288,14 @@
       <w:r>
         <w:t xml:space="preserve">Ilustración </w:t>
       </w:r>
-      <w:r>
-        <w:fldChar w:fldCharType="begin"/>
-      </w:r>
-      <w:r>
-        <w:instrText xml:space="preserve"> SEQ Ilustración \* ARABIC </w:instrText>
-      </w:r>
-      <w:r>
-        <w:fldChar w:fldCharType="separate"/>
-      </w:r>
-      <w:r>
-        <w:rPr>
-          <w:noProof/>
-        </w:rPr>
-        <w:t>3</w:t>
-      </w:r>
-      <w:r>
-        <w:rPr>
-          <w:noProof/>
-        </w:rPr>
-        <w:fldChar w:fldCharType="end"/>
-      </w:r>
+      <w:fldSimple w:instr=" SEQ Ilustración \* ARABIC ">
+        <w:r>
+          <w:rPr>
+            <w:noProof/>
+          </w:rPr>
+          <w:t>3</w:t>
+        </w:r>
+      </w:fldSimple>
       <w:r>
         <w:t xml:space="preserve"> Vista de filtrado de la aplicación</w:t>
       </w:r>
@@ -7472,7 +7464,7 @@
                     </pic:cNvPicPr>
                   </pic:nvPicPr>
                   <pic:blipFill rotWithShape="1">
-                    <a:blip r:embed="rId26">
+                    <a:blip r:embed="rId25">
                       <a:extLst>
                         <a:ext uri="{28A0092B-C50C-407E-A947-70E740481C1C}">
                           <a14:useLocalDpi xmlns:a14="http://schemas.microsoft.com/office/drawing/2010/main" val="0"/>
@@ -7514,27 +7506,14 @@
       <w:r>
         <w:t xml:space="preserve">Ilustración </w:t>
       </w:r>
-      <w:r>
-        <w:fldChar w:fldCharType="begin"/>
-      </w:r>
-      <w:r>
-        <w:instrText xml:space="preserve"> SEQ Ilustración \* ARABIC </w:instrText>
-      </w:r>
-      <w:r>
-        <w:fldChar w:fldCharType="separate"/>
-      </w:r>
-      <w:r>
-        <w:rPr>
-          <w:noProof/>
-        </w:rPr>
-        <w:t>4</w:t>
-      </w:r>
-      <w:r>
-        <w:rPr>
-          <w:noProof/>
-        </w:rPr>
-        <w:fldChar w:fldCharType="end"/>
-      </w:r>
+      <w:fldSimple w:instr=" SEQ Ilustración \* ARABIC ">
+        <w:r>
+          <w:rPr>
+            <w:noProof/>
+          </w:rPr>
+          <w:t>4</w:t>
+        </w:r>
+      </w:fldSimple>
       <w:r>
         <w:t xml:space="preserve"> Vista de inicio de sesión</w:t>
       </w:r>
@@ -7608,7 +7587,7 @@
                     </pic:cNvPicPr>
                   </pic:nvPicPr>
                   <pic:blipFill rotWithShape="1">
-                    <a:blip r:embed="rId27" cstate="print">
+                    <a:blip r:embed="rId26" cstate="print">
                       <a:extLst>
                         <a:ext uri="{28A0092B-C50C-407E-A947-70E740481C1C}">
                           <a14:useLocalDpi xmlns:a14="http://schemas.microsoft.com/office/drawing/2010/main" val="0"/>
@@ -7650,27 +7629,14 @@
       <w:r>
         <w:t xml:space="preserve">Ilustración </w:t>
       </w:r>
-      <w:r>
-        <w:fldChar w:fldCharType="begin"/>
-      </w:r>
-      <w:r>
-        <w:instrText xml:space="preserve"> SEQ Ilustración \* ARABIC </w:instrText>
-      </w:r>
-      <w:r>
-        <w:fldChar w:fldCharType="separate"/>
-      </w:r>
-      <w:r>
-        <w:rPr>
-          <w:noProof/>
-        </w:rPr>
-        <w:t>5</w:t>
-      </w:r>
-      <w:r>
-        <w:rPr>
-          <w:noProof/>
-        </w:rPr>
-        <w:fldChar w:fldCharType="end"/>
-      </w:r>
+      <w:fldSimple w:instr=" SEQ Ilustración \* ARABIC ">
+        <w:r>
+          <w:rPr>
+            <w:noProof/>
+          </w:rPr>
+          <w:t>5</w:t>
+        </w:r>
+      </w:fldSimple>
       <w:r>
         <w:t xml:space="preserve"> Vista de "</w:t>
       </w:r>
@@ -7917,7 +7883,7 @@
                     </pic:cNvPicPr>
                   </pic:nvPicPr>
                   <pic:blipFill rotWithShape="1">
-                    <a:blip r:embed="rId28">
+                    <a:blip r:embed="rId27">
                       <a:extLst>
                         <a:ext uri="{28A0092B-C50C-407E-A947-70E740481C1C}">
                           <a14:useLocalDpi xmlns:a14="http://schemas.microsoft.com/office/drawing/2010/main" val="0"/>
@@ -7995,7 +7961,7 @@
                     </pic:cNvPicPr>
                   </pic:nvPicPr>
                   <pic:blipFill rotWithShape="1">
-                    <a:blip r:embed="rId29">
+                    <a:blip r:embed="rId28">
                       <a:extLst>
                         <a:ext uri="{28A0092B-C50C-407E-A947-70E740481C1C}">
                           <a14:useLocalDpi xmlns:a14="http://schemas.microsoft.com/office/drawing/2010/main" val="0"/>
@@ -8096,27 +8062,14 @@
                             <w:r>
                               <w:t xml:space="preserve">Ilustración </w:t>
                             </w:r>
-                            <w:r>
-                              <w:fldChar w:fldCharType="begin"/>
-                            </w:r>
-                            <w:r>
-                              <w:instrText xml:space="preserve"> SEQ Ilustración \* ARABIC </w:instrText>
-                            </w:r>
-                            <w:r>
-                              <w:fldChar w:fldCharType="separate"/>
-                            </w:r>
-                            <w:r>
-                              <w:rPr>
-                                <w:noProof/>
-                              </w:rPr>
-                              <w:t>6</w:t>
-                            </w:r>
-                            <w:r>
-                              <w:rPr>
-                                <w:noProof/>
-                              </w:rPr>
-                              <w:fldChar w:fldCharType="end"/>
-                            </w:r>
+                            <w:fldSimple w:instr=" SEQ Ilustración \* ARABIC ">
+                              <w:r>
+                                <w:rPr>
+                                  <w:noProof/>
+                                </w:rPr>
+                                <w:t>6</w:t>
+                              </w:r>
+                            </w:fldSimple>
                             <w:r>
                               <w:t xml:space="preserve"> Crear un nuevo ítem</w:t>
                             </w:r>
@@ -8488,7 +8441,7 @@
                     </pic:cNvPicPr>
                   </pic:nvPicPr>
                   <pic:blipFill>
-                    <a:blip r:embed="rId30">
+                    <a:blip r:embed="rId29">
                       <a:extLst>
                         <a:ext uri="{28A0092B-C50C-407E-A947-70E740481C1C}">
                           <a14:useLocalDpi xmlns:a14="http://schemas.microsoft.com/office/drawing/2010/main" val="0"/>
@@ -8548,6 +8501,84 @@
     <w:p>
       <w:pPr>
         <w:sectPr>
+          <w:footerReference w:type="default" r:id="rId30"/>
+          <w:pgSz w:w="11900" w:h="16840"/>
+          <w:pgMar w:top="1417" w:right="1701" w:bottom="1417" w:left="1701" w:header="709" w:footer="709" w:gutter="0"/>
+          <w:cols w:space="708"/>
+          <w:docGrid w:linePitch="360"/>
+        </w:sectPr>
+      </w:pPr>
+    </w:p>
+    <w:p>
+      <w:pPr>
+        <w:pStyle w:val="Ttulo1"/>
+        <w:rPr>
+          <w:lang w:val="es-ES"/>
+        </w:rPr>
+      </w:pPr>
+      <w:bookmarkStart w:id="14" w:name="_Toc9014405"/>
+      <w:r>
+        <w:rPr>
+          <w:lang w:val="es-ES"/>
+        </w:rPr>
+        <w:lastRenderedPageBreak/>
+        <w:t>Conclusiones</w:t>
+      </w:r>
+      <w:bookmarkEnd w:id="14"/>
+    </w:p>
+    <w:p>
+      <w:r>
+        <w:t>Durante el desarrollo de este proyecto, hemos extraído algunas resoluciones sobre las tecnologías con las que hemos trabajado:</w:t>
+      </w:r>
+    </w:p>
+    <w:p>
+      <w:pPr>
+        <w:pStyle w:val="Prrafodelista"/>
+        <w:numPr>
+          <w:ilvl w:val="0"/>
+          <w:numId w:val="72"/>
+        </w:numPr>
+      </w:pPr>
+      <w:r>
+        <w:rPr>
+          <w:b/>
+        </w:rPr>
+        <w:t>NoSQL vs SQL</w:t>
+      </w:r>
+      <w:r>
+        <w:t xml:space="preserve">: De cara al futuro, el uso de NoSQL seguirá extendiéndose gracias a algunas de las características que nos han mostrado las bases de datos no relacionales, en este caso, MongoDB gracias a su almacenamiento de datos en un formato legible para el desarrollador, así como su escalabilidad para aumentar el soporte para usuarios. Pero no debemos olvidar que tiene otras desventajas en las que destaca SQL, por tanto, es necesario saber identificar, según las necesidades o requisitos del sistema, cuál es el tipo de base de datos que vamos a utilizar, ya que podremos dar un mejor producto para nuestro cliente. </w:t>
+      </w:r>
+    </w:p>
+    <w:p>
+      <w:pPr>
+        <w:pStyle w:val="Prrafodelista"/>
+        <w:numPr>
+          <w:ilvl w:val="0"/>
+          <w:numId w:val="72"/>
+        </w:numPr>
+      </w:pPr>
+      <w:r>
+        <w:rPr>
+          <w:b/>
+        </w:rPr>
+        <w:t>Coordinación entre las tecnologías utilizadas</w:t>
+      </w:r>
+      <w:r>
+        <w:t xml:space="preserve">: elegimos el uso de MEAN STACK debido a que se trata de un bloque de tecnologías actualmente con mucha demanda en el mercado laboral, lo cual podría ser diferenciador. No obstante, nos ha sorprendido la buena comunicación existente entre ellas para trabajar y desarrollar una aplicación web utilizando </w:t>
+      </w:r>
+      <w:r>
+        <w:t xml:space="preserve">la API REST diseñada para las comunicaciones y seguir siempre el formato JSON. </w:t>
+      </w:r>
+    </w:p>
+    <w:p>
+      <w:pPr>
+        <w:pStyle w:val="Prrafodelista"/>
+      </w:pPr>
+    </w:p>
+    <w:p/>
+    <w:p>
+      <w:pPr>
+        <w:sectPr>
           <w:footerReference w:type="default" r:id="rId31"/>
           <w:pgSz w:w="11900" w:h="16840"/>
           <w:pgMar w:top="1417" w:right="1701" w:bottom="1417" w:left="1701" w:header="709" w:footer="709" w:gutter="0"/>
@@ -8563,85 +8594,7 @@
           <w:lang w:val="es-ES"/>
         </w:rPr>
       </w:pPr>
-      <w:bookmarkStart w:id="13" w:name="_Toc9014405"/>
-      <w:r>
-        <w:rPr>
-          <w:lang w:val="es-ES"/>
-        </w:rPr>
-        <w:lastRenderedPageBreak/>
-        <w:t>Conclusiones</w:t>
-      </w:r>
-      <w:bookmarkEnd w:id="13"/>
-    </w:p>
-    <w:p>
-      <w:r>
-        <w:t>Durante el desarrollo de este proyecto, hemos extraído algunas resoluciones sobre las tecnologías con las que hemos trabajado:</w:t>
-      </w:r>
-    </w:p>
-    <w:p>
-      <w:pPr>
-        <w:pStyle w:val="Prrafodelista"/>
-        <w:numPr>
-          <w:ilvl w:val="0"/>
-          <w:numId w:val="72"/>
-        </w:numPr>
-      </w:pPr>
-      <w:r>
-        <w:rPr>
-          <w:b/>
-        </w:rPr>
-        <w:t>NoSQL vs SQL</w:t>
-      </w:r>
-      <w:r>
-        <w:t xml:space="preserve">: De cara al futuro, el uso de NoSQL seguirá extendiéndose gracias a algunas de las características que nos han mostrado las bases de datos no relacionales, en este caso, MongoDB gracias a su almacenamiento de datos en un formato legible para el desarrollador, así como su escalabilidad para aumentar el soporte para usuarios. Pero no debemos olvidar que tiene otras desventajas en las que destaca SQL, por tanto, es necesario saber identificar, según las necesidades o requisitos del sistema, cuál es el tipo de base de datos que vamos a utilizar, ya que podremos dar un mejor producto para nuestro cliente. </w:t>
-      </w:r>
-    </w:p>
-    <w:p>
-      <w:pPr>
-        <w:pStyle w:val="Prrafodelista"/>
-        <w:numPr>
-          <w:ilvl w:val="0"/>
-          <w:numId w:val="72"/>
-        </w:numPr>
-      </w:pPr>
-      <w:r>
-        <w:rPr>
-          <w:b/>
-        </w:rPr>
-        <w:t>Coordinación entre las tecnologías utilizadas</w:t>
-      </w:r>
-      <w:r>
-        <w:t xml:space="preserve">: elegimos el uso de MEAN STACK debido a que se trata de un bloque de tecnologías actualmente con mucha demanda en el mercado laboral, lo cual podría ser diferenciador. No obstante, nos ha sorprendido la buena comunicación existente entre ellas para trabajar y desarrollar una aplicación web utilizando </w:t>
-      </w:r>
-      <w:r>
-        <w:t xml:space="preserve">la API REST diseñada para las comunicaciones y seguir siempre el formato JSON. </w:t>
-      </w:r>
-    </w:p>
-    <w:p>
-      <w:pPr>
-        <w:pStyle w:val="Prrafodelista"/>
-      </w:pPr>
-    </w:p>
-    <w:p/>
-    <w:p>
-      <w:pPr>
-        <w:sectPr>
-          <w:footerReference w:type="default" r:id="rId32"/>
-          <w:pgSz w:w="11900" w:h="16840"/>
-          <w:pgMar w:top="1417" w:right="1701" w:bottom="1417" w:left="1701" w:header="709" w:footer="709" w:gutter="0"/>
-          <w:cols w:space="708"/>
-          <w:docGrid w:linePitch="360"/>
-        </w:sectPr>
-      </w:pPr>
-    </w:p>
-    <w:p>
-      <w:pPr>
-        <w:pStyle w:val="Ttulo1"/>
-        <w:rPr>
-          <w:lang w:val="es-ES"/>
-        </w:rPr>
-      </w:pPr>
-      <w:bookmarkStart w:id="14" w:name="_Toc9014406"/>
+      <w:bookmarkStart w:id="15" w:name="_Toc9014406"/>
       <w:r>
         <w:rPr>
           <w:lang w:val="es-ES"/>
@@ -8649,7 +8602,7 @@
         <w:lastRenderedPageBreak/>
         <w:t>Bibliografía y referencias</w:t>
       </w:r>
-      <w:bookmarkEnd w:id="14"/>
+      <w:bookmarkEnd w:id="15"/>
     </w:p>
     <w:p>
       <w:pPr>
@@ -8665,7 +8618,7 @@
           <w:numId w:val="70"/>
         </w:numPr>
       </w:pPr>
-      <w:hyperlink r:id="rId33" w:history="1">
+      <w:hyperlink r:id="rId32" w:history="1">
         <w:r>
           <w:rPr>
             <w:rStyle w:val="Hipervnculo"/>
@@ -8682,7 +8635,7 @@
           <w:numId w:val="70"/>
         </w:numPr>
       </w:pPr>
-      <w:hyperlink r:id="rId34" w:history="1">
+      <w:hyperlink r:id="rId33" w:history="1">
         <w:r>
           <w:rPr>
             <w:rStyle w:val="Hipervnculo"/>
@@ -8699,7 +8652,7 @@
           <w:numId w:val="70"/>
         </w:numPr>
       </w:pPr>
-      <w:hyperlink r:id="rId35" w:history="1">
+      <w:hyperlink r:id="rId34" w:history="1">
         <w:r>
           <w:rPr>
             <w:rStyle w:val="Hipervnculo"/>
@@ -8716,7 +8669,7 @@
           <w:numId w:val="70"/>
         </w:numPr>
       </w:pPr>
-      <w:hyperlink r:id="rId36" w:history="1">
+      <w:hyperlink r:id="rId35" w:history="1">
         <w:r>
           <w:rPr>
             <w:rStyle w:val="Hipervnculo"/>
@@ -8733,7 +8686,7 @@
           <w:numId w:val="70"/>
         </w:numPr>
       </w:pPr>
-      <w:hyperlink r:id="rId37" w:history="1">
+      <w:hyperlink r:id="rId36" w:history="1">
         <w:r>
           <w:rPr>
             <w:rStyle w:val="Hipervnculo"/>
@@ -8750,7 +8703,7 @@
           <w:numId w:val="70"/>
         </w:numPr>
       </w:pPr>
-      <w:hyperlink r:id="rId38" w:history="1">
+      <w:hyperlink r:id="rId37" w:history="1">
         <w:r>
           <w:rPr>
             <w:rStyle w:val="Hipervnculo"/>
@@ -8772,7 +8725,7 @@
           <w:u w:val="none"/>
         </w:rPr>
       </w:pPr>
-      <w:hyperlink r:id="rId39" w:history="1">
+      <w:hyperlink r:id="rId38" w:history="1">
         <w:r>
           <w:rPr>
             <w:rStyle w:val="Hipervnculo"/>
@@ -8789,7 +8742,7 @@
           <w:numId w:val="70"/>
         </w:numPr>
       </w:pPr>
-      <w:hyperlink r:id="rId40" w:history="1">
+      <w:hyperlink r:id="rId39" w:history="1">
         <w:r>
           <w:rPr>
             <w:rStyle w:val="Hipervnculo"/>
@@ -8829,14 +8782,12 @@
           <w:numId w:val="70"/>
         </w:numPr>
       </w:pPr>
-      <w:bookmarkStart w:id="15" w:name="_GoBack"/>
-      <w:bookmarkEnd w:id="15"/>
       <w:r>
         <w:t>Transparencias de la asignatura de Complementos de Bases de Datos</w:t>
       </w:r>
     </w:p>
     <w:sectPr>
-      <w:footerReference w:type="default" r:id="rId41"/>
+      <w:footerReference w:type="default" r:id="rId40"/>
       <w:pgSz w:w="11900" w:h="16840"/>
       <w:pgMar w:top="1417" w:right="1701" w:bottom="1417" w:left="1701" w:header="709" w:footer="709" w:gutter="0"/>
       <w:cols w:space="708"/>
@@ -20040,7 +19991,7 @@
 </file>
 
 <file path=customXml/itemProps1.xml><?xml version="1.0" encoding="utf-8"?>
-<ds:datastoreItem xmlns:ds="http://schemas.openxmlformats.org/officeDocument/2006/customXml" ds:itemID="{F95D768F-E027-49CD-9635-7DD513B191DB}">
+<ds:datastoreItem xmlns:ds="http://schemas.openxmlformats.org/officeDocument/2006/customXml" ds:itemID="{934D1746-6443-4F1C-9D58-BACDCBE00239}">
   <ds:schemaRefs>
     <ds:schemaRef ds:uri="http://schemas.openxmlformats.org/officeDocument/2006/bibliography"/>
   </ds:schemaRefs>

</xml_diff>